<commit_message>
create new table in second page in ProtokolDocx
</commit_message>
<xml_diff>
--- a/TEMPLATES_DIRECTORY/Protokol.docx
+++ b/TEMPLATES_DIRECTORY/Protokol.docx
@@ -247,7 +247,7 @@
     </w:p>
     <w:p>
       <w:pPr>
-        <w:pStyle w:val="ab"/>
+        <w:pStyle w:val="Title"/>
         <w:spacing w:after="120" w:line="360" w:lineRule="auto"/>
         <w:rPr>
           <w:szCs w:val="24"/>
@@ -510,7 +510,7 @@
           </w:tcPr>
           <w:p>
             <w:pPr>
-              <w:pStyle w:val="ac"/>
+              <w:pStyle w:val="Subtitle"/>
               <w:jc w:val="left"/>
               <w:rPr>
                 <w:rFonts w:ascii="Times New Roman" w:hAnsi="Times New Roman" w:cs="Times New Roman"/>
@@ -715,7 +715,7 @@
           </w:tcPr>
           <w:p>
             <w:pPr>
-              <w:pStyle w:val="4"/>
+              <w:pStyle w:val="Heading4"/>
               <w:jc w:val="left"/>
               <w:rPr>
                 <w:rFonts w:ascii="Times New Roman" w:hAnsi="Times New Roman"/>
@@ -874,7 +874,7 @@
     </w:tbl>
     <w:p>
       <w:pPr>
-        <w:pStyle w:val="ac"/>
+        <w:pStyle w:val="Subtitle"/>
         <w:rPr>
           <w:rFonts w:ascii="Times New Roman" w:hAnsi="Times New Roman" w:cs="Times New Roman"/>
           <w:sz w:val="22"/>
@@ -990,7 +990,7 @@
     </w:p>
     <w:p>
       <w:pPr>
-        <w:pStyle w:val="ab"/>
+        <w:pStyle w:val="Title"/>
         <w:widowControl w:val="0"/>
         <w:ind w:firstLine="851"/>
         <w:jc w:val="both"/>
@@ -1020,22 +1020,40 @@
           <w:b w:val="0"/>
           <w:szCs w:val="24"/>
         </w:rPr>
-        <w:t>$$request_code$$</w:t>
-      </w:r>
+        <w:t>$$</w:t>
+      </w:r>
+      <w:proofErr w:type="spellStart"/>
       <w:r>
         <w:rPr>
           <w:b w:val="0"/>
           <w:szCs w:val="24"/>
         </w:rPr>
-        <w:t xml:space="preserve"> / $$request_date$$</w:t>
-      </w:r>
+        <w:t>request_code$$</w:t>
+      </w:r>
+      <w:proofErr w:type="spellEnd"/>
       <w:r>
         <w:rPr>
           <w:b w:val="0"/>
           <w:szCs w:val="24"/>
         </w:rPr>
+        <w:t xml:space="preserve"> / $$</w:t>
+      </w:r>
+      <w:proofErr w:type="spellStart"/>
+      <w:r>
+        <w:rPr>
+          <w:b w:val="0"/>
+          <w:szCs w:val="24"/>
+        </w:rPr>
+        <w:t>request_date$$</w:t>
+      </w:r>
+      <w:r>
+        <w:rPr>
+          <w:b w:val="0"/>
+          <w:szCs w:val="24"/>
+        </w:rPr>
         <w:t>г</w:t>
       </w:r>
+      <w:proofErr w:type="spellEnd"/>
       <w:r>
         <w:rPr>
           <w:b w:val="0"/>
@@ -1046,12 +1064,12 @@
     </w:p>
     <w:p>
       <w:pPr>
-        <w:pStyle w:val="ab"/>
+        <w:pStyle w:val="Title"/>
       </w:pPr>
     </w:p>
     <w:p>
       <w:pPr>
-        <w:pStyle w:val="ab"/>
+        <w:pStyle w:val="Title"/>
       </w:pPr>
       <w:r>
         <w:t>РЕЗУЛТАТИ ОТ ИЗПИТВАНЕТО</w:t>
@@ -1059,7 +1077,7 @@
     </w:p>
     <w:p>
       <w:pPr>
-        <w:pStyle w:val="ac"/>
+        <w:pStyle w:val="Subtitle"/>
         <w:rPr>
           <w:lang w:val="bg-BG"/>
         </w:rPr>
@@ -1487,7 +1505,7 @@
           </w:tcPr>
           <w:p>
             <w:pPr>
-              <w:pStyle w:val="a6"/>
+              <w:pStyle w:val="List"/>
               <w:jc w:val="center"/>
               <w:rPr>
                 <w:sz w:val="22"/>
@@ -1504,7 +1522,7 @@
           </w:tcPr>
           <w:p>
             <w:pPr>
-              <w:pStyle w:val="a6"/>
+              <w:pStyle w:val="List"/>
               <w:jc w:val="center"/>
               <w:rPr>
                 <w:rFonts w:cs="Times New Roman"/>
@@ -1554,7 +1572,7 @@
           </w:tcPr>
           <w:p>
             <w:pPr>
-              <w:pStyle w:val="a6"/>
+              <w:pStyle w:val="List"/>
               <w:jc w:val="center"/>
               <w:rPr>
                 <w:sz w:val="22"/>
@@ -1578,7 +1596,7 @@
           </w:tcPr>
           <w:p>
             <w:pPr>
-              <w:pStyle w:val="a6"/>
+              <w:pStyle w:val="List"/>
               <w:jc w:val="center"/>
               <w:rPr>
                 <w:sz w:val="22"/>
@@ -1630,7 +1648,7 @@
           </w:tcPr>
           <w:p>
             <w:pPr>
-              <w:pStyle w:val="a6"/>
+              <w:pStyle w:val="List"/>
               <w:jc w:val="center"/>
               <w:rPr>
                 <w:sz w:val="22"/>
@@ -1650,6 +1668,7 @@
           <w:tcPr>
             <w:tcW w:w="3198" w:type="dxa"/>
             <w:shd w:val="clear" w:color="auto" w:fill="auto"/>
+            <w:vAlign w:val="center"/>
           </w:tcPr>
           <w:p>
             <w:pPr>
@@ -1680,7 +1699,7 @@
           </w:tcPr>
           <w:p>
             <w:pPr>
-              <w:pStyle w:val="a6"/>
+              <w:pStyle w:val="List"/>
               <w:jc w:val="center"/>
               <w:rPr>
                 <w:sz w:val="22"/>
@@ -1700,7 +1719,7 @@
     </w:tbl>
     <w:p>
       <w:pPr>
-        <w:pStyle w:val="a4"/>
+        <w:pStyle w:val="BodyText"/>
         <w:ind w:firstLine="720"/>
         <w:rPr>
           <w:sz w:val="22"/>
@@ -1719,7 +1738,7 @@
     </w:p>
     <w:p>
       <w:pPr>
-        <w:pStyle w:val="a4"/>
+        <w:pStyle w:val="BodyText"/>
         <w:ind w:firstLine="720"/>
         <w:rPr>
           <w:sz w:val="22"/>
@@ -1730,27 +1749,31 @@
     </w:p>
     <w:tbl>
       <w:tblPr>
-        <w:tblStyle w:val="af"/>
+        <w:tblStyle w:val="TableGrid"/>
         <w:tblW w:w="0" w:type="auto"/>
         <w:tblBorders>
           <w:top w:val="none" w:sz="0" w:space="0" w:color="auto"/>
           <w:left w:val="none" w:sz="0" w:space="0" w:color="auto"/>
           <w:bottom w:val="none" w:sz="0" w:space="0" w:color="auto"/>
           <w:right w:val="none" w:sz="0" w:space="0" w:color="auto"/>
+          <w:insideH w:val="none" w:sz="0" w:space="0" w:color="auto"/>
+          <w:insideV w:val="none" w:sz="0" w:space="0" w:color="auto"/>
         </w:tblBorders>
+        <w:tblLayout w:type="fixed"/>
         <w:tblLook w:val="04A0" w:firstRow="1" w:lastRow="0" w:firstColumn="1" w:lastColumn="0" w:noHBand="0" w:noVBand="1"/>
       </w:tblPr>
       <w:tblGrid>
-        <w:gridCol w:w="14935"/>
+        <w:gridCol w:w="14709"/>
+        <w:gridCol w:w="302"/>
       </w:tblGrid>
       <w:tr>
         <w:tc>
           <w:tcPr>
-            <w:tcW w:w="14935" w:type="dxa"/>
-          </w:tcPr>
-          <w:p>
-            <w:pPr>
-              <w:pStyle w:val="a4"/>
+            <w:tcW w:w="14709" w:type="dxa"/>
+          </w:tcPr>
+          <w:p>
+            <w:pPr>
+              <w:pStyle w:val="BodyText"/>
               <w:ind w:firstLine="720"/>
               <w:rPr>
                 <w:sz w:val="22"/>
@@ -1758,6 +1781,7 @@
                 <w:lang w:val="ru-RU"/>
               </w:rPr>
             </w:pPr>
+            <w:bookmarkStart w:id="0" w:name="_GoBack" w:colFirst="1" w:colLast="1"/>
             <w:r>
               <w:rPr>
                 <w:sz w:val="22"/>
@@ -1845,7 +1869,55 @@
           </w:p>
           <w:p>
             <w:pPr>
-              <w:pStyle w:val="a4"/>
+              <w:pStyle w:val="BodyText"/>
+              <w:ind w:firstLine="720"/>
+              <w:rPr>
+                <w:sz w:val="22"/>
+                <w:szCs w:val="22"/>
+              </w:rPr>
+            </w:pPr>
+            <w:r>
+              <w:rPr>
+                <w:sz w:val="22"/>
+                <w:szCs w:val="22"/>
+              </w:rPr>
+              <w:t xml:space="preserve">ЗАБЕЛЕЖКА </w:t>
+            </w:r>
+            <w:r>
+              <w:rPr>
+                <w:sz w:val="22"/>
+                <w:szCs w:val="22"/>
+              </w:rPr>
+              <w:t>2:</w:t>
+            </w:r>
+            <w:r>
+              <w:rPr>
+                <w:sz w:val="22"/>
+                <w:szCs w:val="22"/>
+              </w:rPr>
+              <w:t xml:space="preserve"> Резултатите от изпитването се отнасят само за изпитваните проби.</w:t>
+            </w:r>
+          </w:p>
+          <w:p>
+            <w:pPr>
+              <w:pStyle w:val="BodyText"/>
+              <w:jc w:val="left"/>
+              <w:rPr>
+                <w:sz w:val="22"/>
+                <w:szCs w:val="22"/>
+              </w:rPr>
+            </w:pPr>
+            <w:r>
+              <w:rPr>
+                <w:sz w:val="22"/>
+                <w:szCs w:val="22"/>
+              </w:rPr>
+              <w:t>Протоколът от изпитване не може да бъде възпроизвеждан, освен с писменото разрешение на лабораторията и само изцяло.</w:t>
+            </w:r>
+          </w:p>
+          <w:p>
+            <w:pPr>
+              <w:pStyle w:val="BodyText"/>
               <w:rPr>
                 <w:sz w:val="16"/>
                 <w:szCs w:val="16"/>
@@ -1853,62 +1925,34 @@
               </w:rPr>
             </w:pPr>
           </w:p>
-          <w:p>
-            <w:pPr>
-              <w:pStyle w:val="a4"/>
-              <w:ind w:firstLine="720"/>
-              <w:rPr>
-                <w:sz w:val="22"/>
-                <w:szCs w:val="22"/>
-                <w:lang w:val="ru-RU"/>
-              </w:rPr>
-            </w:pPr>
-            <w:r>
-              <w:rPr>
-                <w:sz w:val="22"/>
-                <w:szCs w:val="22"/>
-              </w:rPr>
-              <w:t xml:space="preserve">ЗАБЕЛЕЖКА </w:t>
-            </w:r>
-            <w:r>
-              <w:rPr>
-                <w:sz w:val="22"/>
-                <w:szCs w:val="22"/>
-                <w:lang w:val="ru-RU"/>
-              </w:rPr>
-              <w:t>2:</w:t>
-            </w:r>
-            <w:r>
-              <w:rPr>
-                <w:sz w:val="22"/>
-                <w:szCs w:val="22"/>
-              </w:rPr>
-              <w:t xml:space="preserve"> Резултатите от изпитването се отнасят само за изпитваните проби.</w:t>
-            </w:r>
-          </w:p>
-          <w:p>
-            <w:pPr>
-              <w:pStyle w:val="a4"/>
-              <w:rPr>
-                <w:sz w:val="22"/>
-                <w:szCs w:val="22"/>
-                <w:lang w:val="en-US"/>
-              </w:rPr>
-            </w:pPr>
-            <w:r>
-              <w:rPr>
-                <w:sz w:val="22"/>
-                <w:szCs w:val="22"/>
-              </w:rPr>
-              <w:t>Протоколът от изпитване не може да бъде възпроизвеждан, освен с писменото разрешение на лабораторията и само изцяло.</w:t>
+        </w:tc>
+        <w:tc>
+          <w:tcPr>
+            <w:tcW w:w="302" w:type="dxa"/>
+          </w:tcPr>
+          <w:p>
+            <w:pPr>
+              <w:pStyle w:val="BodyText"/>
+              <w:rPr>
+                <w:sz w:val="6"/>
+                <w:szCs w:val="6"/>
+              </w:rPr>
+            </w:pPr>
+            <w:r>
+              <w:rPr>
+                <w:sz w:val="6"/>
+                <w:szCs w:val="6"/>
+              </w:rPr>
+              <w:t>$$%%</w:t>
             </w:r>
           </w:p>
         </w:tc>
       </w:tr>
+      <w:bookmarkEnd w:id="0"/>
     </w:tbl>
     <w:p>
       <w:pPr>
-        <w:pStyle w:val="a4"/>
+        <w:pStyle w:val="BodyText"/>
         <w:ind w:firstLine="720"/>
         <w:rPr>
           <w:sz w:val="22"/>
@@ -1916,18 +1960,17 @@
           <w:lang w:val="en-US"/>
         </w:rPr>
       </w:pPr>
-      <w:bookmarkStart w:id="0" w:name="_GoBack"/>
-      <w:bookmarkEnd w:id="0"/>
     </w:p>
     <w:tbl>
       <w:tblPr>
-        <w:tblStyle w:val="af"/>
+        <w:tblStyle w:val="TableGrid"/>
         <w:tblW w:w="0" w:type="auto"/>
         <w:tblBorders>
           <w:top w:val="none" w:sz="0" w:space="0" w:color="auto"/>
           <w:left w:val="none" w:sz="0" w:space="0" w:color="auto"/>
           <w:bottom w:val="none" w:sz="0" w:space="0" w:color="auto"/>
           <w:right w:val="none" w:sz="0" w:space="0" w:color="auto"/>
+          <w:insideH w:val="none" w:sz="0" w:space="0" w:color="auto"/>
           <w:insideV w:val="none" w:sz="0" w:space="0" w:color="auto"/>
         </w:tblBorders>
         <w:tblLook w:val="04A0" w:firstRow="1" w:lastRow="0" w:firstColumn="1" w:lastColumn="0" w:noHBand="0" w:noVBand="1"/>
@@ -1937,6 +1980,9 @@
         <w:gridCol w:w="4927"/>
       </w:tblGrid>
       <w:tr>
+        <w:trPr>
+          <w:trHeight w:val="403"/>
+        </w:trPr>
         <w:tc>
           <w:tcPr>
             <w:tcW w:w="10008" w:type="dxa"/>
@@ -1944,69 +1990,26 @@
           <w:p>
             <w:pPr>
               <w:spacing w:line="480" w:lineRule="auto"/>
+              <w:rPr>
+                <w:sz w:val="22"/>
+                <w:szCs w:val="22"/>
+                <w:lang w:val="en-US"/>
+              </w:rPr>
+            </w:pPr>
+            <w:r>
               <w:rPr>
                 <w:sz w:val="24"/>
                 <w:szCs w:val="24"/>
                 <w:lang w:val="bg-BG"/>
               </w:rPr>
-            </w:pPr>
-            <w:r>
-              <w:rPr>
-                <w:sz w:val="24"/>
-                <w:szCs w:val="24"/>
-                <w:lang w:val="bg-BG"/>
-              </w:rPr>
               <w:t>Извършили изпитването:</w:t>
             </w:r>
           </w:p>
-          <w:p>
-            <w:pPr>
-              <w:spacing w:line="480" w:lineRule="auto"/>
-              <w:rPr>
-                <w:sz w:val="24"/>
-                <w:szCs w:val="24"/>
-                <w:lang w:val="bg-BG"/>
-              </w:rPr>
-            </w:pPr>
-            <w:r>
-              <w:rPr>
-                <w:sz w:val="24"/>
-                <w:szCs w:val="24"/>
-                <w:lang w:val="bg-BG"/>
-              </w:rPr>
-              <w:t>...............................................</w:t>
-            </w:r>
-          </w:p>
-          <w:p>
-            <w:pPr>
-              <w:spacing w:line="480" w:lineRule="auto"/>
-              <w:rPr>
-                <w:sz w:val="22"/>
-                <w:szCs w:val="22"/>
-                <w:lang w:val="en-US"/>
-              </w:rPr>
-            </w:pPr>
-            <w:r>
-              <w:rPr>
-                <w:sz w:val="24"/>
-                <w:szCs w:val="24"/>
-                <w:lang w:val="bg-BG"/>
-              </w:rPr>
-              <w:t>...............</w:t>
-            </w:r>
-            <w:r>
-              <w:rPr>
-                <w:sz w:val="24"/>
-                <w:szCs w:val="24"/>
-                <w:lang w:val="bg-BG"/>
-              </w:rPr>
-              <w:t>.............................</w:t>
-            </w:r>
-          </w:p>
         </w:tc>
         <w:tc>
           <w:tcPr>
             <w:tcW w:w="4927" w:type="dxa"/>
+            <w:vMerge w:val="restart"/>
           </w:tcPr>
           <w:p>
             <w:pPr>
@@ -2062,6 +2065,8 @@
             <w:pPr>
               <w:jc w:val="right"/>
               <w:rPr>
+                <w:sz w:val="22"/>
+                <w:szCs w:val="22"/>
                 <w:lang w:val="en-US"/>
               </w:rPr>
             </w:pPr>
@@ -2069,44 +2074,75 @@
               <w:rPr>
                 <w:lang w:val="ru-RU"/>
               </w:rPr>
-              <w:t>(</w:t>
-            </w:r>
-            <w:proofErr w:type="spellStart"/>
-            <w:r>
-              <w:rPr>
-                <w:lang w:val="ru-RU"/>
-              </w:rPr>
-              <w:t>име</w:t>
-            </w:r>
-            <w:proofErr w:type="spellEnd"/>
-            <w:r>
-              <w:rPr>
-                <w:lang w:val="ru-RU"/>
-              </w:rPr>
-              <w:t xml:space="preserve">, фамилия, </w:t>
-            </w:r>
-            <w:proofErr w:type="spellStart"/>
-            <w:r>
-              <w:rPr>
-                <w:lang w:val="ru-RU"/>
-              </w:rPr>
-              <w:t>подпис</w:t>
-            </w:r>
-            <w:proofErr w:type="spellEnd"/>
-            <w:r>
-              <w:rPr>
-                <w:lang w:val="ru-RU"/>
-              </w:rPr>
-              <w:t>)</w:t>
-            </w:r>
-          </w:p>
-          <w:p>
-            <w:pPr>
-              <w:pStyle w:val="a4"/>
-              <w:rPr>
-                <w:sz w:val="22"/>
-                <w:szCs w:val="22"/>
-                <w:lang w:val="en-US"/>
+              <w:t>(име, фамилия, подпис)</w:t>
+            </w:r>
+          </w:p>
+        </w:tc>
+      </w:tr>
+      <w:tr>
+        <w:trPr>
+          <w:trHeight w:val="921"/>
+        </w:trPr>
+        <w:tc>
+          <w:tcPr>
+            <w:tcW w:w="10008" w:type="dxa"/>
+          </w:tcPr>
+          <w:p>
+            <w:pPr>
+              <w:spacing w:line="480" w:lineRule="auto"/>
+              <w:rPr>
+                <w:sz w:val="24"/>
+                <w:szCs w:val="24"/>
+                <w:lang w:val="bg-BG"/>
+              </w:rPr>
+            </w:pPr>
+            <w:r>
+              <w:rPr>
+                <w:sz w:val="24"/>
+                <w:szCs w:val="24"/>
+                <w:lang w:val="bg-BG"/>
+              </w:rPr>
+              <w:t>...............................................</w:t>
+            </w:r>
+          </w:p>
+          <w:p>
+            <w:pPr>
+              <w:spacing w:line="480" w:lineRule="auto"/>
+              <w:rPr>
+                <w:sz w:val="24"/>
+                <w:szCs w:val="24"/>
+                <w:lang w:val="bg-BG"/>
+              </w:rPr>
+            </w:pPr>
+            <w:r>
+              <w:rPr>
+                <w:sz w:val="24"/>
+                <w:szCs w:val="24"/>
+                <w:lang w:val="bg-BG"/>
+              </w:rPr>
+              <w:t>...............</w:t>
+            </w:r>
+            <w:r>
+              <w:rPr>
+                <w:sz w:val="24"/>
+                <w:szCs w:val="24"/>
+                <w:lang w:val="bg-BG"/>
+              </w:rPr>
+              <w:t>.............................</w:t>
+            </w:r>
+          </w:p>
+        </w:tc>
+        <w:tc>
+          <w:tcPr>
+            <w:tcW w:w="4927" w:type="dxa"/>
+            <w:vMerge/>
+          </w:tcPr>
+          <w:p>
+            <w:pPr>
+              <w:spacing w:before="240" w:line="480" w:lineRule="auto"/>
+              <w:rPr>
+                <w:sz w:val="24"/>
+                <w:lang w:val="bg-BG"/>
               </w:rPr>
             </w:pPr>
           </w:p>
@@ -2165,7 +2201,7 @@
 <w:ftr xmlns:wpc="http://schemas.microsoft.com/office/word/2010/wordprocessingCanvas" xmlns:mc="http://schemas.openxmlformats.org/markup-compatibility/2006" xmlns:o="urn:schemas-microsoft-com:office:office" xmlns:r="http://schemas.openxmlformats.org/officeDocument/2006/relationships" xmlns:m="http://schemas.openxmlformats.org/officeDocument/2006/math" xmlns:v="urn:schemas-microsoft-com:vml" xmlns:wp14="http://schemas.microsoft.com/office/word/2010/wordprocessingDrawing" xmlns:wp="http://schemas.openxmlformats.org/drawingml/2006/wordprocessingDrawing" xmlns:w10="urn:schemas-microsoft-com:office:word" xmlns:w="http://schemas.openxmlformats.org/wordprocessingml/2006/main" xmlns:w14="http://schemas.microsoft.com/office/word/2010/wordml" xmlns:wpg="http://schemas.microsoft.com/office/word/2010/wordprocessingGroup" xmlns:wpi="http://schemas.microsoft.com/office/word/2010/wordprocessingInk" xmlns:wne="http://schemas.microsoft.com/office/word/2006/wordml" xmlns:wps="http://schemas.microsoft.com/office/word/2010/wordprocessingShape" mc:Ignorable="w14 wp14">
   <w:p>
     <w:pPr>
-      <w:pStyle w:val="a9"/>
+      <w:pStyle w:val="Footer"/>
       <w:rPr>
         <w:lang w:val="en-US"/>
       </w:rPr>
@@ -2173,7 +2209,7 @@
   </w:p>
   <w:p>
     <w:pPr>
-      <w:pStyle w:val="a9"/>
+      <w:pStyle w:val="Footer"/>
       <w:rPr>
         <w:lang w:val="bg-BG"/>
       </w:rPr>
@@ -2201,7 +2237,7 @@
     </w:r>
     <w:r>
       <w:rPr>
-        <w:rStyle w:val="a3"/>
+        <w:rStyle w:val="PageNumber"/>
         <w:b/>
         <w:sz w:val="22"/>
         <w:szCs w:val="22"/>
@@ -2210,7 +2246,7 @@
     </w:r>
     <w:r>
       <w:rPr>
-        <w:rStyle w:val="a3"/>
+        <w:rStyle w:val="PageNumber"/>
         <w:b/>
         <w:sz w:val="22"/>
         <w:szCs w:val="22"/>
@@ -2219,7 +2255,7 @@
     </w:r>
     <w:r>
       <w:rPr>
-        <w:rStyle w:val="a3"/>
+        <w:rStyle w:val="PageNumber"/>
         <w:b/>
         <w:sz w:val="22"/>
         <w:szCs w:val="22"/>
@@ -2228,7 +2264,7 @@
     </w:r>
     <w:r>
       <w:rPr>
-        <w:rStyle w:val="a3"/>
+        <w:rStyle w:val="PageNumber"/>
         <w:b/>
         <w:noProof/>
         <w:sz w:val="22"/>
@@ -2238,7 +2274,7 @@
     </w:r>
     <w:r>
       <w:rPr>
-        <w:rStyle w:val="a3"/>
+        <w:rStyle w:val="PageNumber"/>
         <w:b/>
         <w:sz w:val="22"/>
         <w:szCs w:val="22"/>
@@ -2270,36 +2306,36 @@
     </w:r>
     <w:r>
       <w:rPr>
-        <w:rStyle w:val="a3"/>
+        <w:rStyle w:val="PageNumber"/>
         <w:b/>
       </w:rPr>
       <w:fldChar w:fldCharType="begin"/>
     </w:r>
     <w:r>
       <w:rPr>
-        <w:rStyle w:val="a3"/>
+        <w:rStyle w:val="PageNumber"/>
         <w:b/>
       </w:rPr>
       <w:instrText xml:space="preserve"> NUMPAGES </w:instrText>
     </w:r>
     <w:r>
       <w:rPr>
-        <w:rStyle w:val="a3"/>
+        <w:rStyle w:val="PageNumber"/>
         <w:b/>
       </w:rPr>
       <w:fldChar w:fldCharType="separate"/>
     </w:r>
     <w:r>
       <w:rPr>
-        <w:rStyle w:val="a3"/>
+        <w:rStyle w:val="PageNumber"/>
         <w:b/>
         <w:noProof/>
       </w:rPr>
-      <w:t>1</w:t>
+      <w:t>3</w:t>
     </w:r>
     <w:r>
       <w:rPr>
-        <w:rStyle w:val="a3"/>
+        <w:rStyle w:val="PageNumber"/>
         <w:b/>
       </w:rPr>
       <w:fldChar w:fldCharType="end"/>
@@ -2327,7 +2363,7 @@
     </w:r>
     <w:r>
       <w:rPr>
-        <w:rStyle w:val="a3"/>
+        <w:rStyle w:val="PageNumber"/>
         <w:b/>
         <w:sz w:val="22"/>
         <w:szCs w:val="22"/>
@@ -2336,7 +2372,7 @@
     </w:r>
     <w:r>
       <w:rPr>
-        <w:rStyle w:val="a3"/>
+        <w:rStyle w:val="PageNumber"/>
         <w:b/>
         <w:sz w:val="22"/>
         <w:szCs w:val="22"/>
@@ -2345,7 +2381,7 @@
     </w:r>
     <w:r>
       <w:rPr>
-        <w:rStyle w:val="a3"/>
+        <w:rStyle w:val="PageNumber"/>
         <w:b/>
         <w:sz w:val="22"/>
         <w:szCs w:val="22"/>
@@ -2354,7 +2390,7 @@
     </w:r>
     <w:r>
       <w:rPr>
-        <w:rStyle w:val="a3"/>
+        <w:rStyle w:val="PageNumber"/>
         <w:b/>
         <w:noProof/>
         <w:sz w:val="22"/>
@@ -2364,7 +2400,7 @@
     </w:r>
     <w:r>
       <w:rPr>
-        <w:rStyle w:val="a3"/>
+        <w:rStyle w:val="PageNumber"/>
         <w:b/>
         <w:sz w:val="22"/>
         <w:szCs w:val="22"/>
@@ -2396,28 +2432,28 @@
     </w:r>
     <w:r>
       <w:rPr>
-        <w:rStyle w:val="a3"/>
+        <w:rStyle w:val="PageNumber"/>
         <w:b/>
       </w:rPr>
       <w:fldChar w:fldCharType="begin"/>
     </w:r>
     <w:r>
       <w:rPr>
-        <w:rStyle w:val="a3"/>
+        <w:rStyle w:val="PageNumber"/>
         <w:b/>
       </w:rPr>
       <w:instrText xml:space="preserve"> NUMPAGES </w:instrText>
     </w:r>
     <w:r>
       <w:rPr>
-        <w:rStyle w:val="a3"/>
+        <w:rStyle w:val="PageNumber"/>
         <w:b/>
       </w:rPr>
       <w:fldChar w:fldCharType="separate"/>
     </w:r>
     <w:r>
       <w:rPr>
-        <w:rStyle w:val="a3"/>
+        <w:rStyle w:val="PageNumber"/>
         <w:b/>
         <w:noProof/>
       </w:rPr>
@@ -2425,7 +2461,7 @@
     </w:r>
     <w:r>
       <w:rPr>
-        <w:rStyle w:val="a3"/>
+        <w:rStyle w:val="PageNumber"/>
         <w:b/>
       </w:rPr>
       <w:fldChar w:fldCharType="end"/>
@@ -2457,7 +2493,7 @@
 <w:hdr xmlns:wpc="http://schemas.microsoft.com/office/word/2010/wordprocessingCanvas" xmlns:mc="http://schemas.openxmlformats.org/markup-compatibility/2006" xmlns:o="urn:schemas-microsoft-com:office:office" xmlns:r="http://schemas.openxmlformats.org/officeDocument/2006/relationships" xmlns:m="http://schemas.openxmlformats.org/officeDocument/2006/math" xmlns:v="urn:schemas-microsoft-com:vml" xmlns:wp14="http://schemas.microsoft.com/office/word/2010/wordprocessingDrawing" xmlns:wp="http://schemas.openxmlformats.org/drawingml/2006/wordprocessingDrawing" xmlns:w10="urn:schemas-microsoft-com:office:word" xmlns:w="http://schemas.openxmlformats.org/wordprocessingml/2006/main" xmlns:w14="http://schemas.microsoft.com/office/word/2010/wordml" xmlns:wpg="http://schemas.microsoft.com/office/word/2010/wordprocessingGroup" xmlns:wpi="http://schemas.microsoft.com/office/word/2010/wordprocessingInk" xmlns:wne="http://schemas.microsoft.com/office/word/2006/wordml" xmlns:wps="http://schemas.microsoft.com/office/word/2010/wordprocessingShape" mc:Ignorable="w14 wp14">
   <w:p>
     <w:pPr>
-      <w:pStyle w:val="a7"/>
+      <w:pStyle w:val="Header"/>
       <w:rPr>
         <w:lang w:val="ru-RU"/>
       </w:rPr>
@@ -2465,7 +2501,7 @@
   </w:p>
   <w:p>
     <w:pPr>
-      <w:pStyle w:val="a7"/>
+      <w:pStyle w:val="Header"/>
       <w:rPr>
         <w:lang w:val="bg-BG"/>
       </w:rPr>
@@ -2478,7 +2514,7 @@
 <w:hdr xmlns:wpc="http://schemas.microsoft.com/office/word/2010/wordprocessingCanvas" xmlns:mc="http://schemas.openxmlformats.org/markup-compatibility/2006" xmlns:o="urn:schemas-microsoft-com:office:office" xmlns:r="http://schemas.openxmlformats.org/officeDocument/2006/relationships" xmlns:m="http://schemas.openxmlformats.org/officeDocument/2006/math" xmlns:v="urn:schemas-microsoft-com:vml" xmlns:wp14="http://schemas.microsoft.com/office/word/2010/wordprocessingDrawing" xmlns:wp="http://schemas.openxmlformats.org/drawingml/2006/wordprocessingDrawing" xmlns:w10="urn:schemas-microsoft-com:office:word" xmlns:w="http://schemas.openxmlformats.org/wordprocessingml/2006/main" xmlns:w14="http://schemas.microsoft.com/office/word/2010/wordml" xmlns:wpg="http://schemas.microsoft.com/office/word/2010/wordprocessingGroup" xmlns:wpi="http://schemas.microsoft.com/office/word/2010/wordprocessingInk" xmlns:wne="http://schemas.microsoft.com/office/word/2006/wordml" xmlns:wps="http://schemas.microsoft.com/office/word/2010/wordprocessingShape" mc:Ignorable="w14 wp14">
   <w:p>
     <w:pPr>
-      <w:pStyle w:val="2"/>
+      <w:pStyle w:val="Heading2"/>
       <w:rPr>
         <w:sz w:val="28"/>
         <w:szCs w:val="28"/>
@@ -2494,7 +2530,7 @@
   </w:p>
   <w:p>
     <w:pPr>
-      <w:pStyle w:val="a7"/>
+      <w:pStyle w:val="Header"/>
       <w:jc w:val="center"/>
       <w:rPr>
         <w:b/>
@@ -2506,7 +2542,7 @@
   </w:p>
   <w:p>
     <w:pPr>
-      <w:pStyle w:val="a7"/>
+      <w:pStyle w:val="Header"/>
       <w:jc w:val="center"/>
       <w:rPr>
         <w:b/>
@@ -2518,7 +2554,7 @@
   </w:p>
   <w:p>
     <w:pPr>
-      <w:pStyle w:val="a7"/>
+      <w:pStyle w:val="Header"/>
       <w:jc w:val="center"/>
       <w:rPr>
         <w:b/>
@@ -2539,7 +2575,7 @@
   </w:p>
   <w:p>
     <w:pPr>
-      <w:pStyle w:val="a7"/>
+      <w:pStyle w:val="Header"/>
       <w:jc w:val="center"/>
       <w:rPr>
         <w:b/>
@@ -2569,7 +2605,7 @@
   </w:p>
   <w:p>
     <w:pPr>
-      <w:pStyle w:val="a7"/>
+      <w:pStyle w:val="Header"/>
       <w:jc w:val="center"/>
       <w:rPr>
         <w:b/>
@@ -2590,7 +2626,7 @@
   </w:p>
   <w:p>
     <w:pPr>
-      <w:pStyle w:val="a7"/>
+      <w:pStyle w:val="Header"/>
       <w:jc w:val="center"/>
       <w:rPr>
         <w:b/>
@@ -2611,7 +2647,7 @@
   </w:p>
   <w:p>
     <w:pPr>
-      <w:pStyle w:val="a7"/>
+      <w:pStyle w:val="Header"/>
       <w:jc w:val="center"/>
       <w:rPr>
         <w:b/>
@@ -2646,7 +2682,7 @@
 <w:hdr xmlns:wpc="http://schemas.microsoft.com/office/word/2010/wordprocessingCanvas" xmlns:mc="http://schemas.openxmlformats.org/markup-compatibility/2006" xmlns:o="urn:schemas-microsoft-com:office:office" xmlns:r="http://schemas.openxmlformats.org/officeDocument/2006/relationships" xmlns:m="http://schemas.openxmlformats.org/officeDocument/2006/math" xmlns:v="urn:schemas-microsoft-com:vml" xmlns:wp14="http://schemas.microsoft.com/office/word/2010/wordprocessingDrawing" xmlns:wp="http://schemas.openxmlformats.org/drawingml/2006/wordprocessingDrawing" xmlns:w10="urn:schemas-microsoft-com:office:word" xmlns:w="http://schemas.openxmlformats.org/wordprocessingml/2006/main" xmlns:w14="http://schemas.microsoft.com/office/word/2010/wordml" xmlns:wpg="http://schemas.microsoft.com/office/word/2010/wordprocessingGroup" xmlns:wpi="http://schemas.microsoft.com/office/word/2010/wordprocessingInk" xmlns:wne="http://schemas.microsoft.com/office/word/2006/wordml" xmlns:wps="http://schemas.microsoft.com/office/word/2010/wordprocessingShape" mc:Ignorable="w14 wp14">
   <w:p>
     <w:pPr>
-      <w:pStyle w:val="a7"/>
+      <w:pStyle w:val="Header"/>
       <w:rPr>
         <w:lang w:val="ru-RU"/>
       </w:rPr>
@@ -2816,7 +2852,7 @@
     <w:lsdException w:name="Bibliography" w:uiPriority="37"/>
     <w:lsdException w:name="TOC Heading" w:uiPriority="39" w:qFormat="1"/>
   </w:latentStyles>
-  <w:style w:type="paragraph" w:default="1" w:styleId="a">
+  <w:style w:type="paragraph" w:default="1" w:styleId="Normal">
     <w:name w:val="Normal"/>
     <w:qFormat/>
     <w:rsid w:val="0072424B"/>
@@ -2831,11 +2867,11 @@
       <w:lang w:val="en-AU" w:eastAsia="ar-SA"/>
     </w:rPr>
   </w:style>
-  <w:style w:type="paragraph" w:styleId="2">
+  <w:style w:type="paragraph" w:styleId="Heading2">
     <w:name w:val="heading 2"/>
-    <w:basedOn w:val="a"/>
-    <w:next w:val="a"/>
-    <w:link w:val="20"/>
+    <w:basedOn w:val="Normal"/>
+    <w:next w:val="Normal"/>
+    <w:link w:val="Heading2Char"/>
     <w:qFormat/>
     <w:rsid w:val="0072424B"/>
     <w:pPr>
@@ -2848,11 +2884,11 @@
       <w:lang w:val="bg-BG"/>
     </w:rPr>
   </w:style>
-  <w:style w:type="paragraph" w:styleId="4">
+  <w:style w:type="paragraph" w:styleId="Heading4">
     <w:name w:val="heading 4"/>
-    <w:basedOn w:val="a"/>
-    <w:next w:val="a"/>
-    <w:link w:val="40"/>
+    <w:basedOn w:val="Normal"/>
+    <w:next w:val="Normal"/>
+    <w:link w:val="Heading4Char"/>
     <w:qFormat/>
     <w:rsid w:val="0072424B"/>
     <w:pPr>
@@ -2866,13 +2902,13 @@
       <w:lang w:val="bg-BG"/>
     </w:rPr>
   </w:style>
-  <w:style w:type="character" w:default="1" w:styleId="a0">
+  <w:style w:type="character" w:default="1" w:styleId="DefaultParagraphFont">
     <w:name w:val="Default Paragraph Font"/>
     <w:uiPriority w:val="1"/>
     <w:semiHidden/>
     <w:unhideWhenUsed/>
   </w:style>
-  <w:style w:type="table" w:default="1" w:styleId="a1">
+  <w:style w:type="table" w:default="1" w:styleId="TableNormal">
     <w:name w:val="Normal Table"/>
     <w:uiPriority w:val="99"/>
     <w:semiHidden/>
@@ -2887,16 +2923,16 @@
       </w:tblCellMar>
     </w:tblPr>
   </w:style>
-  <w:style w:type="numbering" w:default="1" w:styleId="a2">
+  <w:style w:type="numbering" w:default="1" w:styleId="NoList">
     <w:name w:val="No List"/>
     <w:uiPriority w:val="99"/>
     <w:semiHidden/>
     <w:unhideWhenUsed/>
   </w:style>
-  <w:style w:type="character" w:customStyle="1" w:styleId="20">
-    <w:name w:val="Заглавие 2 Знак"/>
-    <w:basedOn w:val="a0"/>
-    <w:link w:val="2"/>
+  <w:style w:type="character" w:customStyle="1" w:styleId="Heading2Char">
+    <w:name w:val="Heading 2 Char"/>
+    <w:basedOn w:val="DefaultParagraphFont"/>
+    <w:link w:val="Heading2"/>
     <w:rsid w:val="0072424B"/>
     <w:rPr>
       <w:rFonts w:ascii="Times New Roman" w:eastAsia="Times New Roman" w:hAnsi="Times New Roman" w:cs="Times New Roman"/>
@@ -2906,10 +2942,10 @@
       <w:lang w:val="bg-BG" w:eastAsia="ar-SA"/>
     </w:rPr>
   </w:style>
-  <w:style w:type="character" w:customStyle="1" w:styleId="40">
-    <w:name w:val="Заглавие 4 Знак"/>
-    <w:basedOn w:val="a0"/>
-    <w:link w:val="4"/>
+  <w:style w:type="character" w:customStyle="1" w:styleId="Heading4Char">
+    <w:name w:val="Heading 4 Char"/>
+    <w:basedOn w:val="DefaultParagraphFont"/>
+    <w:link w:val="Heading4"/>
     <w:rsid w:val="0072424B"/>
     <w:rPr>
       <w:rFonts w:ascii="Arial" w:eastAsia="Times New Roman" w:hAnsi="Arial" w:cs="Times New Roman"/>
@@ -2919,15 +2955,15 @@
       <w:lang w:val="bg-BG" w:eastAsia="ar-SA"/>
     </w:rPr>
   </w:style>
-  <w:style w:type="character" w:styleId="a3">
+  <w:style w:type="character" w:styleId="PageNumber">
     <w:name w:val="page number"/>
-    <w:basedOn w:val="a0"/>
+    <w:basedOn w:val="DefaultParagraphFont"/>
     <w:rsid w:val="0072424B"/>
   </w:style>
-  <w:style w:type="paragraph" w:styleId="a4">
+  <w:style w:type="paragraph" w:styleId="BodyText">
     <w:name w:val="Body Text"/>
-    <w:basedOn w:val="a"/>
-    <w:link w:val="a5"/>
+    <w:basedOn w:val="Normal"/>
+    <w:link w:val="BodyTextChar"/>
     <w:rsid w:val="0072424B"/>
     <w:pPr>
       <w:jc w:val="both"/>
@@ -2937,10 +2973,10 @@
       <w:lang w:val="bg-BG"/>
     </w:rPr>
   </w:style>
-  <w:style w:type="character" w:customStyle="1" w:styleId="a5">
-    <w:name w:val="Основен текст Знак"/>
-    <w:basedOn w:val="a0"/>
-    <w:link w:val="a4"/>
+  <w:style w:type="character" w:customStyle="1" w:styleId="BodyTextChar">
+    <w:name w:val="Body Text Char"/>
+    <w:basedOn w:val="DefaultParagraphFont"/>
+    <w:link w:val="BodyText"/>
     <w:rsid w:val="0072424B"/>
     <w:rPr>
       <w:rFonts w:ascii="Times New Roman" w:eastAsia="Times New Roman" w:hAnsi="Times New Roman" w:cs="Times New Roman"/>
@@ -2949,18 +2985,18 @@
       <w:lang w:val="bg-BG" w:eastAsia="ar-SA"/>
     </w:rPr>
   </w:style>
-  <w:style w:type="paragraph" w:styleId="a6">
+  <w:style w:type="paragraph" w:styleId="List">
     <w:name w:val="List"/>
-    <w:basedOn w:val="a4"/>
+    <w:basedOn w:val="BodyText"/>
     <w:rsid w:val="0072424B"/>
     <w:rPr>
       <w:rFonts w:cs="Lucidasans"/>
     </w:rPr>
   </w:style>
-  <w:style w:type="paragraph" w:styleId="a7">
+  <w:style w:type="paragraph" w:styleId="Header">
     <w:name w:val="header"/>
-    <w:basedOn w:val="a"/>
-    <w:link w:val="a8"/>
+    <w:basedOn w:val="Normal"/>
+    <w:link w:val="HeaderChar"/>
     <w:rsid w:val="0072424B"/>
     <w:pPr>
       <w:tabs>
@@ -2969,10 +3005,10 @@
       </w:tabs>
     </w:pPr>
   </w:style>
-  <w:style w:type="character" w:customStyle="1" w:styleId="a8">
-    <w:name w:val="Горен колонтитул Знак"/>
-    <w:basedOn w:val="a0"/>
-    <w:link w:val="a7"/>
+  <w:style w:type="character" w:customStyle="1" w:styleId="HeaderChar">
+    <w:name w:val="Header Char"/>
+    <w:basedOn w:val="DefaultParagraphFont"/>
+    <w:link w:val="Header"/>
     <w:rsid w:val="0072424B"/>
     <w:rPr>
       <w:rFonts w:ascii="Times New Roman" w:eastAsia="Times New Roman" w:hAnsi="Times New Roman" w:cs="Times New Roman"/>
@@ -2981,10 +3017,10 @@
       <w:lang w:val="en-AU" w:eastAsia="ar-SA"/>
     </w:rPr>
   </w:style>
-  <w:style w:type="paragraph" w:styleId="a9">
+  <w:style w:type="paragraph" w:styleId="Footer">
     <w:name w:val="footer"/>
-    <w:basedOn w:val="a"/>
-    <w:link w:val="aa"/>
+    <w:basedOn w:val="Normal"/>
+    <w:link w:val="FooterChar"/>
     <w:rsid w:val="0072424B"/>
     <w:pPr>
       <w:tabs>
@@ -2993,10 +3029,10 @@
       </w:tabs>
     </w:pPr>
   </w:style>
-  <w:style w:type="character" w:customStyle="1" w:styleId="aa">
-    <w:name w:val="Долен колонтитул Знак"/>
-    <w:basedOn w:val="a0"/>
-    <w:link w:val="a9"/>
+  <w:style w:type="character" w:customStyle="1" w:styleId="FooterChar">
+    <w:name w:val="Footer Char"/>
+    <w:basedOn w:val="DefaultParagraphFont"/>
+    <w:link w:val="Footer"/>
     <w:rsid w:val="0072424B"/>
     <w:rPr>
       <w:rFonts w:ascii="Times New Roman" w:eastAsia="Times New Roman" w:hAnsi="Times New Roman" w:cs="Times New Roman"/>
@@ -3005,11 +3041,11 @@
       <w:lang w:val="en-AU" w:eastAsia="ar-SA"/>
     </w:rPr>
   </w:style>
-  <w:style w:type="paragraph" w:styleId="ab">
+  <w:style w:type="paragraph" w:styleId="Title">
     <w:name w:val="Title"/>
-    <w:basedOn w:val="a"/>
-    <w:next w:val="ac"/>
-    <w:link w:val="ad"/>
+    <w:basedOn w:val="Normal"/>
+    <w:next w:val="Subtitle"/>
+    <w:link w:val="TitleChar"/>
     <w:qFormat/>
     <w:rsid w:val="0072424B"/>
     <w:pPr>
@@ -3022,10 +3058,10 @@
       <w:lang w:val="bg-BG"/>
     </w:rPr>
   </w:style>
-  <w:style w:type="character" w:customStyle="1" w:styleId="ad">
-    <w:name w:val="Заглавие Знак"/>
-    <w:basedOn w:val="a0"/>
-    <w:link w:val="ab"/>
+  <w:style w:type="character" w:customStyle="1" w:styleId="TitleChar">
+    <w:name w:val="Title Char"/>
+    <w:basedOn w:val="DefaultParagraphFont"/>
+    <w:link w:val="Title"/>
     <w:rsid w:val="0072424B"/>
     <w:rPr>
       <w:rFonts w:ascii="Times New Roman" w:eastAsia="Times New Roman" w:hAnsi="Times New Roman" w:cs="Times New Roman"/>
@@ -3036,11 +3072,11 @@
       <w:lang w:val="bg-BG" w:eastAsia="ar-SA"/>
     </w:rPr>
   </w:style>
-  <w:style w:type="paragraph" w:styleId="ac">
+  <w:style w:type="paragraph" w:styleId="Subtitle">
     <w:name w:val="Subtitle"/>
-    <w:basedOn w:val="a"/>
-    <w:next w:val="a4"/>
-    <w:link w:val="ae"/>
+    <w:basedOn w:val="Normal"/>
+    <w:next w:val="BodyText"/>
+    <w:link w:val="SubtitleChar"/>
     <w:qFormat/>
     <w:rsid w:val="0072424B"/>
     <w:pPr>
@@ -3053,10 +3089,10 @@
       <w:szCs w:val="24"/>
     </w:rPr>
   </w:style>
-  <w:style w:type="character" w:customStyle="1" w:styleId="ae">
-    <w:name w:val="Подзаглавие Знак"/>
-    <w:basedOn w:val="a0"/>
-    <w:link w:val="ac"/>
+  <w:style w:type="character" w:customStyle="1" w:styleId="SubtitleChar">
+    <w:name w:val="Subtitle Char"/>
+    <w:basedOn w:val="DefaultParagraphFont"/>
+    <w:link w:val="Subtitle"/>
     <w:rsid w:val="0072424B"/>
     <w:rPr>
       <w:rFonts w:ascii="Arial" w:eastAsia="Times New Roman" w:hAnsi="Arial" w:cs="Arial"/>
@@ -3065,9 +3101,9 @@
       <w:lang w:val="en-AU" w:eastAsia="ar-SA"/>
     </w:rPr>
   </w:style>
-  <w:style w:type="table" w:styleId="af">
+  <w:style w:type="table" w:styleId="TableGrid">
     <w:name w:val="Table Grid"/>
-    <w:basedOn w:val="a1"/>
+    <w:basedOn w:val="TableNormal"/>
     <w:uiPriority w:val="59"/>
     <w:rsid w:val="00C4009E"/>
     <w:pPr>
@@ -3250,17 +3286,17 @@
     <w:lsdException w:name="Bibliography" w:uiPriority="37"/>
     <w:lsdException w:name="TOC Heading" w:uiPriority="39" w:qFormat="1"/>
   </w:latentStyles>
-  <w:style w:type="paragraph" w:default="1" w:styleId="a">
+  <w:style w:type="paragraph" w:default="1" w:styleId="Normal">
     <w:name w:val="Normal"/>
     <w:qFormat/>
   </w:style>
-  <w:style w:type="character" w:default="1" w:styleId="a0">
+  <w:style w:type="character" w:default="1" w:styleId="DefaultParagraphFont">
     <w:name w:val="Default Paragraph Font"/>
     <w:uiPriority w:val="1"/>
     <w:semiHidden/>
     <w:unhideWhenUsed/>
   </w:style>
-  <w:style w:type="table" w:default="1" w:styleId="a1">
+  <w:style w:type="table" w:default="1" w:styleId="TableNormal">
     <w:name w:val="Normal Table"/>
     <w:uiPriority w:val="99"/>
     <w:semiHidden/>
@@ -3275,7 +3311,7 @@
       </w:tblCellMar>
     </w:tblPr>
   </w:style>
-  <w:style w:type="numbering" w:default="1" w:styleId="a2">
+  <w:style w:type="numbering" w:default="1" w:styleId="NoList">
     <w:name w:val="No List"/>
     <w:uiPriority w:val="99"/>
     <w:semiHidden/>

</xml_diff>

<commit_message>
problem with create RazpredFormulDoc
</commit_message>
<xml_diff>
--- a/TEMPLATES_DIRECTORY/Protokol.docx
+++ b/TEMPLATES_DIRECTORY/Protokol.docx
@@ -27,6 +27,8 @@
         </w:rPr>
         <w:t>1</w:t>
       </w:r>
+      <w:bookmarkStart w:id="0" w:name="_GoBack"/>
+      <w:bookmarkEnd w:id="0"/>
     </w:p>
     <w:p>
       <w:pPr>
@@ -38,196 +40,219 @@
         </w:rPr>
       </w:pPr>
     </w:p>
-    <w:p>
-      <w:pPr>
-        <w:jc w:val="center"/>
-        <w:rPr>
-          <w:b/>
-          <w:sz w:val="24"/>
-          <w:lang w:val="ru-RU"/>
-        </w:rPr>
-      </w:pPr>
-      <w:r>
-        <w:rPr>
-          <w:b/>
-          <w:sz w:val="24"/>
-          <w:lang w:val="bg-BG"/>
-        </w:rPr>
-        <w:t>Сертификат за акредитация</w:t>
-      </w:r>
-      <w:r>
-        <w:rPr>
-          <w:b/>
-          <w:sz w:val="24"/>
-          <w:lang w:val="ru-RU"/>
-        </w:rPr>
-        <w:t>,</w:t>
-      </w:r>
-      <w:r>
-        <w:rPr>
-          <w:b/>
-          <w:sz w:val="24"/>
-          <w:lang w:val="bg-BG"/>
-        </w:rPr>
-        <w:t xml:space="preserve"> рег. № 151 ЛИ</w:t>
-      </w:r>
-      <w:r>
-        <w:rPr>
-          <w:b/>
-          <w:sz w:val="24"/>
-          <w:lang w:val="bg-BG"/>
-        </w:rPr>
-        <w:t xml:space="preserve"> </w:t>
-      </w:r>
-      <w:r>
-        <w:rPr>
-          <w:b/>
-          <w:sz w:val="24"/>
-          <w:lang w:val="bg-BG"/>
-        </w:rPr>
-        <w:t>/</w:t>
-      </w:r>
-      <w:r>
-        <w:rPr>
-          <w:b/>
-          <w:sz w:val="24"/>
-          <w:lang w:val="bg-BG"/>
-        </w:rPr>
-        <w:t xml:space="preserve"> </w:t>
-      </w:r>
-      <w:bookmarkStart w:id="0" w:name="_GoBack"/>
-      <w:bookmarkEnd w:id="0"/>
-      <w:r>
-        <w:rPr>
-          <w:b/>
-          <w:sz w:val="24"/>
-          <w:lang w:val="bg-BG"/>
-        </w:rPr>
-        <w:t>2</w:t>
-      </w:r>
-      <w:r>
-        <w:rPr>
-          <w:b/>
-          <w:sz w:val="24"/>
-          <w:lang w:val="ru-RU"/>
-        </w:rPr>
-        <w:t>3</w:t>
-      </w:r>
-      <w:r>
-        <w:rPr>
-          <w:b/>
-          <w:sz w:val="24"/>
-          <w:lang w:val="bg-BG"/>
-        </w:rPr>
-        <w:t>.0</w:t>
-      </w:r>
-      <w:r>
-        <w:rPr>
-          <w:b/>
-          <w:sz w:val="24"/>
-          <w:lang w:val="ru-RU"/>
-        </w:rPr>
-        <w:t>7</w:t>
-      </w:r>
-      <w:r>
-        <w:rPr>
-          <w:b/>
-          <w:sz w:val="24"/>
-          <w:lang w:val="bg-BG"/>
-        </w:rPr>
-        <w:t>.201</w:t>
-      </w:r>
-      <w:r>
-        <w:rPr>
-          <w:b/>
-          <w:sz w:val="24"/>
-          <w:lang w:val="ru-RU"/>
-        </w:rPr>
-        <w:t>5</w:t>
-      </w:r>
-      <w:r>
-        <w:rPr>
-          <w:b/>
-          <w:sz w:val="24"/>
-          <w:lang w:val="bg-BG"/>
-        </w:rPr>
-        <w:t>г.</w:t>
-      </w:r>
-    </w:p>
-    <w:p>
-      <w:pPr>
-        <w:jc w:val="center"/>
-        <w:rPr>
-          <w:sz w:val="24"/>
-          <w:lang w:val="bg-BG"/>
-        </w:rPr>
-      </w:pPr>
-      <w:r>
-        <w:rPr>
-          <w:sz w:val="24"/>
-          <w:lang w:val="bg-BG"/>
-        </w:rPr>
-        <w:t xml:space="preserve">валиден до </w:t>
-      </w:r>
-      <w:r>
-        <w:rPr>
-          <w:sz w:val="24"/>
-          <w:lang w:val="ru-RU"/>
-        </w:rPr>
-        <w:t>2</w:t>
-      </w:r>
-      <w:r>
-        <w:rPr>
-          <w:sz w:val="24"/>
-          <w:lang w:val="bg-BG"/>
-        </w:rPr>
-        <w:t>3.0</w:t>
-      </w:r>
-      <w:r>
-        <w:rPr>
-          <w:sz w:val="24"/>
-          <w:lang w:val="ru-RU"/>
-        </w:rPr>
-        <w:t>7</w:t>
-      </w:r>
-      <w:r>
-        <w:rPr>
-          <w:sz w:val="24"/>
-          <w:lang w:val="bg-BG"/>
-        </w:rPr>
-        <w:t>.201</w:t>
-      </w:r>
-      <w:r>
-        <w:rPr>
-          <w:sz w:val="24"/>
-          <w:lang w:val="ru-RU"/>
-        </w:rPr>
-        <w:t>9</w:t>
-      </w:r>
-      <w:r>
-        <w:rPr>
-          <w:sz w:val="24"/>
-          <w:lang w:val="bg-BG"/>
-        </w:rPr>
-        <w:t>г.</w:t>
-      </w:r>
-    </w:p>
-    <w:p>
-      <w:pPr>
-        <w:jc w:val="center"/>
-        <w:rPr>
-          <w:sz w:val="24"/>
-          <w:lang w:val="ru-RU"/>
-        </w:rPr>
-      </w:pPr>
-      <w:r>
-        <w:rPr>
-          <w:sz w:val="24"/>
-          <w:lang w:val="bg-BG"/>
-        </w:rPr>
-        <w:t>издаден от ИА БСА съгласно изискванията на стандарт БДС EN ISO/IEC 17025:2006</w:t>
-      </w:r>
-    </w:p>
+    <w:tbl>
+      <w:tblPr>
+        <w:tblStyle w:val="TableGrid"/>
+        <w:tblW w:w="0" w:type="auto"/>
+        <w:tblBorders>
+          <w:top w:val="none" w:sz="0" w:space="0" w:color="auto"/>
+          <w:left w:val="none" w:sz="0" w:space="0" w:color="auto"/>
+          <w:bottom w:val="none" w:sz="0" w:space="0" w:color="auto"/>
+          <w:right w:val="none" w:sz="0" w:space="0" w:color="auto"/>
+          <w:insideH w:val="none" w:sz="0" w:space="0" w:color="auto"/>
+          <w:insideV w:val="none" w:sz="0" w:space="0" w:color="auto"/>
+        </w:tblBorders>
+        <w:tblLook w:val="04A0" w:firstRow="1" w:lastRow="0" w:firstColumn="1" w:lastColumn="0" w:noHBand="0" w:noVBand="1"/>
+      </w:tblPr>
+      <w:tblGrid>
+        <w:gridCol w:w="9554"/>
+        <w:gridCol w:w="270"/>
+      </w:tblGrid>
+      <w:tr>
+        <w:trPr>
+          <w:cantSplit/>
+          <w:trHeight w:val="1134"/>
+        </w:trPr>
+        <w:tc>
+          <w:tcPr>
+            <w:tcW w:w="9554" w:type="dxa"/>
+          </w:tcPr>
+          <w:p>
+            <w:pPr>
+              <w:jc w:val="center"/>
+              <w:rPr>
+                <w:b/>
+                <w:sz w:val="24"/>
+                <w:lang w:val="ru-RU"/>
+              </w:rPr>
+            </w:pPr>
+            <w:r>
+              <w:rPr>
+                <w:b/>
+                <w:sz w:val="24"/>
+                <w:lang w:val="bg-BG"/>
+              </w:rPr>
+              <w:t>Сертификат за акредитация</w:t>
+            </w:r>
+            <w:r>
+              <w:rPr>
+                <w:b/>
+                <w:sz w:val="24"/>
+                <w:lang w:val="ru-RU"/>
+              </w:rPr>
+              <w:t>,</w:t>
+            </w:r>
+            <w:r>
+              <w:rPr>
+                <w:b/>
+                <w:sz w:val="24"/>
+                <w:lang w:val="bg-BG"/>
+              </w:rPr>
+              <w:t xml:space="preserve"> рег. № 151 ЛИ / 2</w:t>
+            </w:r>
+            <w:r>
+              <w:rPr>
+                <w:b/>
+                <w:sz w:val="24"/>
+                <w:lang w:val="ru-RU"/>
+              </w:rPr>
+              <w:t>3</w:t>
+            </w:r>
+            <w:r>
+              <w:rPr>
+                <w:b/>
+                <w:sz w:val="24"/>
+                <w:lang w:val="bg-BG"/>
+              </w:rPr>
+              <w:t>.0</w:t>
+            </w:r>
+            <w:r>
+              <w:rPr>
+                <w:b/>
+                <w:sz w:val="24"/>
+                <w:lang w:val="ru-RU"/>
+              </w:rPr>
+              <w:t>7</w:t>
+            </w:r>
+            <w:r>
+              <w:rPr>
+                <w:b/>
+                <w:sz w:val="24"/>
+                <w:lang w:val="bg-BG"/>
+              </w:rPr>
+              <w:t>.201</w:t>
+            </w:r>
+            <w:r>
+              <w:rPr>
+                <w:b/>
+                <w:sz w:val="24"/>
+                <w:lang w:val="ru-RU"/>
+              </w:rPr>
+              <w:t>5</w:t>
+            </w:r>
+            <w:r>
+              <w:rPr>
+                <w:b/>
+                <w:sz w:val="24"/>
+                <w:lang w:val="bg-BG"/>
+              </w:rPr>
+              <w:t>г.</w:t>
+            </w:r>
+          </w:p>
+          <w:p>
+            <w:pPr>
+              <w:jc w:val="center"/>
+              <w:rPr>
+                <w:sz w:val="24"/>
+                <w:lang w:val="bg-BG"/>
+              </w:rPr>
+            </w:pPr>
+            <w:r>
+              <w:rPr>
+                <w:sz w:val="24"/>
+                <w:lang w:val="bg-BG"/>
+              </w:rPr>
+              <w:t xml:space="preserve">валиден до </w:t>
+            </w:r>
+            <w:r>
+              <w:rPr>
+                <w:sz w:val="24"/>
+                <w:lang w:val="ru-RU"/>
+              </w:rPr>
+              <w:t>2</w:t>
+            </w:r>
+            <w:r>
+              <w:rPr>
+                <w:sz w:val="24"/>
+                <w:lang w:val="bg-BG"/>
+              </w:rPr>
+              <w:t>3.0</w:t>
+            </w:r>
+            <w:r>
+              <w:rPr>
+                <w:sz w:val="24"/>
+                <w:lang w:val="ru-RU"/>
+              </w:rPr>
+              <w:t>7</w:t>
+            </w:r>
+            <w:r>
+              <w:rPr>
+                <w:sz w:val="24"/>
+                <w:lang w:val="bg-BG"/>
+              </w:rPr>
+              <w:t>.201</w:t>
+            </w:r>
+            <w:r>
+              <w:rPr>
+                <w:sz w:val="24"/>
+                <w:lang w:val="ru-RU"/>
+              </w:rPr>
+              <w:t>9</w:t>
+            </w:r>
+            <w:r>
+              <w:rPr>
+                <w:sz w:val="24"/>
+                <w:lang w:val="bg-BG"/>
+              </w:rPr>
+              <w:t>г.</w:t>
+            </w:r>
+          </w:p>
+          <w:p>
+            <w:pPr>
+              <w:jc w:val="center"/>
+              <w:rPr>
+                <w:sz w:val="24"/>
+                <w:lang w:val="ru-RU"/>
+              </w:rPr>
+            </w:pPr>
+            <w:r>
+              <w:rPr>
+                <w:sz w:val="24"/>
+                <w:lang w:val="bg-BG"/>
+              </w:rPr>
+              <w:t>издаден от ИА БСА съгласно изискванията на стандарт БДС EN ISO/IEC 17025:2006</w:t>
+            </w:r>
+          </w:p>
+        </w:tc>
+        <w:tc>
+          <w:tcPr>
+            <w:tcW w:w="270" w:type="dxa"/>
+            <w:textDirection w:val="tbRl"/>
+          </w:tcPr>
+          <w:p>
+            <w:pPr>
+              <w:ind w:left="113" w:right="113"/>
+              <w:jc w:val="center"/>
+              <w:rPr>
+                <w:color w:val="FFFFFF" w:themeColor="background1"/>
+                <w:sz w:val="4"/>
+                <w:szCs w:val="4"/>
+                <w:lang w:val="bg-BG"/>
+              </w:rPr>
+            </w:pPr>
+            <w:r>
+              <w:rPr>
+                <w:color w:val="FFFFFF" w:themeColor="background1"/>
+                <w:sz w:val="4"/>
+                <w:szCs w:val="4"/>
+                <w:lang w:val="bg-BG"/>
+              </w:rPr>
+              <w:t>$$sert$$</w:t>
+            </w:r>
+          </w:p>
+        </w:tc>
+      </w:tr>
+    </w:tbl>
     <w:p>
       <w:pPr>
         <w:spacing w:line="360" w:lineRule="auto"/>
@@ -392,6 +417,7 @@
               </w:rPr>
               <w:t>$$izpitvan_produkt$$</w:t>
             </w:r>
+            <w:proofErr w:type="spellEnd"/>
           </w:p>
         </w:tc>
       </w:tr>
@@ -447,6 +473,7 @@
               </w:rPr>
               <w:t>$$obekt_na_izpitvane_protokol$$</w:t>
             </w:r>
+            <w:proofErr w:type="spellEnd"/>
           </w:p>
         </w:tc>
       </w:tr>
@@ -503,6 +530,7 @@
               </w:rPr>
               <w:t>$$zaqvitel$$</w:t>
             </w:r>
+            <w:proofErr w:type="spellEnd"/>
           </w:p>
         </w:tc>
       </w:tr>
@@ -569,7 +597,17 @@
                 <w:szCs w:val="22"/>
                 <w:lang w:val="bg-BG"/>
               </w:rPr>
-              <w:t>г.</w:t>
+              <w:t>г</w:t>
+            </w:r>
+            <w:proofErr w:type="spellEnd"/>
+            <w:r>
+              <w:rPr>
+                <w:rFonts w:ascii="Times New Roman" w:hAnsi="Times New Roman" w:cs="Times New Roman"/>
+                <w:sz w:val="22"/>
+                <w:szCs w:val="22"/>
+                <w:lang w:val="bg-BG"/>
+              </w:rPr>
+              <w:t>.</w:t>
             </w:r>
           </w:p>
         </w:tc>
@@ -627,6 +665,7 @@
               </w:rPr>
               <w:t>$$description_sample_group_protokol$$</w:t>
             </w:r>
+            <w:proofErr w:type="spellEnd"/>
           </w:p>
           <w:p>
             <w:pPr>
@@ -645,6 +684,7 @@
               </w:rPr>
               <w:t>$$description_sample_protokol$$</w:t>
             </w:r>
+            <w:proofErr w:type="spellEnd"/>
           </w:p>
         </w:tc>
       </w:tr>
@@ -701,6 +741,7 @@
               </w:rPr>
               <w:t>$$metody$$</w:t>
             </w:r>
+            <w:proofErr w:type="spellEnd"/>
           </w:p>
         </w:tc>
       </w:tr>
@@ -760,6 +801,7 @@
               </w:rPr>
               <w:t>$$date_time_request$$</w:t>
             </w:r>
+            <w:proofErr w:type="spellEnd"/>
           </w:p>
         </w:tc>
       </w:tr>
@@ -966,7 +1008,15 @@
           <w:b w:val="0"/>
           <w:szCs w:val="24"/>
         </w:rPr>
-        <w:t>$$</w:t>
+        <w:t>$$request_code$$</w:t>
+      </w:r>
+      <w:proofErr w:type="spellEnd"/>
+      <w:r>
+        <w:rPr>
+          <w:b w:val="0"/>
+          <w:szCs w:val="24"/>
+        </w:rPr>
+        <w:t xml:space="preserve"> / </w:t>
       </w:r>
       <w:proofErr w:type="spellStart"/>
       <w:r>
@@ -974,23 +1024,7 @@
           <w:b w:val="0"/>
           <w:szCs w:val="24"/>
         </w:rPr>
-        <w:t>request_code$$</w:t>
-      </w:r>
-      <w:proofErr w:type="spellEnd"/>
-      <w:r>
-        <w:rPr>
-          <w:b w:val="0"/>
-          <w:szCs w:val="24"/>
-        </w:rPr>
-        <w:t xml:space="preserve"> / $$</w:t>
-      </w:r>
-      <w:proofErr w:type="spellStart"/>
-      <w:r>
-        <w:rPr>
-          <w:b w:val="0"/>
-          <w:szCs w:val="24"/>
-        </w:rPr>
-        <w:t>request_date$$</w:t>
+        <w:t>$$request_date$$</w:t>
       </w:r>
       <w:r>
         <w:rPr>
@@ -1046,11 +1080,11 @@
       </w:tblPr>
       <w:tblGrid>
         <w:gridCol w:w="1896"/>
-        <w:gridCol w:w="2249"/>
-        <w:gridCol w:w="3517"/>
+        <w:gridCol w:w="2250"/>
+        <w:gridCol w:w="3513"/>
         <w:gridCol w:w="1704"/>
-        <w:gridCol w:w="3154"/>
-        <w:gridCol w:w="2222"/>
+        <w:gridCol w:w="3156"/>
+        <w:gridCol w:w="2223"/>
       </w:tblGrid>
       <w:tr>
         <w:trPr>
@@ -1532,6 +1566,7 @@
               </w:rPr>
               <w:t>$$sample_code$$</w:t>
             </w:r>
+            <w:proofErr w:type="spellEnd"/>
           </w:p>
         </w:tc>
         <w:tc>
@@ -1556,6 +1591,7 @@
               </w:rPr>
               <w:t>$$sample_metod$$</w:t>
             </w:r>
+            <w:proofErr w:type="spellEnd"/>
           </w:p>
         </w:tc>
         <w:tc>
@@ -1566,13 +1602,13 @@
           </w:tcPr>
           <w:p>
             <w:pPr>
-              <w:snapToGrid w:val="0"/>
+              <w:pStyle w:val="BodyText"/>
               <w:jc w:val="center"/>
               <w:rPr>
                 <w:rFonts w:cs="Lucidasans"/>
                 <w:sz w:val="22"/>
                 <w:szCs w:val="22"/>
-                <w:lang w:val="bg-BG"/>
+                <w:vertAlign w:val="superscript"/>
               </w:rPr>
             </w:pPr>
             <w:r>
@@ -1580,10 +1616,29 @@
                 <w:rFonts w:cs="Lucidasans"/>
                 <w:sz w:val="22"/>
                 <w:szCs w:val="22"/>
-                <w:lang w:val="bg-BG"/>
-              </w:rPr>
-              <w:t>$$nuclide$$</w:t>
-            </w:r>
+                <w:vertAlign w:val="superscript"/>
+              </w:rPr>
+              <w:t>$$num$$</w:t>
+            </w:r>
+            <w:proofErr w:type="spellEnd"/>
+            <w:r>
+              <w:rPr>
+                <w:rFonts w:cs="Lucidasans"/>
+                <w:sz w:val="2"/>
+                <w:szCs w:val="2"/>
+                <w:vertAlign w:val="superscript"/>
+              </w:rPr>
+              <w:t xml:space="preserve"> </w:t>
+            </w:r>
+            <w:r>
+              <w:rPr>
+                <w:rFonts w:cs="Lucidasans"/>
+                <w:sz w:val="22"/>
+                <w:szCs w:val="22"/>
+              </w:rPr>
+              <w:t>$$cod$$</w:t>
+            </w:r>
+            <w:proofErr w:type="spellEnd"/>
           </w:p>
         </w:tc>
         <w:tc>
@@ -1608,6 +1663,7 @@
               </w:rPr>
               <w:t>$$razmernost$$</w:t>
             </w:r>
+            <w:proofErr w:type="spellEnd"/>
           </w:p>
         </w:tc>
         <w:tc>
@@ -1635,6 +1691,7 @@
               </w:rPr>
               <w:t>$$value$$</w:t>
             </w:r>
+            <w:proofErr w:type="spellEnd"/>
           </w:p>
         </w:tc>
         <w:tc>
@@ -1659,6 +1716,7 @@
               </w:rPr>
               <w:t>$$norma$$</w:t>
             </w:r>
+            <w:proofErr w:type="spellEnd"/>
           </w:p>
         </w:tc>
       </w:tr>
@@ -1687,11 +1745,22 @@
         <w:pStyle w:val="BodyText"/>
         <w:ind w:firstLine="720"/>
         <w:rPr>
+          <w:rFonts w:cs="Lucidasans"/>
+          <w:b/>
           <w:sz w:val="22"/>
           <w:szCs w:val="22"/>
-          <w:lang w:val="en-US"/>
         </w:rPr>
       </w:pPr>
+      <w:r>
+        <w:rPr>
+          <w:rFonts w:cs="Lucidasans"/>
+          <w:b/>
+          <w:sz w:val="22"/>
+          <w:szCs w:val="22"/>
+        </w:rPr>
+        <w:t>$$zabelejki$$</w:t>
+      </w:r>
+      <w:proofErr w:type="spellEnd"/>
     </w:p>
     <w:tbl>
       <w:tblPr>
@@ -1879,12 +1948,14 @@
             <w:pPr>
               <w:pStyle w:val="BodyText"/>
               <w:rPr>
+                <w:color w:val="FFFFFF" w:themeColor="background1"/>
                 <w:sz w:val="6"/>
                 <w:szCs w:val="6"/>
               </w:rPr>
             </w:pPr>
             <w:r>
               <w:rPr>
+                <w:color w:val="FFFFFF" w:themeColor="background1"/>
                 <w:sz w:val="6"/>
                 <w:szCs w:val="6"/>
               </w:rPr>
@@ -1957,7 +2028,7 @@
           </w:tcPr>
           <w:p>
             <w:pPr>
-              <w:spacing w:before="240" w:line="480" w:lineRule="auto"/>
+              <w:spacing w:line="480" w:lineRule="auto"/>
               <w:rPr>
                 <w:sz w:val="24"/>
                 <w:szCs w:val="24"/>
@@ -1967,6 +2038,7 @@
             <w:r>
               <w:rPr>
                 <w:sz w:val="24"/>
+                <w:szCs w:val="24"/>
                 <w:lang w:val="bg-BG"/>
               </w:rPr>
               <w:t>Ръководител</w:t>
@@ -1995,12 +2067,16 @@
               </w:tabs>
               <w:jc w:val="right"/>
               <w:rPr>
-                <w:lang w:val="bg-BG"/>
-              </w:rPr>
-            </w:pPr>
-            <w:r>
-              <w:rPr>
-                <w:lang w:val="ru-RU"/>
+                <w:sz w:val="24"/>
+                <w:szCs w:val="24"/>
+                <w:lang w:val="bg-BG"/>
+              </w:rPr>
+            </w:pPr>
+            <w:r>
+              <w:rPr>
+                <w:sz w:val="24"/>
+                <w:szCs w:val="24"/>
+                <w:lang w:val="bg-BG"/>
               </w:rPr>
               <w:t>...............................................</w:t>
             </w:r>
@@ -2009,14 +2085,16 @@
             <w:pPr>
               <w:jc w:val="right"/>
               <w:rPr>
-                <w:sz w:val="22"/>
-                <w:szCs w:val="22"/>
-                <w:lang w:val="en-US"/>
-              </w:rPr>
-            </w:pPr>
-            <w:r>
-              <w:rPr>
-                <w:lang w:val="ru-RU"/>
+                <w:sz w:val="24"/>
+                <w:szCs w:val="24"/>
+                <w:lang w:val="bg-BG"/>
+              </w:rPr>
+            </w:pPr>
+            <w:r>
+              <w:rPr>
+                <w:sz w:val="24"/>
+                <w:szCs w:val="24"/>
+                <w:lang w:val="bg-BG"/>
               </w:rPr>
               <w:t>(име, фамилия, подпис)</w:t>
             </w:r>
@@ -2046,7 +2124,15 @@
                 <w:szCs w:val="24"/>
                 <w:lang w:val="bg-BG"/>
               </w:rPr>
-              <w:t>...............................................</w:t>
+              <w:t>...............</w:t>
+            </w:r>
+            <w:r>
+              <w:rPr>
+                <w:sz w:val="24"/>
+                <w:szCs w:val="24"/>
+                <w:lang w:val="bg-BG"/>
+              </w:rPr>
+              <w:t>.............................</w:t>
             </w:r>
           </w:p>
           <w:p>
@@ -3079,10 +3165,10 @@
   <w:docDefaults>
     <w:rPrDefault>
       <w:rPr>
-        <w:rFonts w:asciiTheme="minorHAnsi" w:eastAsiaTheme="minorEastAsia" w:hAnsiTheme="minorHAnsi" w:cstheme="minorBidi"/>
+        <w:rFonts w:asciiTheme="minorHAnsi" w:eastAsiaTheme="minorHAnsi" w:hAnsiTheme="minorHAnsi" w:cstheme="minorBidi"/>
         <w:sz w:val="22"/>
         <w:szCs w:val="22"/>
-        <w:lang w:val="bg-BG" w:eastAsia="bg-BG" w:bidi="ar-SA"/>
+        <w:lang w:val="en-US" w:eastAsia="en-US" w:bidi="ar-SA"/>
       </w:rPr>
     </w:rPrDefault>
     <w:pPrDefault>
@@ -3094,9 +3180,9 @@
   <w:latentStyles w:defLockedState="0" w:defUIPriority="99" w:defSemiHidden="1" w:defUnhideWhenUsed="1" w:defQFormat="0" w:count="267">
     <w:lsdException w:name="Normal" w:semiHidden="0" w:uiPriority="0" w:unhideWhenUsed="0" w:qFormat="1"/>
     <w:lsdException w:name="heading 1" w:semiHidden="0" w:uiPriority="9" w:unhideWhenUsed="0" w:qFormat="1"/>
-    <w:lsdException w:name="heading 2" w:uiPriority="9" w:qFormat="1"/>
+    <w:lsdException w:name="heading 2" w:uiPriority="0" w:qFormat="1"/>
     <w:lsdException w:name="heading 3" w:uiPriority="9" w:qFormat="1"/>
-    <w:lsdException w:name="heading 4" w:uiPriority="9" w:qFormat="1"/>
+    <w:lsdException w:name="heading 4" w:uiPriority="0" w:qFormat="1"/>
     <w:lsdException w:name="heading 5" w:uiPriority="9" w:qFormat="1"/>
     <w:lsdException w:name="heading 6" w:uiPriority="9" w:qFormat="1"/>
     <w:lsdException w:name="heading 7" w:uiPriority="9" w:qFormat="1"/>
@@ -3111,10 +3197,15 @@
     <w:lsdException w:name="toc 7" w:uiPriority="39"/>
     <w:lsdException w:name="toc 8" w:uiPriority="39"/>
     <w:lsdException w:name="toc 9" w:uiPriority="39"/>
+    <w:lsdException w:name="header" w:uiPriority="0"/>
+    <w:lsdException w:name="footer" w:uiPriority="0"/>
     <w:lsdException w:name="caption" w:uiPriority="35" w:qFormat="1"/>
-    <w:lsdException w:name="Title" w:semiHidden="0" w:uiPriority="10" w:unhideWhenUsed="0" w:qFormat="1"/>
+    <w:lsdException w:name="page number" w:uiPriority="0"/>
+    <w:lsdException w:name="List" w:uiPriority="0"/>
+    <w:lsdException w:name="Title" w:semiHidden="0" w:uiPriority="0" w:unhideWhenUsed="0" w:qFormat="1"/>
     <w:lsdException w:name="Default Paragraph Font" w:uiPriority="1"/>
-    <w:lsdException w:name="Subtitle" w:semiHidden="0" w:uiPriority="11" w:unhideWhenUsed="0" w:qFormat="1"/>
+    <w:lsdException w:name="Body Text" w:uiPriority="0"/>
+    <w:lsdException w:name="Subtitle" w:semiHidden="0" w:uiPriority="0" w:unhideWhenUsed="0" w:qFormat="1"/>
     <w:lsdException w:name="Strong" w:semiHidden="0" w:uiPriority="22" w:unhideWhenUsed="0" w:qFormat="1"/>
     <w:lsdException w:name="Emphasis" w:semiHidden="0" w:uiPriority="20" w:unhideWhenUsed="0" w:qFormat="1"/>
     <w:lsdException w:name="Table Grid" w:semiHidden="0" w:uiPriority="59" w:unhideWhenUsed="0"/>
@@ -3233,6 +3324,52 @@
   <w:style w:type="paragraph" w:default="1" w:styleId="Normal">
     <w:name w:val="Normal"/>
     <w:qFormat/>
+    <w:rsid w:val="0072424B"/>
+    <w:pPr>
+      <w:suppressAutoHyphens/>
+      <w:spacing w:after="0" w:line="240" w:lineRule="auto"/>
+    </w:pPr>
+    <w:rPr>
+      <w:rFonts w:ascii="Times New Roman" w:eastAsia="Times New Roman" w:hAnsi="Times New Roman" w:cs="Times New Roman"/>
+      <w:sz w:val="20"/>
+      <w:szCs w:val="20"/>
+      <w:lang w:val="en-AU" w:eastAsia="ar-SA"/>
+    </w:rPr>
+  </w:style>
+  <w:style w:type="paragraph" w:styleId="Heading2">
+    <w:name w:val="heading 2"/>
+    <w:basedOn w:val="Normal"/>
+    <w:next w:val="Normal"/>
+    <w:link w:val="Heading2Char"/>
+    <w:qFormat/>
+    <w:rsid w:val="0072424B"/>
+    <w:pPr>
+      <w:keepNext/>
+      <w:jc w:val="center"/>
+      <w:outlineLvl w:val="1"/>
+    </w:pPr>
+    <w:rPr>
+      <w:b/>
+      <w:lang w:val="bg-BG"/>
+    </w:rPr>
+  </w:style>
+  <w:style w:type="paragraph" w:styleId="Heading4">
+    <w:name w:val="heading 4"/>
+    <w:basedOn w:val="Normal"/>
+    <w:next w:val="Normal"/>
+    <w:link w:val="Heading4Char"/>
+    <w:qFormat/>
+    <w:rsid w:val="0072424B"/>
+    <w:pPr>
+      <w:keepNext/>
+      <w:jc w:val="center"/>
+      <w:outlineLvl w:val="3"/>
+    </w:pPr>
+    <w:rPr>
+      <w:rFonts w:ascii="Arial" w:hAnsi="Arial"/>
+      <w:i/>
+      <w:lang w:val="bg-BG"/>
+    </w:rPr>
   </w:style>
   <w:style w:type="character" w:default="1" w:styleId="DefaultParagraphFont">
     <w:name w:val="Default Paragraph Font"/>
@@ -3260,6 +3397,204 @@
     <w:uiPriority w:val="99"/>
     <w:semiHidden/>
     <w:unhideWhenUsed/>
+  </w:style>
+  <w:style w:type="character" w:customStyle="1" w:styleId="Heading2Char">
+    <w:name w:val="Heading 2 Char"/>
+    <w:basedOn w:val="DefaultParagraphFont"/>
+    <w:link w:val="Heading2"/>
+    <w:rsid w:val="0072424B"/>
+    <w:rPr>
+      <w:rFonts w:ascii="Times New Roman" w:eastAsia="Times New Roman" w:hAnsi="Times New Roman" w:cs="Times New Roman"/>
+      <w:b/>
+      <w:sz w:val="20"/>
+      <w:szCs w:val="20"/>
+      <w:lang w:val="bg-BG" w:eastAsia="ar-SA"/>
+    </w:rPr>
+  </w:style>
+  <w:style w:type="character" w:customStyle="1" w:styleId="Heading4Char">
+    <w:name w:val="Heading 4 Char"/>
+    <w:basedOn w:val="DefaultParagraphFont"/>
+    <w:link w:val="Heading4"/>
+    <w:rsid w:val="0072424B"/>
+    <w:rPr>
+      <w:rFonts w:ascii="Arial" w:eastAsia="Times New Roman" w:hAnsi="Arial" w:cs="Times New Roman"/>
+      <w:i/>
+      <w:sz w:val="20"/>
+      <w:szCs w:val="20"/>
+      <w:lang w:val="bg-BG" w:eastAsia="ar-SA"/>
+    </w:rPr>
+  </w:style>
+  <w:style w:type="character" w:styleId="PageNumber">
+    <w:name w:val="page number"/>
+    <w:basedOn w:val="DefaultParagraphFont"/>
+    <w:rsid w:val="0072424B"/>
+  </w:style>
+  <w:style w:type="paragraph" w:styleId="BodyText">
+    <w:name w:val="Body Text"/>
+    <w:basedOn w:val="Normal"/>
+    <w:link w:val="BodyTextChar"/>
+    <w:rsid w:val="0072424B"/>
+    <w:pPr>
+      <w:jc w:val="both"/>
+    </w:pPr>
+    <w:rPr>
+      <w:sz w:val="28"/>
+      <w:lang w:val="bg-BG"/>
+    </w:rPr>
+  </w:style>
+  <w:style w:type="character" w:customStyle="1" w:styleId="BodyTextChar">
+    <w:name w:val="Body Text Char"/>
+    <w:basedOn w:val="DefaultParagraphFont"/>
+    <w:link w:val="BodyText"/>
+    <w:rsid w:val="0072424B"/>
+    <w:rPr>
+      <w:rFonts w:ascii="Times New Roman" w:eastAsia="Times New Roman" w:hAnsi="Times New Roman" w:cs="Times New Roman"/>
+      <w:sz w:val="28"/>
+      <w:szCs w:val="20"/>
+      <w:lang w:val="bg-BG" w:eastAsia="ar-SA"/>
+    </w:rPr>
+  </w:style>
+  <w:style w:type="paragraph" w:styleId="List">
+    <w:name w:val="List"/>
+    <w:basedOn w:val="BodyText"/>
+    <w:rsid w:val="0072424B"/>
+    <w:rPr>
+      <w:rFonts w:cs="Lucidasans"/>
+    </w:rPr>
+  </w:style>
+  <w:style w:type="paragraph" w:styleId="Header">
+    <w:name w:val="header"/>
+    <w:basedOn w:val="Normal"/>
+    <w:link w:val="HeaderChar"/>
+    <w:rsid w:val="0072424B"/>
+    <w:pPr>
+      <w:tabs>
+        <w:tab w:val="center" w:pos="4153"/>
+        <w:tab w:val="right" w:pos="8306"/>
+      </w:tabs>
+    </w:pPr>
+  </w:style>
+  <w:style w:type="character" w:customStyle="1" w:styleId="HeaderChar">
+    <w:name w:val="Header Char"/>
+    <w:basedOn w:val="DefaultParagraphFont"/>
+    <w:link w:val="Header"/>
+    <w:rsid w:val="0072424B"/>
+    <w:rPr>
+      <w:rFonts w:ascii="Times New Roman" w:eastAsia="Times New Roman" w:hAnsi="Times New Roman" w:cs="Times New Roman"/>
+      <w:sz w:val="20"/>
+      <w:szCs w:val="20"/>
+      <w:lang w:val="en-AU" w:eastAsia="ar-SA"/>
+    </w:rPr>
+  </w:style>
+  <w:style w:type="paragraph" w:styleId="Footer">
+    <w:name w:val="footer"/>
+    <w:basedOn w:val="Normal"/>
+    <w:link w:val="FooterChar"/>
+    <w:rsid w:val="0072424B"/>
+    <w:pPr>
+      <w:tabs>
+        <w:tab w:val="center" w:pos="4153"/>
+        <w:tab w:val="right" w:pos="8306"/>
+      </w:tabs>
+    </w:pPr>
+  </w:style>
+  <w:style w:type="character" w:customStyle="1" w:styleId="FooterChar">
+    <w:name w:val="Footer Char"/>
+    <w:basedOn w:val="DefaultParagraphFont"/>
+    <w:link w:val="Footer"/>
+    <w:rsid w:val="0072424B"/>
+    <w:rPr>
+      <w:rFonts w:ascii="Times New Roman" w:eastAsia="Times New Roman" w:hAnsi="Times New Roman" w:cs="Times New Roman"/>
+      <w:sz w:val="20"/>
+      <w:szCs w:val="20"/>
+      <w:lang w:val="en-AU" w:eastAsia="ar-SA"/>
+    </w:rPr>
+  </w:style>
+  <w:style w:type="paragraph" w:styleId="Title">
+    <w:name w:val="Title"/>
+    <w:basedOn w:val="Normal"/>
+    <w:next w:val="Subtitle"/>
+    <w:link w:val="TitleChar"/>
+    <w:qFormat/>
+    <w:rsid w:val="0072424B"/>
+    <w:pPr>
+      <w:jc w:val="center"/>
+    </w:pPr>
+    <w:rPr>
+      <w:b/>
+      <w:bCs/>
+      <w:sz w:val="24"/>
+      <w:lang w:val="bg-BG"/>
+    </w:rPr>
+  </w:style>
+  <w:style w:type="character" w:customStyle="1" w:styleId="TitleChar">
+    <w:name w:val="Title Char"/>
+    <w:basedOn w:val="DefaultParagraphFont"/>
+    <w:link w:val="Title"/>
+    <w:rsid w:val="0072424B"/>
+    <w:rPr>
+      <w:rFonts w:ascii="Times New Roman" w:eastAsia="Times New Roman" w:hAnsi="Times New Roman" w:cs="Times New Roman"/>
+      <w:b/>
+      <w:bCs/>
+      <w:sz w:val="24"/>
+      <w:szCs w:val="20"/>
+      <w:lang w:val="bg-BG" w:eastAsia="ar-SA"/>
+    </w:rPr>
+  </w:style>
+  <w:style w:type="paragraph" w:styleId="Subtitle">
+    <w:name w:val="Subtitle"/>
+    <w:basedOn w:val="Normal"/>
+    <w:next w:val="BodyText"/>
+    <w:link w:val="SubtitleChar"/>
+    <w:qFormat/>
+    <w:rsid w:val="0072424B"/>
+    <w:pPr>
+      <w:spacing w:after="60"/>
+      <w:jc w:val="center"/>
+    </w:pPr>
+    <w:rPr>
+      <w:rFonts w:ascii="Arial" w:hAnsi="Arial" w:cs="Arial"/>
+      <w:sz w:val="24"/>
+      <w:szCs w:val="24"/>
+    </w:rPr>
+  </w:style>
+  <w:style w:type="character" w:customStyle="1" w:styleId="SubtitleChar">
+    <w:name w:val="Subtitle Char"/>
+    <w:basedOn w:val="DefaultParagraphFont"/>
+    <w:link w:val="Subtitle"/>
+    <w:rsid w:val="0072424B"/>
+    <w:rPr>
+      <w:rFonts w:ascii="Arial" w:eastAsia="Times New Roman" w:hAnsi="Arial" w:cs="Arial"/>
+      <w:sz w:val="24"/>
+      <w:szCs w:val="24"/>
+      <w:lang w:val="en-AU" w:eastAsia="ar-SA"/>
+    </w:rPr>
+  </w:style>
+  <w:style w:type="table" w:styleId="TableGrid">
+    <w:name w:val="Table Grid"/>
+    <w:basedOn w:val="TableNormal"/>
+    <w:uiPriority w:val="59"/>
+    <w:rsid w:val="00C4009E"/>
+    <w:pPr>
+      <w:spacing w:after="0" w:line="240" w:lineRule="auto"/>
+    </w:pPr>
+    <w:tblPr>
+      <w:tblInd w:w="0" w:type="dxa"/>
+      <w:tblBorders>
+        <w:top w:val="single" w:sz="4" w:space="0" w:color="auto"/>
+        <w:left w:val="single" w:sz="4" w:space="0" w:color="auto"/>
+        <w:bottom w:val="single" w:sz="4" w:space="0" w:color="auto"/>
+        <w:right w:val="single" w:sz="4" w:space="0" w:color="auto"/>
+        <w:insideH w:val="single" w:sz="4" w:space="0" w:color="auto"/>
+        <w:insideV w:val="single" w:sz="4" w:space="0" w:color="auto"/>
+      </w:tblBorders>
+      <w:tblCellMar>
+        <w:top w:w="0" w:type="dxa"/>
+        <w:left w:w="108" w:type="dxa"/>
+        <w:bottom w:w="0" w:type="dxa"/>
+        <w:right w:w="108" w:type="dxa"/>
+      </w:tblCellMar>
+    </w:tblPr>
   </w:style>
 </w:styles>
 </file>

</xml_diff>

<commit_message>
New line in CreateDocProtocol
</commit_message>
<xml_diff>
--- a/TEMPLATES_DIRECTORY/Protokol.docx
+++ b/TEMPLATES_DIRECTORY/Protokol.docx
@@ -713,109 +713,7 @@
                 <w:sz w:val="22"/>
                 <w:szCs w:val="22"/>
               </w:rPr>
-              <w:t>$$s_</w:t>
-            </w:r>
-            <w:proofErr w:type="spellStart"/>
-            <w:r>
-              <w:rPr>
-                <w:rFonts w:cs="Lucidasans"/>
-                <w:sz w:val="22"/>
-                <w:szCs w:val="22"/>
-                <w:lang w:val="bg-BG"/>
-              </w:rPr>
-              <w:t>met</w:t>
-            </w:r>
-            <w:proofErr w:type="spellEnd"/>
-            <w:r>
-              <w:rPr>
-                <w:rFonts w:cs="Lucidasans"/>
-                <w:sz w:val="22"/>
-                <w:szCs w:val="22"/>
-              </w:rPr>
-              <w:t xml:space="preserve">$$ </w:t>
-            </w:r>
-            <w:r>
-              <w:rPr>
-                <w:rFonts w:cs="Lucidasans"/>
-                <w:sz w:val="22"/>
-                <w:szCs w:val="22"/>
-                <w:vertAlign w:val="superscript"/>
-              </w:rPr>
-              <w:t>$$</w:t>
-            </w:r>
-            <w:proofErr w:type="spellStart"/>
-            <w:r>
-              <w:rPr>
-                <w:rFonts w:cs="Lucidasans"/>
-                <w:sz w:val="22"/>
-                <w:szCs w:val="22"/>
-                <w:vertAlign w:val="superscript"/>
-              </w:rPr>
-              <w:t>n_nucl</w:t>
-            </w:r>
-            <w:proofErr w:type="spellEnd"/>
-            <w:r>
-              <w:rPr>
-                <w:rFonts w:cs="Lucidasans"/>
-                <w:sz w:val="22"/>
-                <w:szCs w:val="22"/>
-                <w:vertAlign w:val="superscript"/>
-              </w:rPr>
-              <w:t>$$</w:t>
-            </w:r>
-            <w:r>
-              <w:rPr>
-                <w:rFonts w:cs="Lucidasans"/>
-                <w:sz w:val="2"/>
-                <w:szCs w:val="2"/>
-                <w:vertAlign w:val="superscript"/>
-              </w:rPr>
-              <w:t xml:space="preserve"> </w:t>
-            </w:r>
-            <w:r>
-              <w:rPr>
-                <w:rFonts w:cs="Lucidasans"/>
-                <w:sz w:val="22"/>
-                <w:szCs w:val="22"/>
-              </w:rPr>
-              <w:t>$$</w:t>
-            </w:r>
-            <w:proofErr w:type="spellStart"/>
-            <w:r>
-              <w:rPr>
-                <w:rFonts w:cs="Lucidasans"/>
-                <w:sz w:val="22"/>
-                <w:szCs w:val="22"/>
-              </w:rPr>
-              <w:t>c_nucl</w:t>
-            </w:r>
-            <w:proofErr w:type="spellEnd"/>
-            <w:r>
-              <w:rPr>
-                <w:rFonts w:cs="Lucidasans"/>
-                <w:sz w:val="22"/>
-                <w:szCs w:val="22"/>
-              </w:rPr>
-              <w:t>$$ $$e_</w:t>
-            </w:r>
-            <w:proofErr w:type="spellStart"/>
-            <w:r>
-              <w:rPr>
-                <w:rFonts w:cs="Lucidasans"/>
-                <w:sz w:val="22"/>
-                <w:szCs w:val="22"/>
-                <w:lang w:val="bg-BG"/>
-              </w:rPr>
-              <w:t>met</w:t>
-            </w:r>
-            <w:proofErr w:type="spellEnd"/>
-            <w:r>
-              <w:rPr>
-                <w:rFonts w:cs="Lucidasans"/>
-                <w:sz w:val="22"/>
-                <w:szCs w:val="22"/>
-              </w:rPr>
-              <w:t>$$</w:t>
+              <w:t>$$metody$$</w:t>
             </w:r>
           </w:p>
         </w:tc>
@@ -1082,7 +980,15 @@
           <w:b w:val="0"/>
           <w:szCs w:val="24"/>
         </w:rPr>
-        <w:t>$$</w:t>
+        <w:t>$$request_code$$</w:t>
+      </w:r>
+      <w:proofErr w:type="spellEnd"/>
+      <w:r>
+        <w:rPr>
+          <w:b w:val="0"/>
+          <w:szCs w:val="24"/>
+        </w:rPr>
+        <w:t xml:space="preserve"> / </w:t>
       </w:r>
       <w:proofErr w:type="spellStart"/>
       <w:r>
@@ -1090,23 +996,7 @@
           <w:b w:val="0"/>
           <w:szCs w:val="24"/>
         </w:rPr>
-        <w:t>request_code$$</w:t>
-      </w:r>
-      <w:proofErr w:type="spellEnd"/>
-      <w:r>
-        <w:rPr>
-          <w:b w:val="0"/>
-          <w:szCs w:val="24"/>
-        </w:rPr>
-        <w:t xml:space="preserve"> / $$</w:t>
-      </w:r>
-      <w:proofErr w:type="spellStart"/>
-      <w:r>
-        <w:rPr>
-          <w:b w:val="0"/>
-          <w:szCs w:val="24"/>
-        </w:rPr>
-        <w:t>request_date$$</w:t>
+        <w:t>$$request_date$$</w:t>
       </w:r>
       <w:r>
         <w:rPr>
@@ -1697,63 +1587,17 @@
                 <w:sz w:val="22"/>
                 <w:szCs w:val="22"/>
               </w:rPr>
-              <w:t>$$</w:t>
-            </w:r>
-            <w:proofErr w:type="spellStart"/>
+              <w:t xml:space="preserve">$$s_txt$$</w:t>
+            </w:r>
             <w:r>
               <w:rPr>
                 <w:rFonts w:cs="Lucidasans"/>
                 <w:sz w:val="22"/>
                 <w:szCs w:val="22"/>
-              </w:rPr>
-              <w:t>s_txt</w:t>
-            </w:r>
-            <w:r>
-              <w:rPr>
-                <w:rFonts w:cs="Lucidasans"/>
-                <w:sz w:val="22"/>
-                <w:szCs w:val="22"/>
-              </w:rPr>
-              <w:t>$$</w:t>
-            </w:r>
-            <w:proofErr w:type="spellEnd"/>
-            <w:r>
-              <w:rPr>
-                <w:rFonts w:cs="Lucidasans"/>
-                <w:sz w:val="22"/>
-                <w:szCs w:val="22"/>
-              </w:rPr>
-              <w:t xml:space="preserve"> </w:t>
-            </w:r>
-            <w:r>
-              <w:rPr>
-                <w:rFonts w:cs="Lucidasans"/>
-                <w:sz w:val="22"/>
-                <w:szCs w:val="22"/>
                 <w:vertAlign w:val="superscript"/>
               </w:rPr>
-              <w:t>$$</w:t>
-            </w:r>
-            <w:proofErr w:type="spellStart"/>
-            <w:r>
-              <w:rPr>
-                <w:rFonts w:cs="Lucidasans"/>
-                <w:sz w:val="22"/>
-                <w:szCs w:val="22"/>
-                <w:vertAlign w:val="superscript"/>
-              </w:rPr>
-              <w:t>n_nucl</w:t>
-            </w:r>
-            <w:r>
-              <w:rPr>
-                <w:rFonts w:cs="Lucidasans"/>
-                <w:sz w:val="22"/>
-                <w:szCs w:val="22"/>
-                <w:vertAlign w:val="superscript"/>
-              </w:rPr>
-              <w:t>$$</w:t>
-            </w:r>
-            <w:proofErr w:type="spellEnd"/>
+              <w:t>$$n_nucl$$</w:t>
+            </w:r>
             <w:r>
               <w:rPr>
                 <w:rFonts w:cs="Lucidasans"/>
@@ -1769,34 +1613,8 @@
                 <w:sz w:val="22"/>
                 <w:szCs w:val="22"/>
               </w:rPr>
-              <w:t>$$</w:t>
-            </w:r>
-            <w:proofErr w:type="spellStart"/>
-            <w:r>
-              <w:rPr>
-                <w:rFonts w:cs="Lucidasans"/>
-                <w:sz w:val="22"/>
-                <w:szCs w:val="22"/>
-              </w:rPr>
-              <w:t>c</w:t>
-            </w:r>
-            <w:r>
-              <w:rPr>
-                <w:rFonts w:cs="Lucidasans"/>
-                <w:sz w:val="22"/>
-                <w:szCs w:val="22"/>
-              </w:rPr>
-              <w:t>_nucl</w:t>
-            </w:r>
-            <w:r>
-              <w:rPr>
-                <w:rFonts w:cs="Lucidasans"/>
-                <w:sz w:val="22"/>
-                <w:szCs w:val="22"/>
-              </w:rPr>
-              <w:t>$$</w:t>
-            </w:r>
-            <w:proofErr w:type="spellEnd"/>
+              <w:t>$$c_nucl$$</w:t>
+            </w:r>
           </w:p>
         </w:tc>
         <w:tc>
@@ -1913,136 +1731,10 @@
           <w:sz w:val="22"/>
           <w:szCs w:val="22"/>
         </w:rPr>
-        <w:t>$$</w:t>
+        <w:t>$$s_zab$$</w:t>
       </w:r>
-      <w:proofErr w:type="spellStart"/>
-      <w:r>
-        <w:rPr>
-          <w:rFonts w:cs="Lucidasans"/>
-          <w:b/>
-          <w:sz w:val="22"/>
-          <w:szCs w:val="22"/>
-        </w:rPr>
-        <w:t>s_</w:t>
-      </w:r>
-      <w:r>
-        <w:rPr>
-          <w:rFonts w:cs="Lucidasans"/>
-          <w:b/>
-          <w:sz w:val="22"/>
-          <w:szCs w:val="22"/>
-        </w:rPr>
-        <w:t>zab</w:t>
-      </w:r>
-      <w:r>
-        <w:rPr>
-          <w:rFonts w:cs="Lucidasans"/>
-          <w:b/>
-          <w:sz w:val="22"/>
-          <w:szCs w:val="22"/>
-        </w:rPr>
-        <w:t>$$</w:t>
-      </w:r>
-      <w:proofErr w:type="spellEnd"/>
-      <w:r>
-        <w:rPr>
-          <w:rFonts w:cs="Lucidasans"/>
-          <w:b/>
-          <w:sz w:val="22"/>
-          <w:szCs w:val="22"/>
-        </w:rPr>
-        <w:t xml:space="preserve"> </w:t>
-      </w:r>
-      <w:r>
-        <w:rPr>
-          <w:rFonts w:cs="Lucidasans"/>
-          <w:b/>
-          <w:sz w:val="22"/>
-          <w:szCs w:val="22"/>
-          <w:vertAlign w:val="superscript"/>
-        </w:rPr>
-        <w:t>$$</w:t>
-      </w:r>
-      <w:proofErr w:type="spellStart"/>
-      <w:r>
-        <w:rPr>
-          <w:rFonts w:cs="Lucidasans"/>
-          <w:b/>
-          <w:sz w:val="22"/>
-          <w:szCs w:val="22"/>
-          <w:vertAlign w:val="superscript"/>
-        </w:rPr>
-        <w:t>n_nucl$$</w:t>
-      </w:r>
-      <w:proofErr w:type="spellEnd"/>
-      <w:r>
-        <w:rPr>
-          <w:rFonts w:cs="Lucidasans"/>
-          <w:b/>
-          <w:sz w:val="2"/>
-          <w:szCs w:val="2"/>
-          <w:vertAlign w:val="superscript"/>
-        </w:rPr>
-        <w:t xml:space="preserve"> </w:t>
-      </w:r>
-      <w:r>
-        <w:rPr>
-          <w:rFonts w:cs="Lucidasans"/>
-          <w:b/>
-          <w:sz w:val="22"/>
-          <w:szCs w:val="22"/>
-        </w:rPr>
-        <w:t>$$</w:t>
-      </w:r>
-      <w:proofErr w:type="spellStart"/>
-      <w:r>
-        <w:rPr>
-          <w:rFonts w:cs="Lucidasans"/>
-          <w:b/>
-          <w:sz w:val="22"/>
-          <w:szCs w:val="22"/>
-        </w:rPr>
-        <w:t>c_nucl$$</w:t>
-      </w:r>
-      <w:proofErr w:type="spellEnd"/>
-      <w:r>
-        <w:rPr>
-          <w:rFonts w:cs="Lucidasans"/>
-          <w:b/>
-          <w:sz w:val="22"/>
-          <w:szCs w:val="22"/>
-        </w:rPr>
-        <w:t xml:space="preserve"> $$</w:t>
-      </w:r>
-      <w:proofErr w:type="spellStart"/>
-      <w:r>
-        <w:rPr>
-          <w:rFonts w:cs="Lucidasans"/>
-          <w:b/>
-          <w:sz w:val="22"/>
-          <w:szCs w:val="22"/>
-        </w:rPr>
-        <w:t>e_</w:t>
-      </w:r>
-      <w:r>
-        <w:rPr>
-          <w:rFonts w:cs="Lucidasans"/>
-          <w:b/>
-          <w:sz w:val="22"/>
-          <w:szCs w:val="22"/>
-        </w:rPr>
-        <w:t>zab</w:t>
-      </w:r>
-      <w:r>
-        <w:rPr>
-          <w:rFonts w:cs="Lucidasans"/>
-          <w:b/>
-          <w:sz w:val="22"/>
-          <w:szCs w:val="22"/>
-        </w:rPr>
-        <w:t>$$</w:t>
-      </w:r>
-      <w:proofErr w:type="spellEnd"/>
+      <w:bookmarkStart w:id="0" w:name="_GoBack"/>
+      <w:bookmarkEnd w:id="0"/>
     </w:p>
     <w:tbl>
       <w:tblPr>
@@ -2208,16 +1900,7 @@
                 <w:sz w:val="22"/>
                 <w:szCs w:val="22"/>
               </w:rPr>
-              <w:t xml:space="preserve">Протоколът от изпитване не може </w:t>
-            </w:r>
-            <w:bookmarkStart w:id="0" w:name="_GoBack"/>
-            <w:bookmarkEnd w:id="0"/>
-            <w:r>
-              <w:rPr>
-                <w:sz w:val="22"/>
-                <w:szCs w:val="22"/>
-              </w:rPr>
-              <w:t>да бъде възпроизвеждан, освен с писменото разрешение на лабораторията и само изцяло.</w:t>
+              <w:t>Протоколът от изпитване не може да бъде възпроизвеждан, освен с писменото разрешение на лабораторията и само изцяло.</w:t>
             </w:r>
           </w:p>
           <w:p>

</xml_diff>

<commit_message>
new zab in protokl doc
</commit_message>
<xml_diff>
--- a/TEMPLATES_DIRECTORY/Protokol.docx
+++ b/TEMPLATES_DIRECTORY/Protokol.docx
@@ -328,7 +328,7 @@
         <w:rPr>
           <w:szCs w:val="24"/>
         </w:rPr>
-        <w:t> / </w:t>
+        <w:t>/</w:t>
       </w:r>
       <w:r>
         <w:rPr>
@@ -1724,6 +1724,7 @@
           <w:szCs w:val="22"/>
         </w:rPr>
       </w:pPr>
+      <w:bookmarkStart w:id="0" w:name="_GoBack"/>
       <w:r>
         <w:rPr>
           <w:rFonts w:cs="Lucidasans"/>
@@ -1731,10 +1732,10 @@
           <w:sz w:val="22"/>
           <w:szCs w:val="22"/>
         </w:rPr>
-        <w:t>$$s_zab$$</w:t>
-      </w:r>
-      <w:proofErr w:type="spellEnd"/>
+        <w:t>$$zab$$</w:t>
+      </w:r>
     </w:p>
+    <w:bookmarkEnd w:id="0"/>
     <w:p>
       <w:pPr>
         <w:pStyle w:val="BodyText"/>
@@ -1752,7 +1753,6 @@
         </w:rPr>
         <w:t>$$sample_code$$</w:t>
       </w:r>
-      <w:proofErr w:type="spellEnd"/>
       <w:r>
         <w:rPr>
           <w:sz w:val="22"/>
@@ -1784,7 +1784,6 @@
         </w:rPr>
         <w:t>$$n_nucl$$</w:t>
       </w:r>
-      <w:proofErr w:type="spellEnd"/>
       <w:r>
         <w:rPr>
           <w:rFonts w:cs="Lucidasans"/>
@@ -1802,7 +1801,6 @@
         </w:rPr>
         <w:t>$$c_nucl$$</w:t>
       </w:r>
-      <w:proofErr w:type="spellEnd"/>
       <w:r>
         <w:rPr>
           <w:sz w:val="22"/>
@@ -1833,7 +1831,6 @@
         </w:rPr>
         <w:t xml:space="preserve">  </w:t>
       </w:r>
-      <w:bookmarkStart w:id="0" w:name="_GoBack"/>
       <w:r>
         <w:rPr>
           <w:sz w:val="22"/>
@@ -1841,8 +1838,6 @@
         </w:rPr>
         <w:t>$$razmernost$$</w:t>
       </w:r>
-      <w:bookmarkEnd w:id="0"/>
-      <w:proofErr w:type="spellEnd"/>
     </w:p>
     <w:p>
       <w:pPr>
@@ -2454,7 +2449,7 @@
         <w:b/>
         <w:noProof/>
       </w:rPr>
-      <w:t>3</w:t>
+      <w:t>1</w:t>
     </w:r>
     <w:r>
       <w:rPr>

</xml_diff>

<commit_message>
OK version office 271119
</commit_message>
<xml_diff>
--- a/TEMPLATES_DIRECTORY/Protokol.docx
+++ b/TEMPLATES_DIRECTORY/Protokol.docx
@@ -4,30 +4,233 @@
   <w:body>
     <w:p>
       <w:pPr>
-        <w:jc w:val="right"/>
-        <w:rPr>
+        <w:pStyle w:val="Heading2"/>
+        <w:rPr>
+          <w:sz w:val="28"/>
+          <w:szCs w:val="28"/>
+        </w:rPr>
+      </w:pPr>
+      <w:bookmarkStart w:id="0" w:name="_GoBack"/>
+      <w:bookmarkEnd w:id="0"/>
+      <w:r>
+        <w:rPr>
+          <w:sz w:val="28"/>
+          <w:szCs w:val="28"/>
+        </w:rPr>
+        <w:t>ДЪРЖАВНО ПРЕДПРИЯТИЕ “РАДИОАКТИВНИ ОТПАДЪЦИ”</w:t>
+      </w:r>
+    </w:p>
+    <w:p>
+      <w:pPr>
+        <w:pStyle w:val="Header"/>
+        <w:jc w:val="center"/>
+        <w:rPr>
+          <w:b/>
           <w:sz w:val="24"/>
           <w:szCs w:val="24"/>
           <w:lang w:val="bg-BG"/>
         </w:rPr>
       </w:pPr>
-      <w:bookmarkStart w:id="0" w:name="_GoBack"/>
-      <w:bookmarkEnd w:id="0"/>
-      <w:r>
-        <w:rPr>
+    </w:p>
+    <w:p>
+      <w:pPr>
+        <w:pStyle w:val="Header"/>
+        <w:jc w:val="center"/>
+        <w:rPr>
+          <w:b/>
           <w:sz w:val="24"/>
           <w:szCs w:val="24"/>
           <w:lang w:val="bg-BG"/>
         </w:rPr>
-        <w:t>ФК 510-</w:t>
-      </w:r>
-      <w:r>
-        <w:rPr>
+      </w:pPr>
+    </w:p>
+    <w:p>
+      <w:pPr>
+        <w:pStyle w:val="Header"/>
+        <w:jc w:val="center"/>
+        <w:rPr>
+          <w:b/>
           <w:sz w:val="24"/>
           <w:szCs w:val="24"/>
-          <w:lang w:val="ru-RU"/>
-        </w:rPr>
-        <w:t>1</w:t>
+          <w:lang w:val="bg-BG"/>
+        </w:rPr>
+      </w:pPr>
+      <w:r>
+        <w:rPr>
+          <w:b/>
+          <w:sz w:val="24"/>
+          <w:szCs w:val="24"/>
+          <w:lang w:val="bg-BG"/>
+        </w:rPr>
+        <w:t>ЛАБОРАТОРИЯ ЗА ИЗПИТВАНЕ</w:t>
+      </w:r>
+    </w:p>
+    <w:p>
+      <w:pPr>
+        <w:pStyle w:val="Header"/>
+        <w:jc w:val="center"/>
+        <w:rPr>
+          <w:b/>
+          <w:sz w:val="24"/>
+          <w:szCs w:val="24"/>
+          <w:lang w:val="bg-BG"/>
+        </w:rPr>
+      </w:pPr>
+      <w:r>
+        <w:rPr>
+          <w:b/>
+          <w:sz w:val="24"/>
+          <w:szCs w:val="24"/>
+          <w:lang w:val="en-US"/>
+        </w:rPr>
+        <w:t>C</w:t>
+      </w:r>
+      <w:r>
+        <w:rPr>
+          <w:b/>
+          <w:sz w:val="24"/>
+          <w:szCs w:val="24"/>
+          <w:lang w:val="bg-BG"/>
+        </w:rPr>
+        <w:t>ЕКТОР “РАДИОХИМИЯ”</w:t>
+      </w:r>
+    </w:p>
+    <w:p>
+      <w:pPr>
+        <w:pStyle w:val="Header"/>
+        <w:jc w:val="center"/>
+        <w:rPr>
+          <w:b/>
+          <w:sz w:val="24"/>
+          <w:szCs w:val="24"/>
+          <w:lang w:val="bg-BG"/>
+        </w:rPr>
+      </w:pPr>
+      <w:r>
+        <w:rPr>
+          <w:b/>
+          <w:sz w:val="24"/>
+          <w:szCs w:val="24"/>
+          <w:lang w:val="bg-BG"/>
+        </w:rPr>
+        <w:t xml:space="preserve">ЛИ – РХ </w:t>
+      </w:r>
+    </w:p>
+    <w:p>
+      <w:pPr>
+        <w:pStyle w:val="Header"/>
+        <w:jc w:val="center"/>
+        <w:rPr>
+          <w:b/>
+          <w:sz w:val="24"/>
+          <w:szCs w:val="24"/>
+          <w:lang w:val="bg-BG"/>
+        </w:rPr>
+      </w:pPr>
+      <w:r>
+        <w:rPr>
+          <w:b/>
+          <w:sz w:val="24"/>
+          <w:szCs w:val="24"/>
+          <w:lang w:val="bg-BG"/>
+        </w:rPr>
+        <w:t>гр. Козлодуй</w:t>
+      </w:r>
+    </w:p>
+    <w:p>
+      <w:pPr>
+        <w:pStyle w:val="Header"/>
+        <w:jc w:val="center"/>
+        <w:rPr>
+          <w:b/>
+          <w:sz w:val="24"/>
+          <w:szCs w:val="24"/>
+          <w:lang w:val="it-IT"/>
+        </w:rPr>
+      </w:pPr>
+      <w:r>
+        <w:rPr>
+          <w:b/>
+          <w:sz w:val="24"/>
+          <w:szCs w:val="24"/>
+          <w:lang w:val="bg-BG"/>
+        </w:rPr>
+        <w:t xml:space="preserve">тел.: (0973) 7 24 01  </w:t>
+      </w:r>
+      <w:r>
+        <w:rPr>
+          <w:b/>
+          <w:sz w:val="24"/>
+          <w:szCs w:val="24"/>
+          <w:lang w:val="it-IT"/>
+        </w:rPr>
+        <w:t>e-mail: LI-RH_DPRAO@mail.bg</w:t>
+      </w:r>
+    </w:p>
+    <w:p>
+      <w:pPr>
+        <w:jc w:val="right"/>
+        <w:rPr>
+          <w:sz w:val="24"/>
+          <w:szCs w:val="24"/>
+          <w:lang w:val="bg-BG"/>
+        </w:rPr>
+      </w:pPr>
+      <w:r>
+        <w:rPr>
+          <w:sz w:val="24"/>
+          <w:szCs w:val="24"/>
+          <w:lang w:val="bg-BG"/>
+        </w:rPr>
+        <w:t xml:space="preserve">Ф </w:t>
+      </w:r>
+      <w:r>
+        <w:rPr>
+          <w:sz w:val="24"/>
+          <w:szCs w:val="24"/>
+          <w:lang w:val="bg-BG"/>
+        </w:rPr>
+        <w:t>7</w:t>
+      </w:r>
+      <w:r>
+        <w:rPr>
+          <w:sz w:val="24"/>
+          <w:szCs w:val="24"/>
+          <w:lang w:val="bg-BG"/>
+        </w:rPr>
+        <w:t>0</w:t>
+      </w:r>
+      <w:r>
+        <w:rPr>
+          <w:sz w:val="24"/>
+          <w:szCs w:val="24"/>
+          <w:lang w:val="bg-BG"/>
+        </w:rPr>
+        <w:t>8</w:t>
+      </w:r>
+      <w:r>
+        <w:rPr>
+          <w:sz w:val="24"/>
+          <w:szCs w:val="24"/>
+          <w:lang w:val="en-US"/>
+        </w:rPr>
+        <w:t xml:space="preserve"> </w:t>
+      </w:r>
+      <w:r>
+        <w:rPr>
+          <w:sz w:val="24"/>
+          <w:szCs w:val="24"/>
+          <w:lang w:val="bg-BG"/>
+        </w:rPr>
+        <w:t>–</w:t>
+      </w:r>
+      <w:r>
+        <w:rPr>
+          <w:sz w:val="24"/>
+          <w:szCs w:val="24"/>
+          <w:lang w:val="en-US"/>
+        </w:rPr>
+        <w:t xml:space="preserve"> 1</w:t>
       </w:r>
     </w:p>
     <w:p>
@@ -43,7 +246,8 @@
     <w:tbl>
       <w:tblPr>
         <w:tblStyle w:val="TableGrid"/>
-        <w:tblW w:w="0" w:type="auto"/>
+        <w:tblW w:w="10384" w:type="dxa"/>
+        <w:tblInd w:w="-113" w:type="dxa"/>
         <w:tblBorders>
           <w:top w:val="none" w:sz="0" w:space="0" w:color="auto"/>
           <w:left w:val="none" w:sz="0" w:space="0" w:color="auto"/>
@@ -55,8 +259,8 @@
         <w:tblLook w:val="04A0" w:firstRow="1" w:lastRow="0" w:firstColumn="1" w:lastColumn="0" w:noHBand="0" w:noVBand="1"/>
       </w:tblPr>
       <w:tblGrid>
-        <w:gridCol w:w="9554"/>
-        <w:gridCol w:w="270"/>
+        <w:gridCol w:w="9969"/>
+        <w:gridCol w:w="415"/>
       </w:tblGrid>
       <w:tr>
         <w:trPr>
@@ -65,7 +269,7 @@
         </w:trPr>
         <w:tc>
           <w:tcPr>
-            <w:tcW w:w="9554" w:type="dxa"/>
+            <w:tcW w:w="9969" w:type="dxa"/>
           </w:tcPr>
           <w:p>
             <w:pPr>
@@ -98,20 +302,68 @@
                 <w:sz w:val="24"/>
                 <w:lang w:val="bg-BG"/>
               </w:rPr>
-              <w:t xml:space="preserve"> рег. № 151 ЛИ / 2</w:t>
+              <w:t xml:space="preserve"> рег. № </w:t>
             </w:r>
             <w:r>
               <w:rPr>
                 <w:b/>
                 <w:sz w:val="24"/>
+                <w:lang w:val="en-US"/>
+              </w:rPr>
+              <w:t>29</w:t>
+            </w:r>
+            <w:r>
+              <w:rPr>
+                <w:b/>
+                <w:sz w:val="24"/>
+                <w:lang w:val="bg-BG"/>
+              </w:rPr>
+              <w:t>1 ЛИ</w:t>
+            </w:r>
+            <w:r>
+              <w:rPr>
+                <w:b/>
+                <w:sz w:val="24"/>
                 <w:lang w:val="ru-RU"/>
               </w:rPr>
+              <w:t xml:space="preserve"> </w:t>
+            </w:r>
+            <w:r>
+              <w:rPr>
+                <w:b/>
+                <w:sz w:val="24"/>
+                <w:lang w:val="bg-BG"/>
+              </w:rPr>
+              <w:t>/</w:t>
+            </w:r>
+            <w:r>
+              <w:rPr>
+                <w:b/>
+                <w:sz w:val="24"/>
+                <w:lang w:val="ru-RU"/>
+              </w:rPr>
+              <w:t xml:space="preserve"> </w:t>
+            </w:r>
+            <w:r>
+              <w:rPr>
+                <w:b/>
+                <w:sz w:val="24"/>
+                <w:lang w:val="ru-RU"/>
+              </w:rPr>
               <w:t>3</w:t>
             </w:r>
             <w:r>
               <w:rPr>
                 <w:b/>
                 <w:sz w:val="24"/>
+                <w:lang w:val="en-US"/>
+              </w:rPr>
+              <w:t>1</w:t>
+            </w:r>
+            <w:r>
+              <w:rPr>
+                <w:b/>
+                <w:sz w:val="24"/>
                 <w:lang w:val="bg-BG"/>
               </w:rPr>
               <w:t>.0</w:t>
@@ -136,13 +388,71 @@
               <w:rPr>
                 <w:b/>
                 <w:sz w:val="24"/>
+                <w:lang w:val="en-US"/>
+              </w:rPr>
+              <w:t>9</w:t>
+            </w:r>
+            <w:r>
+              <w:rPr>
+                <w:b/>
+                <w:sz w:val="24"/>
+                <w:lang w:val="bg-BG"/>
+              </w:rPr>
+              <w:t>г.</w:t>
+            </w:r>
+          </w:p>
+          <w:p>
+            <w:pPr>
+              <w:jc w:val="center"/>
+              <w:rPr>
+                <w:sz w:val="24"/>
+                <w:lang w:val="bg-BG"/>
+              </w:rPr>
+            </w:pPr>
+            <w:r>
+              <w:rPr>
+                <w:sz w:val="24"/>
+                <w:lang w:val="bg-BG"/>
+              </w:rPr>
+              <w:t>валиден до 3</w:t>
+            </w:r>
+            <w:r>
+              <w:rPr>
+                <w:sz w:val="24"/>
+                <w:lang w:val="en-US"/>
+              </w:rPr>
+              <w:t>1</w:t>
+            </w:r>
+            <w:r>
+              <w:rPr>
+                <w:sz w:val="24"/>
+                <w:lang w:val="bg-BG"/>
+              </w:rPr>
+              <w:t>.0</w:t>
+            </w:r>
+            <w:r>
+              <w:rPr>
+                <w:sz w:val="24"/>
                 <w:lang w:val="ru-RU"/>
               </w:rPr>
-              <w:t>5</w:t>
-            </w:r>
-            <w:r>
-              <w:rPr>
-                <w:b/>
+              <w:t>7</w:t>
+            </w:r>
+            <w:r>
+              <w:rPr>
+                <w:sz w:val="24"/>
+                <w:lang w:val="bg-BG"/>
+              </w:rPr>
+              <w:t>.20</w:t>
+            </w:r>
+            <w:r>
+              <w:rPr>
+                <w:sz w:val="24"/>
+                <w:lang w:val="en-US"/>
+              </w:rPr>
+              <w:t>23</w:t>
+            </w:r>
+            <w:r>
+              <w:rPr>
                 <w:sz w:val="24"/>
                 <w:lang w:val="bg-BG"/>
               </w:rPr>
@@ -162,71 +472,20 @@
                 <w:sz w:val="24"/>
                 <w:lang w:val="bg-BG"/>
               </w:rPr>
-              <w:t xml:space="preserve">валиден до </w:t>
-            </w:r>
-            <w:r>
-              <w:rPr>
-                <w:sz w:val="24"/>
-                <w:lang w:val="ru-RU"/>
-              </w:rPr>
-              <w:t>2</w:t>
-            </w:r>
-            <w:r>
-              <w:rPr>
-                <w:sz w:val="24"/>
-                <w:lang w:val="bg-BG"/>
-              </w:rPr>
-              <w:t>3.0</w:t>
-            </w:r>
-            <w:r>
-              <w:rPr>
-                <w:sz w:val="24"/>
-                <w:lang w:val="ru-RU"/>
-              </w:rPr>
-              <w:t>7</w:t>
-            </w:r>
-            <w:r>
-              <w:rPr>
-                <w:sz w:val="24"/>
-                <w:lang w:val="bg-BG"/>
-              </w:rPr>
-              <w:t>.201</w:t>
-            </w:r>
-            <w:r>
-              <w:rPr>
-                <w:sz w:val="24"/>
-                <w:lang w:val="ru-RU"/>
-              </w:rPr>
-              <w:t>9</w:t>
-            </w:r>
-            <w:r>
-              <w:rPr>
-                <w:sz w:val="24"/>
-                <w:lang w:val="bg-BG"/>
-              </w:rPr>
-              <w:t>г.</w:t>
-            </w:r>
-          </w:p>
-          <w:p>
-            <w:pPr>
-              <w:jc w:val="center"/>
-              <w:rPr>
-                <w:sz w:val="24"/>
-                <w:lang w:val="ru-RU"/>
-              </w:rPr>
-            </w:pPr>
-            <w:r>
-              <w:rPr>
-                <w:sz w:val="24"/>
-                <w:lang w:val="bg-BG"/>
-              </w:rPr>
-              <w:t>издаден от ИА БСА съгласно изискванията на стандарт БДС EN ISO/IEC 17025:2006</w:t>
-            </w:r>
-          </w:p>
-        </w:tc>
-        <w:tc>
-          <w:tcPr>
-            <w:tcW w:w="270" w:type="dxa"/>
+              <w:t>издаден от ИА БСА съгласно изискванията на стандарт БДС EN ISO/IEC 17025:20</w:t>
+            </w:r>
+            <w:r>
+              <w:rPr>
+                <w:sz w:val="24"/>
+                <w:lang w:val="en-US"/>
+              </w:rPr>
+              <w:t>18</w:t>
+            </w:r>
+          </w:p>
+        </w:tc>
+        <w:tc>
+          <w:tcPr>
+            <w:tcW w:w="415" w:type="dxa"/>
             <w:textDirection w:val="tbRl"/>
           </w:tcPr>
           <w:p>
@@ -259,28 +518,6 @@
         <w:jc w:val="center"/>
         <w:rPr>
           <w:b/>
-          <w:sz w:val="24"/>
-          <w:lang w:val="bg-BG"/>
-        </w:rPr>
-      </w:pPr>
-    </w:p>
-    <w:p>
-      <w:pPr>
-        <w:spacing w:line="360" w:lineRule="auto"/>
-        <w:jc w:val="center"/>
-        <w:rPr>
-          <w:b/>
-          <w:sz w:val="24"/>
-          <w:lang w:val="bg-BG"/>
-        </w:rPr>
-      </w:pPr>
-    </w:p>
-    <w:p>
-      <w:pPr>
-        <w:spacing w:line="360" w:lineRule="auto"/>
-        <w:jc w:val="center"/>
-        <w:rPr>
-          <w:b/>
           <w:caps/>
           <w:sz w:val="24"/>
           <w:lang w:val="bg-BG"/>
@@ -358,6 +595,16 @@
         </w:rPr>
         <w:t>г.</w:t>
       </w:r>
+    </w:p>
+    <w:p>
+      <w:pPr>
+        <w:pStyle w:val="Subtitle"/>
+        <w:rPr>
+          <w:sz w:val="16"/>
+          <w:szCs w:val="16"/>
+          <w:lang w:val="bg-BG"/>
+        </w:rPr>
+      </w:pPr>
     </w:p>
     <w:tbl>
       <w:tblPr>
@@ -459,7 +706,7 @@
                 <w:szCs w:val="24"/>
                 <w:lang w:val="bg-BG"/>
               </w:rPr>
-              <w:t>Обект, от който са взети пробите</w:t>
+              <w:t>Заявител на изпитването</w:t>
             </w:r>
           </w:p>
         </w:tc>
@@ -471,19 +718,20 @@
           </w:tcPr>
           <w:p>
             <w:pPr>
-              <w:rPr>
-                <w:sz w:val="24"/>
-                <w:szCs w:val="24"/>
-                <w:lang w:val="bg-BG"/>
-              </w:rPr>
-            </w:pPr>
-            <w:r>
-              <w:rPr>
-                <w:sz w:val="24"/>
-                <w:szCs w:val="24"/>
-                <w:lang w:val="bg-BG"/>
-              </w:rPr>
-              <w:t>$$obekt_na_izpitvane_protokol$$</w:t>
+              <w:spacing w:before="120" w:after="120"/>
+              <w:rPr>
+                <w:sz w:val="24"/>
+                <w:szCs w:val="24"/>
+                <w:lang w:val="bg-BG"/>
+              </w:rPr>
+            </w:pPr>
+            <w:r>
+              <w:rPr>
+                <w:sz w:val="24"/>
+                <w:szCs w:val="24"/>
+                <w:lang w:val="bg-BG"/>
+              </w:rPr>
+              <w:t>$$zaqvitel$$</w:t>
             </w:r>
           </w:p>
         </w:tc>
@@ -514,7 +762,7 @@
                 <w:szCs w:val="24"/>
                 <w:lang w:val="bg-BG"/>
               </w:rPr>
-              <w:t>Заявител на изпитването</w:t>
+              <w:t>Обект, от който са взети пробите</w:t>
             </w:r>
           </w:p>
         </w:tc>
@@ -526,20 +774,19 @@
           </w:tcPr>
           <w:p>
             <w:pPr>
-              <w:spacing w:before="120" w:after="120"/>
-              <w:rPr>
-                <w:sz w:val="24"/>
-                <w:szCs w:val="24"/>
-                <w:lang w:val="bg-BG"/>
-              </w:rPr>
-            </w:pPr>
-            <w:r>
-              <w:rPr>
-                <w:sz w:val="24"/>
-                <w:szCs w:val="24"/>
-                <w:lang w:val="bg-BG"/>
-              </w:rPr>
-              <w:t>$$zaqvitel$$</w:t>
+              <w:rPr>
+                <w:sz w:val="24"/>
+                <w:szCs w:val="24"/>
+                <w:lang w:val="bg-BG"/>
+              </w:rPr>
+            </w:pPr>
+            <w:r>
+              <w:rPr>
+                <w:sz w:val="24"/>
+                <w:szCs w:val="24"/>
+                <w:lang w:val="bg-BG"/>
+              </w:rPr>
+              <w:t>$$obekt_na_izpitvane_protokol$$</w:t>
             </w:r>
           </w:p>
         </w:tc>
@@ -568,9 +815,9 @@
               <w:rPr>
                 <w:sz w:val="24"/>
                 <w:szCs w:val="24"/>
-                <w:lang w:val="bg-BG"/>
-              </w:rPr>
-              <w:t>Дата на получаване на пробите за изпитване в лабораторията</w:t>
+                <w:lang w:val="ru-RU"/>
+              </w:rPr>
+              <w:t>Дата (период) на получаване на пробите в лабораторията</w:t>
             </w:r>
           </w:p>
         </w:tc>
@@ -842,6 +1089,60 @@
           </w:p>
         </w:tc>
       </w:tr>
+      <w:tr>
+        <w:trPr>
+          <w:tblCellSpacing w:w="20" w:type="dxa"/>
+          <w:jc w:val="center"/>
+        </w:trPr>
+        <w:tc>
+          <w:tcPr>
+            <w:tcW w:w="3345" w:type="dxa"/>
+            <w:shd w:val="clear" w:color="auto" w:fill="auto"/>
+            <w:vAlign w:val="center"/>
+          </w:tcPr>
+          <w:p>
+            <w:pPr>
+              <w:spacing w:before="120" w:after="120"/>
+              <w:rPr>
+                <w:sz w:val="24"/>
+                <w:szCs w:val="24"/>
+                <w:lang w:val="bg-BG"/>
+              </w:rPr>
+            </w:pPr>
+            <w:r>
+              <w:rPr>
+                <w:sz w:val="24"/>
+                <w:szCs w:val="24"/>
+                <w:lang w:val="bg-BG"/>
+              </w:rPr>
+              <w:t>Допълнения, отклонения или изключения от метода</w:t>
+            </w:r>
+          </w:p>
+        </w:tc>
+        <w:tc>
+          <w:tcPr>
+            <w:tcW w:w="6458" w:type="dxa"/>
+            <w:shd w:val="clear" w:color="auto" w:fill="auto"/>
+            <w:vAlign w:val="center"/>
+          </w:tcPr>
+          <w:p>
+            <w:pPr>
+              <w:pStyle w:val="BodyText"/>
+              <w:jc w:val="left"/>
+              <w:rPr>
+                <w:lang w:val="ru-RU"/>
+              </w:rPr>
+            </w:pPr>
+            <w:r>
+              <w:rPr>
+                <w:sz w:val="24"/>
+                <w:szCs w:val="24"/>
+              </w:rPr>
+              <w:t>$$dopalnenia$$</w:t>
+            </w:r>
+          </w:p>
+        </w:tc>
+      </w:tr>
     </w:tbl>
     <w:p>
       <w:pPr>
@@ -856,21 +1157,7 @@
     </w:p>
     <w:p>
       <w:pPr>
-        <w:jc w:val="both"/>
-        <w:rPr>
-          <w:sz w:val="22"/>
-          <w:szCs w:val="22"/>
-          <w:lang w:val="bg-BG"/>
-        </w:rPr>
-      </w:pPr>
-    </w:p>
-    <w:p>
-      <w:pPr>
-        <w:jc w:val="both"/>
-        <w:rPr>
-          <w:sz w:val="24"/>
-          <w:lang w:val="bg-BG"/>
-        </w:rPr>
+        <w:pStyle w:val="BodyText"/>
       </w:pPr>
     </w:p>
     <w:p>
@@ -914,7 +1201,7 @@
         <w:rPr>
           <w:lang w:val="ru-RU"/>
         </w:rPr>
-        <w:t xml:space="preserve">(име, </w:t>
+        <w:t>(</w:t>
       </w:r>
       <w:r>
         <w:rPr>
@@ -931,14 +1218,8 @@
     </w:p>
     <w:p>
       <w:pPr>
-        <w:rPr>
-          <w:b/>
-          <w:lang w:val="en-US"/>
-        </w:rPr>
-      </w:pPr>
-    </w:p>
-    <w:p>
-      <w:pPr>
+        <w:suppressAutoHyphens w:val="0"/>
+        <w:spacing w:after="200" w:line="276" w:lineRule="auto"/>
         <w:rPr>
           <w:b/>
           <w:lang w:val="en-US"/>
@@ -946,25 +1227,30 @@
         <w:sectPr>
           <w:headerReference w:type="default" r:id="rId7"/>
           <w:footerReference w:type="default" r:id="rId8"/>
-          <w:headerReference w:type="first" r:id="rId9"/>
-          <w:footerReference w:type="first" r:id="rId10"/>
           <w:footnotePr>
             <w:pos w:val="beneathText"/>
           </w:footnotePr>
+          <w:type w:val="continuous"/>
           <w:pgSz w:w="11905" w:h="16837" w:code="9"/>
           <w:pgMar w:top="567" w:right="851" w:bottom="567" w:left="1418" w:header="567" w:footer="567" w:gutter="0"/>
           <w:cols w:space="720"/>
-          <w:titlePg/>
           <w:docGrid w:linePitch="360"/>
         </w:sectPr>
       </w:pPr>
+      <w:r>
+        <w:rPr>
+          <w:b/>
+          <w:lang w:val="en-US"/>
+        </w:rPr>
+        <w:br w:type="page"/>
+      </w:r>
     </w:p>
     <w:p>
       <w:pPr>
         <w:pStyle w:val="Title"/>
         <w:widowControl w:val="0"/>
         <w:ind w:firstLine="851"/>
-        <w:jc w:val="both"/>
+        <w:jc w:val="right"/>
         <w:rPr>
           <w:b w:val="0"/>
           <w:szCs w:val="24"/>
@@ -998,7 +1284,7 @@
           <w:b w:val="0"/>
           <w:szCs w:val="24"/>
         </w:rPr>
-        <w:t xml:space="preserve"> / </w:t>
+        <w:t xml:space="preserve"> /</w:t>
       </w:r>
       <w:r>
         <w:rPr>
@@ -1052,8 +1338,7 @@
     </w:p>
     <w:tbl>
       <w:tblPr>
-        <w:tblW w:w="14742" w:type="dxa"/>
-        <w:jc w:val="center"/>
+        <w:tblW w:w="10841" w:type="dxa"/>
         <w:tblCellSpacing w:w="20" w:type="dxa"/>
         <w:tblBorders>
           <w:top w:val="outset" w:sz="6" w:space="0" w:color="auto"/>
@@ -1063,179 +1348,24 @@
           <w:insideH w:val="outset" w:sz="6" w:space="0" w:color="auto"/>
           <w:insideV w:val="outset" w:sz="6" w:space="0" w:color="auto"/>
         </w:tblBorders>
+        <w:tblLayout w:type="fixed"/>
         <w:tblLook w:val="01E0" w:firstRow="1" w:lastRow="1" w:firstColumn="1" w:lastColumn="1" w:noHBand="0" w:noVBand="0"/>
       </w:tblPr>
       <w:tblGrid>
-        <w:gridCol w:w="2039"/>
-        <w:gridCol w:w="2250"/>
-        <w:gridCol w:w="3437"/>
-        <w:gridCol w:w="1833"/>
-        <w:gridCol w:w="3031"/>
-        <w:gridCol w:w="2152"/>
+        <w:gridCol w:w="1140"/>
+        <w:gridCol w:w="1649"/>
+        <w:gridCol w:w="2437"/>
+        <w:gridCol w:w="2552"/>
+        <w:gridCol w:w="1397"/>
+        <w:gridCol w:w="1666"/>
       </w:tblGrid>
       <w:tr>
         <w:trPr>
           <w:tblCellSpacing w:w="20" w:type="dxa"/>
-          <w:jc w:val="center"/>
         </w:trPr>
         <w:tc>
           <w:tcPr>
-            <w:tcW w:w="1836" w:type="dxa"/>
-            <w:tcBorders>
-              <w:top w:val="outset" w:sz="12" w:space="0" w:color="auto"/>
-              <w:left w:val="outset" w:sz="12" w:space="0" w:color="auto"/>
-              <w:bottom w:val="outset" w:sz="12" w:space="0" w:color="auto"/>
-              <w:right w:val="outset" w:sz="12" w:space="0" w:color="auto"/>
-            </w:tcBorders>
-            <w:shd w:val="clear" w:color="auto" w:fill="auto"/>
-            <w:vAlign w:val="center"/>
-          </w:tcPr>
-          <w:p>
-            <w:pPr>
-              <w:snapToGrid w:val="0"/>
-              <w:jc w:val="center"/>
-              <w:rPr>
-                <w:b/>
-                <w:lang w:val="ru-RU"/>
-              </w:rPr>
-            </w:pPr>
-            <w:r>
-              <w:rPr>
-                <w:b/>
-                <w:lang w:val="bg-BG"/>
-              </w:rPr>
-              <w:t>Код на пробата</w:t>
-            </w:r>
-          </w:p>
-        </w:tc>
-        <w:tc>
-          <w:tcPr>
-            <w:tcW w:w="2224" w:type="dxa"/>
-            <w:tcBorders>
-              <w:top w:val="outset" w:sz="12" w:space="0" w:color="auto"/>
-              <w:left w:val="outset" w:sz="12" w:space="0" w:color="auto"/>
-              <w:bottom w:val="outset" w:sz="12" w:space="0" w:color="auto"/>
-              <w:right w:val="outset" w:sz="12" w:space="0" w:color="auto"/>
-            </w:tcBorders>
-            <w:shd w:val="clear" w:color="auto" w:fill="auto"/>
-            <w:vAlign w:val="center"/>
-          </w:tcPr>
-          <w:p>
-            <w:pPr>
-              <w:jc w:val="center"/>
-              <w:rPr>
-                <w:b/>
-                <w:lang w:val="bg-BG"/>
-              </w:rPr>
-            </w:pPr>
-            <w:r>
-              <w:rPr>
-                <w:b/>
-                <w:lang w:val="bg-BG"/>
-              </w:rPr>
-              <w:t>Метод за изпитване</w:t>
-            </w:r>
-          </w:p>
-        </w:tc>
-        <w:tc>
-          <w:tcPr>
-            <w:tcW w:w="3610" w:type="dxa"/>
-            <w:tcBorders>
-              <w:top w:val="outset" w:sz="12" w:space="0" w:color="auto"/>
-              <w:left w:val="outset" w:sz="12" w:space="0" w:color="auto"/>
-              <w:bottom w:val="outset" w:sz="12" w:space="0" w:color="auto"/>
-              <w:right w:val="outset" w:sz="12" w:space="0" w:color="auto"/>
-            </w:tcBorders>
-            <w:shd w:val="clear" w:color="auto" w:fill="auto"/>
-            <w:vAlign w:val="center"/>
-          </w:tcPr>
-          <w:p>
-            <w:pPr>
-              <w:snapToGrid w:val="0"/>
-              <w:jc w:val="center"/>
-              <w:rPr>
-                <w:b/>
-                <w:lang w:val="bg-BG"/>
-              </w:rPr>
-            </w:pPr>
-            <w:r>
-              <w:rPr>
-                <w:b/>
-                <w:lang w:val="bg-BG"/>
-              </w:rPr>
-              <w:t>Изпитван показател</w:t>
-            </w:r>
-          </w:p>
-        </w:tc>
-        <w:tc>
-          <w:tcPr>
-            <w:tcW w:w="1376" w:type="dxa"/>
-            <w:tcBorders>
-              <w:top w:val="outset" w:sz="12" w:space="0" w:color="auto"/>
-              <w:left w:val="outset" w:sz="12" w:space="0" w:color="auto"/>
-              <w:bottom w:val="outset" w:sz="12" w:space="0" w:color="auto"/>
-              <w:right w:val="outset" w:sz="12" w:space="0" w:color="auto"/>
-            </w:tcBorders>
-            <w:shd w:val="clear" w:color="auto" w:fill="auto"/>
-            <w:vAlign w:val="center"/>
-          </w:tcPr>
-          <w:p>
-            <w:pPr>
-              <w:snapToGrid w:val="0"/>
-              <w:jc w:val="center"/>
-              <w:rPr>
-                <w:b/>
-                <w:lang w:val="bg-BG"/>
-              </w:rPr>
-            </w:pPr>
-            <w:r>
-              <w:rPr>
-                <w:b/>
-                <w:lang w:val="bg-BG"/>
-              </w:rPr>
-              <w:t>Единица на величината</w:t>
-            </w:r>
-          </w:p>
-        </w:tc>
-        <w:tc>
-          <w:tcPr>
-            <w:tcW w:w="3198" w:type="dxa"/>
-            <w:tcBorders>
-              <w:top w:val="outset" w:sz="12" w:space="0" w:color="auto"/>
-              <w:left w:val="outset" w:sz="12" w:space="0" w:color="auto"/>
-              <w:bottom w:val="outset" w:sz="12" w:space="0" w:color="auto"/>
-              <w:right w:val="outset" w:sz="12" w:space="0" w:color="auto"/>
-            </w:tcBorders>
-            <w:shd w:val="clear" w:color="auto" w:fill="auto"/>
-            <w:vAlign w:val="center"/>
-          </w:tcPr>
-          <w:p>
-            <w:pPr>
-              <w:snapToGrid w:val="0"/>
-              <w:jc w:val="center"/>
-              <w:rPr>
-                <w:b/>
-                <w:lang w:val="bg-BG"/>
-              </w:rPr>
-            </w:pPr>
-            <w:r>
-              <w:rPr>
-                <w:b/>
-                <w:lang w:val="bg-BG"/>
-              </w:rPr>
-              <w:t>Резултати (стойност и разширена неопределеност)</w:t>
-            </w:r>
-          </w:p>
-        </w:tc>
-        <w:tc>
-          <w:tcPr>
-            <w:tcW w:w="2218" w:type="dxa"/>
-            <w:tcBorders>
-              <w:top w:val="outset" w:sz="12" w:space="0" w:color="auto"/>
-              <w:left w:val="outset" w:sz="12" w:space="0" w:color="auto"/>
-              <w:bottom w:val="outset" w:sz="12" w:space="0" w:color="auto"/>
-              <w:right w:val="outset" w:sz="12" w:space="0" w:color="auto"/>
-            </w:tcBorders>
+            <w:tcW w:w="1060" w:type="dxa"/>
             <w:shd w:val="clear" w:color="auto" w:fill="auto"/>
             <w:tcMar>
               <w:left w:w="28" w:type="dxa"/>
@@ -1249,7 +1379,7 @@
               <w:jc w:val="center"/>
               <w:rPr>
                 <w:b/>
-                <w:lang w:val="bg-BG"/>
+                <w:lang w:val="ru-RU"/>
               </w:rPr>
             </w:pPr>
             <w:r>
@@ -1257,7 +1387,177 @@
                 <w:b/>
                 <w:lang w:val="bg-BG"/>
               </w:rPr>
-              <w:t>Норма на изпитвания показател</w:t>
+              <w:t>Код на пробата</w:t>
+            </w:r>
+          </w:p>
+        </w:tc>
+        <w:tc>
+          <w:tcPr>
+            <w:tcW w:w="1579" w:type="dxa"/>
+            <w:shd w:val="clear" w:color="auto" w:fill="auto"/>
+            <w:tcMar>
+              <w:left w:w="28" w:type="dxa"/>
+              <w:right w:w="28" w:type="dxa"/>
+            </w:tcMar>
+            <w:vAlign w:val="center"/>
+          </w:tcPr>
+          <w:p>
+            <w:pPr>
+              <w:jc w:val="center"/>
+              <w:rPr>
+                <w:b/>
+                <w:lang w:val="bg-BG"/>
+              </w:rPr>
+            </w:pPr>
+            <w:r>
+              <w:rPr>
+                <w:b/>
+                <w:lang w:val="bg-BG"/>
+              </w:rPr>
+              <w:t>Метод за изпитване</w:t>
+            </w:r>
+          </w:p>
+        </w:tc>
+        <w:tc>
+          <w:tcPr>
+            <w:tcW w:w="2353" w:type="dxa"/>
+            <w:shd w:val="clear" w:color="auto" w:fill="auto"/>
+            <w:tcMar>
+              <w:left w:w="28" w:type="dxa"/>
+              <w:right w:w="28" w:type="dxa"/>
+            </w:tcMar>
+            <w:vAlign w:val="center"/>
+          </w:tcPr>
+          <w:p>
+            <w:pPr>
+              <w:snapToGrid w:val="0"/>
+              <w:jc w:val="center"/>
+              <w:rPr>
+                <w:b/>
+                <w:lang w:val="bg-BG"/>
+              </w:rPr>
+            </w:pPr>
+            <w:r>
+              <w:rPr>
+                <w:b/>
+                <w:lang w:val="bg-BG"/>
+              </w:rPr>
+              <w:t>Изпитвана характеристика</w:t>
+            </w:r>
+          </w:p>
+        </w:tc>
+        <w:tc>
+          <w:tcPr>
+            <w:tcW w:w="2466" w:type="dxa"/>
+            <w:shd w:val="clear" w:color="auto" w:fill="auto"/>
+            <w:tcMar>
+              <w:left w:w="28" w:type="dxa"/>
+              <w:right w:w="28" w:type="dxa"/>
+            </w:tcMar>
+            <w:vAlign w:val="center"/>
+          </w:tcPr>
+          <w:p>
+            <w:pPr>
+              <w:snapToGrid w:val="0"/>
+              <w:jc w:val="center"/>
+              <w:rPr>
+                <w:b/>
+                <w:lang w:val="bg-BG"/>
+              </w:rPr>
+            </w:pPr>
+            <w:r>
+              <w:rPr>
+                <w:b/>
+                <w:lang w:val="bg-BG"/>
+              </w:rPr>
+              <w:t xml:space="preserve">Резултати </w:t>
+            </w:r>
+          </w:p>
+          <w:p>
+            <w:pPr>
+              <w:snapToGrid w:val="0"/>
+              <w:jc w:val="center"/>
+              <w:rPr>
+                <w:b/>
+                <w:lang w:val="bg-BG"/>
+              </w:rPr>
+            </w:pPr>
+            <w:r>
+              <w:rPr>
+                <w:b/>
+                <w:lang w:val="bg-BG"/>
+              </w:rPr>
+              <w:t>(стойност и</w:t>
+            </w:r>
+            <w:r>
+              <w:rPr>
+                <w:b/>
+                <w:lang w:val="bg-BG"/>
+              </w:rPr>
+              <w:t xml:space="preserve"> разширена </w:t>
+            </w:r>
+            <w:r>
+              <w:rPr>
+                <w:b/>
+                <w:lang w:val="bg-BG"/>
+              </w:rPr>
+              <w:t xml:space="preserve"> неопределеност)</w:t>
+            </w:r>
+          </w:p>
+        </w:tc>
+        <w:tc>
+          <w:tcPr>
+            <w:tcW w:w="1332" w:type="dxa"/>
+            <w:shd w:val="clear" w:color="auto" w:fill="auto"/>
+            <w:tcMar>
+              <w:left w:w="28" w:type="dxa"/>
+              <w:right w:w="28" w:type="dxa"/>
+            </w:tcMar>
+            <w:vAlign w:val="center"/>
+          </w:tcPr>
+          <w:p>
+            <w:pPr>
+              <w:snapToGrid w:val="0"/>
+              <w:jc w:val="center"/>
+              <w:rPr>
+                <w:b/>
+                <w:lang w:val="bg-BG"/>
+              </w:rPr>
+            </w:pPr>
+            <w:r>
+              <w:rPr>
+                <w:b/>
+                <w:lang w:val="bg-BG"/>
+              </w:rPr>
+              <w:t>Единица на величината</w:t>
+            </w:r>
+          </w:p>
+        </w:tc>
+        <w:tc>
+          <w:tcPr>
+            <w:tcW w:w="1576" w:type="dxa"/>
+            <w:shd w:val="clear" w:color="auto" w:fill="auto"/>
+            <w:tcMar>
+              <w:left w:w="28" w:type="dxa"/>
+              <w:right w:w="28" w:type="dxa"/>
+            </w:tcMar>
+            <w:vAlign w:val="center"/>
+          </w:tcPr>
+          <w:p>
+            <w:pPr>
+              <w:snapToGrid w:val="0"/>
+              <w:jc w:val="center"/>
+              <w:rPr>
+                <w:b/>
+                <w:lang w:val="bg-BG"/>
+              </w:rPr>
+            </w:pPr>
+            <w:r>
+              <w:rPr>
+                <w:b/>
+                <w:lang w:val="bg-BG"/>
+              </w:rPr>
+              <w:t>Норма на изпитваната характеристика</w:t>
             </w:r>
           </w:p>
         </w:tc>
@@ -1265,18 +1565,15 @@
       <w:tr>
         <w:trPr>
           <w:tblCellSpacing w:w="20" w:type="dxa"/>
-          <w:jc w:val="center"/>
         </w:trPr>
         <w:tc>
           <w:tcPr>
-            <w:tcW w:w="1836" w:type="dxa"/>
-            <w:tcBorders>
-              <w:top w:val="outset" w:sz="12" w:space="0" w:color="auto"/>
-              <w:left w:val="outset" w:sz="12" w:space="0" w:color="auto"/>
-              <w:bottom w:val="outset" w:sz="12" w:space="0" w:color="auto"/>
-              <w:right w:val="outset" w:sz="12" w:space="0" w:color="auto"/>
-            </w:tcBorders>
+            <w:tcW w:w="1060" w:type="dxa"/>
             <w:shd w:val="clear" w:color="auto" w:fill="auto"/>
+            <w:tcMar>
+              <w:left w:w="28" w:type="dxa"/>
+              <w:right w:w="28" w:type="dxa"/>
+            </w:tcMar>
             <w:vAlign w:val="center"/>
           </w:tcPr>
           <w:p>
@@ -1284,177 +1581,57 @@
               <w:snapToGrid w:val="0"/>
               <w:jc w:val="center"/>
               <w:rPr>
-                <w:sz w:val="22"/>
-                <w:szCs w:val="22"/>
-                <w:lang w:val="en-US"/>
-              </w:rPr>
-            </w:pPr>
-            <w:r>
-              <w:rPr>
-                <w:sz w:val="22"/>
-                <w:szCs w:val="22"/>
-                <w:lang w:val="en-US"/>
-              </w:rPr>
-              <w:t>1</w:t>
-            </w:r>
-          </w:p>
-        </w:tc>
-        <w:tc>
-          <w:tcPr>
-            <w:tcW w:w="2224" w:type="dxa"/>
-            <w:tcBorders>
-              <w:top w:val="outset" w:sz="12" w:space="0" w:color="auto"/>
-              <w:left w:val="outset" w:sz="12" w:space="0" w:color="auto"/>
-              <w:bottom w:val="outset" w:sz="12" w:space="0" w:color="auto"/>
-              <w:right w:val="outset" w:sz="12" w:space="0" w:color="auto"/>
-            </w:tcBorders>
+                <w:sz w:val="24"/>
+                <w:szCs w:val="24"/>
+              </w:rPr>
+            </w:pPr>
+          </w:p>
+        </w:tc>
+        <w:tc>
+          <w:tcPr>
+            <w:tcW w:w="1579" w:type="dxa"/>
             <w:shd w:val="clear" w:color="auto" w:fill="auto"/>
+            <w:tcMar>
+              <w:left w:w="28" w:type="dxa"/>
+              <w:right w:w="28" w:type="dxa"/>
+            </w:tcMar>
             <w:vAlign w:val="center"/>
           </w:tcPr>
           <w:p>
             <w:pPr>
+              <w:jc w:val="center"/>
+              <w:rPr>
+                <w:sz w:val="24"/>
+                <w:szCs w:val="24"/>
+              </w:rPr>
+            </w:pPr>
+          </w:p>
+        </w:tc>
+        <w:tc>
+          <w:tcPr>
+            <w:tcW w:w="1576" w:type="dxa"/>
+            <w:gridSpan w:val="4"/>
+            <w:shd w:val="clear" w:color="auto" w:fill="auto"/>
+            <w:tcMar>
+              <w:left w:w="28" w:type="dxa"/>
+              <w:right w:w="28" w:type="dxa"/>
+            </w:tcMar>
+            <w:vAlign w:val="center"/>
+          </w:tcPr>
+          <w:p>
+            <w:pPr>
               <w:snapToGrid w:val="0"/>
-              <w:jc w:val="center"/>
-              <w:rPr>
-                <w:sz w:val="22"/>
-                <w:szCs w:val="22"/>
-                <w:lang w:val="en-US"/>
-              </w:rPr>
-            </w:pPr>
-            <w:r>
-              <w:rPr>
-                <w:sz w:val="22"/>
-                <w:szCs w:val="22"/>
-                <w:lang w:val="en-US"/>
-              </w:rPr>
-              <w:t>2</w:t>
-            </w:r>
-          </w:p>
-        </w:tc>
-        <w:tc>
-          <w:tcPr>
-            <w:tcW w:w="3610" w:type="dxa"/>
-            <w:tcBorders>
-              <w:top w:val="outset" w:sz="12" w:space="0" w:color="auto"/>
-              <w:left w:val="outset" w:sz="12" w:space="0" w:color="auto"/>
-              <w:bottom w:val="outset" w:sz="12" w:space="0" w:color="auto"/>
-              <w:right w:val="outset" w:sz="12" w:space="0" w:color="auto"/>
-            </w:tcBorders>
-            <w:shd w:val="clear" w:color="auto" w:fill="auto"/>
-            <w:vAlign w:val="center"/>
-          </w:tcPr>
-          <w:p>
-            <w:pPr>
-              <w:snapToGrid w:val="0"/>
-              <w:jc w:val="center"/>
-              <w:rPr>
-                <w:sz w:val="22"/>
-                <w:szCs w:val="22"/>
-                <w:lang w:val="en-US"/>
-              </w:rPr>
-            </w:pPr>
-            <w:r>
-              <w:rPr>
-                <w:sz w:val="22"/>
-                <w:szCs w:val="22"/>
-                <w:lang w:val="en-US"/>
-              </w:rPr>
-              <w:t>3</w:t>
-            </w:r>
-          </w:p>
-        </w:tc>
-        <w:tc>
-          <w:tcPr>
-            <w:tcW w:w="1376" w:type="dxa"/>
-            <w:tcBorders>
-              <w:top w:val="outset" w:sz="12" w:space="0" w:color="auto"/>
-              <w:left w:val="outset" w:sz="12" w:space="0" w:color="auto"/>
-              <w:bottom w:val="outset" w:sz="12" w:space="0" w:color="auto"/>
-              <w:right w:val="outset" w:sz="12" w:space="0" w:color="auto"/>
-            </w:tcBorders>
-            <w:shd w:val="clear" w:color="auto" w:fill="auto"/>
-          </w:tcPr>
-          <w:p>
-            <w:pPr>
-              <w:snapToGrid w:val="0"/>
-              <w:jc w:val="center"/>
-              <w:rPr>
-                <w:sz w:val="22"/>
-                <w:szCs w:val="22"/>
-                <w:lang w:val="en-US"/>
-              </w:rPr>
-            </w:pPr>
-            <w:r>
-              <w:rPr>
-                <w:sz w:val="22"/>
-                <w:szCs w:val="22"/>
-                <w:lang w:val="en-US"/>
-              </w:rPr>
-              <w:t>4</w:t>
-            </w:r>
-          </w:p>
-        </w:tc>
-        <w:tc>
-          <w:tcPr>
-            <w:tcW w:w="3198" w:type="dxa"/>
-            <w:tcBorders>
-              <w:top w:val="outset" w:sz="12" w:space="0" w:color="auto"/>
-              <w:left w:val="outset" w:sz="12" w:space="0" w:color="auto"/>
-              <w:bottom w:val="outset" w:sz="12" w:space="0" w:color="auto"/>
-              <w:right w:val="outset" w:sz="12" w:space="0" w:color="auto"/>
-            </w:tcBorders>
-            <w:shd w:val="clear" w:color="auto" w:fill="auto"/>
-            <w:vAlign w:val="center"/>
-          </w:tcPr>
-          <w:p>
-            <w:pPr>
-              <w:snapToGrid w:val="0"/>
-              <w:jc w:val="center"/>
-              <w:rPr>
-                <w:sz w:val="22"/>
-                <w:szCs w:val="22"/>
-                <w:lang w:val="en-US"/>
-              </w:rPr>
-            </w:pPr>
-            <w:r>
-              <w:rPr>
-                <w:sz w:val="22"/>
-                <w:szCs w:val="22"/>
-                <w:lang w:val="en-US"/>
-              </w:rPr>
-              <w:t>5</w:t>
-            </w:r>
-          </w:p>
-        </w:tc>
-        <w:tc>
-          <w:tcPr>
-            <w:tcW w:w="2218" w:type="dxa"/>
-            <w:tcBorders>
-              <w:top w:val="outset" w:sz="12" w:space="0" w:color="auto"/>
-              <w:left w:val="outset" w:sz="12" w:space="0" w:color="auto"/>
-              <w:bottom w:val="outset" w:sz="12" w:space="0" w:color="auto"/>
-              <w:right w:val="outset" w:sz="12" w:space="0" w:color="auto"/>
-            </w:tcBorders>
-            <w:shd w:val="clear" w:color="auto" w:fill="auto"/>
-            <w:vAlign w:val="center"/>
-          </w:tcPr>
-          <w:p>
-            <w:pPr>
-              <w:snapToGrid w:val="0"/>
-              <w:jc w:val="center"/>
-              <w:rPr>
-                <w:sz w:val="22"/>
-                <w:szCs w:val="22"/>
-                <w:lang w:val="en-US"/>
-              </w:rPr>
-            </w:pPr>
-            <w:r>
-              <w:rPr>
-                <w:sz w:val="22"/>
-                <w:szCs w:val="22"/>
-                <w:lang w:val="en-US"/>
-              </w:rPr>
-              <w:t>6</w:t>
+              <w:rPr>
+                <w:sz w:val="24"/>
+                <w:szCs w:val="24"/>
+              </w:rPr>
+            </w:pPr>
+            <w:r>
+              <w:rPr>
+                <w:sz w:val="24"/>
+                <w:szCs w:val="24"/>
+              </w:rPr>
+              <w:t>$$request_pokazarel$$</w:t>
             </w:r>
           </w:p>
         </w:tc>
@@ -1462,238 +1639,197 @@
       <w:tr>
         <w:trPr>
           <w:tblCellSpacing w:w="20" w:type="dxa"/>
-          <w:jc w:val="center"/>
         </w:trPr>
         <w:tc>
           <w:tcPr>
-            <w:tcW w:w="1836" w:type="dxa"/>
+            <w:tcW w:w="1060" w:type="dxa"/>
             <w:shd w:val="clear" w:color="auto" w:fill="auto"/>
+            <w:tcMar>
+              <w:left w:w="28" w:type="dxa"/>
+              <w:right w:w="28" w:type="dxa"/>
+            </w:tcMar>
             <w:vAlign w:val="center"/>
           </w:tcPr>
           <w:p>
             <w:pPr>
-              <w:pStyle w:val="List"/>
+              <w:snapToGrid w:val="0"/>
               <w:jc w:val="center"/>
               <w:rPr>
-                <w:sz w:val="24"/>
-                <w:szCs w:val="24"/>
-              </w:rPr>
-            </w:pPr>
-          </w:p>
-        </w:tc>
-        <w:tc>
-          <w:tcPr>
-            <w:tcW w:w="2224" w:type="dxa"/>
+                <w:sz w:val="22"/>
+                <w:szCs w:val="22"/>
+                <w:lang w:val="en-US"/>
+              </w:rPr>
+            </w:pPr>
+            <w:r>
+              <w:rPr>
+                <w:sz w:val="24"/>
+                <w:szCs w:val="24"/>
+              </w:rPr>
+              <w:t>$$sample_code$$</w:t>
+            </w:r>
+          </w:p>
+        </w:tc>
+        <w:tc>
+          <w:tcPr>
+            <w:tcW w:w="1579" w:type="dxa"/>
             <w:shd w:val="clear" w:color="auto" w:fill="auto"/>
+            <w:tcMar>
+              <w:left w:w="28" w:type="dxa"/>
+              <w:right w:w="28" w:type="dxa"/>
+            </w:tcMar>
             <w:vAlign w:val="center"/>
           </w:tcPr>
           <w:p>
             <w:pPr>
-              <w:pStyle w:val="List"/>
               <w:jc w:val="center"/>
               <w:rPr>
-                <w:rFonts w:cs="Times New Roman"/>
-                <w:sz w:val="24"/>
-                <w:szCs w:val="24"/>
+                <w:sz w:val="22"/>
+                <w:szCs w:val="22"/>
                 <w:lang w:val="en-US"/>
               </w:rPr>
             </w:pPr>
-          </w:p>
-        </w:tc>
-        <w:tc>
-          <w:tcPr>
-            <w:tcW w:w="10522" w:type="dxa"/>
-            <w:gridSpan w:val="4"/>
+            <w:r>
+              <w:rPr>
+                <w:sz w:val="24"/>
+                <w:szCs w:val="24"/>
+              </w:rPr>
+              <w:t>$$sample_metod$$</w:t>
+            </w:r>
+          </w:p>
+        </w:tc>
+        <w:tc>
+          <w:tcPr>
+            <w:tcW w:w="2353" w:type="dxa"/>
             <w:shd w:val="clear" w:color="auto" w:fill="auto"/>
+            <w:tcMar>
+              <w:left w:w="28" w:type="dxa"/>
+              <w:right w:w="28" w:type="dxa"/>
+            </w:tcMar>
             <w:vAlign w:val="center"/>
           </w:tcPr>
           <w:p>
             <w:pPr>
-              <w:rPr>
-                <w:sz w:val="24"/>
-                <w:szCs w:val="24"/>
+              <w:snapToGrid w:val="0"/>
+              <w:jc w:val="center"/>
+              <w:rPr>
+                <w:sz w:val="22"/>
+                <w:szCs w:val="22"/>
                 <w:lang w:val="en-US"/>
               </w:rPr>
             </w:pPr>
             <w:r>
               <w:rPr>
-                <w:sz w:val="24"/>
-                <w:szCs w:val="24"/>
-              </w:rPr>
-              <w:t>$$request_pokazarel$$</w:t>
-            </w:r>
-          </w:p>
-        </w:tc>
-      </w:tr>
-      <w:tr>
-        <w:trPr>
-          <w:tblCellSpacing w:w="20" w:type="dxa"/>
-          <w:jc w:val="center"/>
-        </w:trPr>
-        <w:tc>
-          <w:tcPr>
-            <w:tcW w:w="1836" w:type="dxa"/>
+                <w:rFonts w:cs="Lucidasans"/>
+                <w:sz w:val="24"/>
+                <w:szCs w:val="24"/>
+              </w:rPr>
+              <w:t>$$s_txt$$</w:t>
+            </w:r>
+            <w:r>
+              <w:rPr>
+                <w:rFonts w:cs="Lucidasans"/>
+                <w:sz w:val="24"/>
+                <w:szCs w:val="24"/>
+              </w:rPr>
+              <w:t xml:space="preserve"> </w:t>
+            </w:r>
+            <w:r>
+              <w:rPr>
+                <w:rFonts w:cs="Lucidasans"/>
+                <w:sz w:val="24"/>
+                <w:szCs w:val="24"/>
+                <w:vertAlign w:val="superscript"/>
+              </w:rPr>
+              <w:t>$$n_nucl$$</w:t>
+            </w:r>
+            <w:r>
+              <w:rPr>
+                <w:rFonts w:cs="Lucidasans"/>
+                <w:sz w:val="24"/>
+                <w:szCs w:val="24"/>
+              </w:rPr>
+              <w:t>$$c_nucl$$</w:t>
+            </w:r>
+          </w:p>
+        </w:tc>
+        <w:tc>
+          <w:tcPr>
+            <w:tcW w:w="2466" w:type="dxa"/>
             <w:shd w:val="clear" w:color="auto" w:fill="auto"/>
+            <w:tcMar>
+              <w:left w:w="28" w:type="dxa"/>
+              <w:right w:w="28" w:type="dxa"/>
+            </w:tcMar>
             <w:vAlign w:val="center"/>
           </w:tcPr>
           <w:p>
             <w:pPr>
-              <w:pStyle w:val="List"/>
+              <w:snapToGrid w:val="0"/>
               <w:jc w:val="center"/>
               <w:rPr>
-                <w:sz w:val="24"/>
-                <w:szCs w:val="24"/>
-              </w:rPr>
-            </w:pPr>
-            <w:r>
-              <w:rPr>
-                <w:sz w:val="24"/>
-                <w:szCs w:val="24"/>
-              </w:rPr>
-              <w:t>$$sample_code$$</w:t>
-            </w:r>
-          </w:p>
-        </w:tc>
-        <w:tc>
-          <w:tcPr>
-            <w:tcW w:w="2224" w:type="dxa"/>
+                <w:sz w:val="22"/>
+                <w:szCs w:val="22"/>
+                <w:lang w:val="en-US"/>
+              </w:rPr>
+            </w:pPr>
+            <w:r>
+              <w:rPr>
+                <w:rFonts w:cs="Lucidasans"/>
+                <w:sz w:val="24"/>
+                <w:szCs w:val="24"/>
+                <w:lang w:val="bg-BG"/>
+              </w:rPr>
+              <w:t>$$value$$</w:t>
+            </w:r>
+          </w:p>
+        </w:tc>
+        <w:tc>
+          <w:tcPr>
+            <w:tcW w:w="1332" w:type="dxa"/>
             <w:shd w:val="clear" w:color="auto" w:fill="auto"/>
+            <w:tcMar>
+              <w:left w:w="28" w:type="dxa"/>
+              <w:right w:w="28" w:type="dxa"/>
+            </w:tcMar>
             <w:vAlign w:val="center"/>
           </w:tcPr>
           <w:p>
             <w:pPr>
-              <w:pStyle w:val="List"/>
+              <w:snapToGrid w:val="0"/>
               <w:jc w:val="center"/>
               <w:rPr>
-                <w:sz w:val="24"/>
-                <w:szCs w:val="24"/>
-              </w:rPr>
-            </w:pPr>
-            <w:r>
-              <w:rPr>
-                <w:sz w:val="24"/>
-                <w:szCs w:val="24"/>
-              </w:rPr>
-              <w:t>$$sample_metod$$</w:t>
-            </w:r>
-          </w:p>
-        </w:tc>
-        <w:tc>
-          <w:tcPr>
-            <w:tcW w:w="3610" w:type="dxa"/>
+                <w:sz w:val="22"/>
+                <w:szCs w:val="22"/>
+                <w:lang w:val="en-US"/>
+              </w:rPr>
+            </w:pPr>
+            <w:r>
+              <w:rPr>
+                <w:sz w:val="24"/>
+                <w:szCs w:val="24"/>
+              </w:rPr>
+              <w:t>$$razmernost$$</w:t>
+            </w:r>
+          </w:p>
+        </w:tc>
+        <w:tc>
+          <w:tcPr>
+            <w:tcW w:w="1576" w:type="dxa"/>
             <w:shd w:val="clear" w:color="auto" w:fill="auto"/>
+            <w:tcMar>
+              <w:left w:w="28" w:type="dxa"/>
+              <w:right w:w="28" w:type="dxa"/>
+            </w:tcMar>
             <w:vAlign w:val="center"/>
           </w:tcPr>
           <w:p>
             <w:pPr>
-              <w:pStyle w:val="BodyText"/>
+              <w:snapToGrid w:val="0"/>
               <w:jc w:val="center"/>
               <w:rPr>
-                <w:rFonts w:cs="Lucidasans"/>
-                <w:sz w:val="24"/>
-                <w:szCs w:val="24"/>
-                <w:vertAlign w:val="superscript"/>
-              </w:rPr>
-            </w:pPr>
-            <w:r>
-              <w:rPr>
-                <w:rFonts w:cs="Lucidasans"/>
-                <w:sz w:val="24"/>
-                <w:szCs w:val="24"/>
-              </w:rPr>
-              <w:t>$$s_txt$$</w:t>
-            </w:r>
-            <w:r>
-              <w:rPr>
-                <w:rFonts w:cs="Lucidasans"/>
-                <w:sz w:val="24"/>
-                <w:szCs w:val="24"/>
-              </w:rPr>
-              <w:t xml:space="preserve"> </w:t>
-            </w:r>
-            <w:r>
-              <w:rPr>
-                <w:rFonts w:cs="Lucidasans"/>
-                <w:sz w:val="24"/>
-                <w:szCs w:val="24"/>
-                <w:vertAlign w:val="superscript"/>
-              </w:rPr>
-              <w:t>$$n_nucl$$</w:t>
-            </w:r>
-            <w:r>
-              <w:rPr>
-                <w:rFonts w:cs="Lucidasans"/>
-                <w:sz w:val="24"/>
-                <w:szCs w:val="24"/>
-              </w:rPr>
-              <w:t>$$c_nucl$$</w:t>
-            </w:r>
-          </w:p>
-        </w:tc>
-        <w:tc>
-          <w:tcPr>
-            <w:tcW w:w="1376" w:type="dxa"/>
-            <w:shd w:val="clear" w:color="auto" w:fill="auto"/>
-            <w:vAlign w:val="center"/>
-          </w:tcPr>
-          <w:p>
-            <w:pPr>
-              <w:pStyle w:val="List"/>
-              <w:jc w:val="center"/>
-              <w:rPr>
-                <w:sz w:val="24"/>
-                <w:szCs w:val="24"/>
-              </w:rPr>
-            </w:pPr>
-            <w:r>
-              <w:rPr>
-                <w:sz w:val="24"/>
-                <w:szCs w:val="24"/>
-              </w:rPr>
-              <w:t>$$razmernost$$</w:t>
-            </w:r>
-          </w:p>
-        </w:tc>
-        <w:tc>
-          <w:tcPr>
-            <w:tcW w:w="3198" w:type="dxa"/>
-            <w:shd w:val="clear" w:color="auto" w:fill="auto"/>
-            <w:vAlign w:val="center"/>
-          </w:tcPr>
-          <w:p>
-            <w:pPr>
-              <w:jc w:val="center"/>
-              <w:rPr>
-                <w:rFonts w:cs="Lucidasans"/>
-                <w:sz w:val="24"/>
-                <w:szCs w:val="24"/>
-                <w:lang w:val="bg-BG"/>
-              </w:rPr>
-            </w:pPr>
-            <w:r>
-              <w:rPr>
-                <w:rFonts w:cs="Lucidasans"/>
-                <w:sz w:val="24"/>
-                <w:szCs w:val="24"/>
-                <w:lang w:val="bg-BG"/>
-              </w:rPr>
-              <w:t>$$value$$</w:t>
-            </w:r>
-          </w:p>
-        </w:tc>
-        <w:tc>
-          <w:tcPr>
-            <w:tcW w:w="2218" w:type="dxa"/>
-            <w:shd w:val="clear" w:color="auto" w:fill="auto"/>
-            <w:vAlign w:val="center"/>
-          </w:tcPr>
-          <w:p>
-            <w:pPr>
-              <w:pStyle w:val="List"/>
-              <w:jc w:val="center"/>
-              <w:rPr>
-                <w:sz w:val="24"/>
-                <w:szCs w:val="24"/>
+                <w:sz w:val="22"/>
+                <w:szCs w:val="22"/>
+                <w:lang w:val="en-US"/>
               </w:rPr>
             </w:pPr>
             <w:r>
@@ -1710,7 +1846,12 @@
     <w:p>
       <w:pPr>
         <w:pStyle w:val="BodyText"/>
-        <w:ind w:firstLine="720"/>
+      </w:pPr>
+    </w:p>
+    <w:p>
+      <w:pPr>
+        <w:pStyle w:val="BodyText"/>
+        <w:ind w:firstLine="567"/>
         <w:rPr>
           <w:sz w:val="22"/>
           <w:szCs w:val="22"/>
@@ -1724,6 +1865,130 @@
           <w:lang w:val="en-US"/>
         </w:rPr>
         <w:t>##$$%%</w:t>
+      </w:r>
+    </w:p>
+    <w:p>
+      <w:pPr>
+        <w:pStyle w:val="BodyText"/>
+        <w:ind w:firstLine="567"/>
+        <w:rPr>
+          <w:rFonts w:cs="Lucidasans"/>
+          <w:b/>
+          <w:sz w:val="22"/>
+          <w:szCs w:val="22"/>
+        </w:rPr>
+      </w:pPr>
+      <w:r>
+        <w:rPr>
+          <w:rFonts w:cs="Lucidasans"/>
+          <w:b/>
+          <w:sz w:val="22"/>
+          <w:szCs w:val="22"/>
+        </w:rPr>
+        <w:t>$$zab$$</w:t>
+      </w:r>
+    </w:p>
+    <w:p>
+      <w:pPr>
+        <w:pStyle w:val="BodyText"/>
+        <w:ind w:left="567"/>
+        <w:rPr>
+          <w:sz w:val="22"/>
+          <w:szCs w:val="22"/>
+          <w:lang w:val="pt-BR"/>
+        </w:rPr>
+      </w:pPr>
+      <w:r>
+        <w:rPr>
+          <w:sz w:val="22"/>
+          <w:szCs w:val="22"/>
+        </w:rPr>
+        <w:t>$$sample_code$$</w:t>
+      </w:r>
+      <w:r>
+        <w:rPr>
+          <w:sz w:val="22"/>
+          <w:szCs w:val="22"/>
+        </w:rPr>
+        <w:t xml:space="preserve">  </w:t>
+      </w:r>
+      <w:r>
+        <w:rPr>
+          <w:sz w:val="22"/>
+          <w:szCs w:val="22"/>
+          <w:lang w:val="pt-BR"/>
+        </w:rPr>
+        <w:t xml:space="preserve">MDA </w:t>
+      </w:r>
+      <w:r>
+        <w:rPr>
+          <w:sz w:val="22"/>
+          <w:szCs w:val="22"/>
+        </w:rPr>
+        <w:t>(</w:t>
+      </w:r>
+      <w:r>
+        <w:rPr>
+          <w:rFonts w:cs="Lucidasans"/>
+          <w:sz w:val="22"/>
+          <w:szCs w:val="22"/>
+          <w:vertAlign w:val="superscript"/>
+        </w:rPr>
+        <w:t>$$n_nucl$$</w:t>
+      </w:r>
+      <w:r>
+        <w:rPr>
+          <w:rFonts w:cs="Lucidasans"/>
+          <w:sz w:val="2"/>
+          <w:szCs w:val="2"/>
+          <w:vertAlign w:val="superscript"/>
+        </w:rPr>
+        <w:t xml:space="preserve"> </w:t>
+      </w:r>
+      <w:r>
+        <w:rPr>
+          <w:rFonts w:cs="Lucidasans"/>
+          <w:sz w:val="22"/>
+          <w:szCs w:val="22"/>
+        </w:rPr>
+        <w:t>$$c_nucl$$</w:t>
+      </w:r>
+      <w:r>
+        <w:rPr>
+          <w:sz w:val="22"/>
+          <w:szCs w:val="22"/>
+        </w:rPr>
+        <w:t>)</w:t>
+      </w:r>
+      <w:r>
+        <w:rPr>
+          <w:sz w:val="22"/>
+          <w:szCs w:val="22"/>
+          <w:lang w:val="en-US"/>
+        </w:rPr>
+        <w:t xml:space="preserve">    </w:t>
+      </w:r>
+      <w:r>
+        <w:rPr>
+          <w:sz w:val="22"/>
+          <w:szCs w:val="22"/>
+          <w:lang w:val="en-US"/>
+        </w:rPr>
+        <w:t>$$MDA$$</w:t>
+      </w:r>
+      <w:r>
+        <w:rPr>
+          <w:sz w:val="22"/>
+          <w:szCs w:val="22"/>
+        </w:rPr>
+        <w:t xml:space="preserve">  </w:t>
+      </w:r>
+      <w:r>
+        <w:rPr>
+          <w:sz w:val="22"/>
+          <w:szCs w:val="22"/>
+        </w:rPr>
+        <w:t>$$razmernost$$</w:t>
       </w:r>
     </w:p>
     <w:p>
@@ -1731,130 +1996,6 @@
         <w:pStyle w:val="BodyText"/>
         <w:ind w:firstLine="720"/>
         <w:rPr>
-          <w:rFonts w:cs="Lucidasans"/>
-          <w:b/>
-          <w:sz w:val="22"/>
-          <w:szCs w:val="22"/>
-        </w:rPr>
-      </w:pPr>
-      <w:r>
-        <w:rPr>
-          <w:rFonts w:cs="Lucidasans"/>
-          <w:b/>
-          <w:sz w:val="22"/>
-          <w:szCs w:val="22"/>
-        </w:rPr>
-        <w:t>$$zab$$</w:t>
-      </w:r>
-    </w:p>
-    <w:p>
-      <w:pPr>
-        <w:pStyle w:val="BodyText"/>
-        <w:ind w:left="720"/>
-        <w:rPr>
-          <w:sz w:val="22"/>
-          <w:szCs w:val="22"/>
-          <w:lang w:val="pt-BR"/>
-        </w:rPr>
-      </w:pPr>
-      <w:r>
-        <w:rPr>
-          <w:sz w:val="22"/>
-          <w:szCs w:val="22"/>
-        </w:rPr>
-        <w:t>$$sample_code$$</w:t>
-      </w:r>
-      <w:r>
-        <w:rPr>
-          <w:sz w:val="22"/>
-          <w:szCs w:val="22"/>
-        </w:rPr>
-        <w:t xml:space="preserve">  </w:t>
-      </w:r>
-      <w:r>
-        <w:rPr>
-          <w:sz w:val="22"/>
-          <w:szCs w:val="22"/>
-          <w:lang w:val="pt-BR"/>
-        </w:rPr>
-        <w:t xml:space="preserve">MDA </w:t>
-      </w:r>
-      <w:r>
-        <w:rPr>
-          <w:sz w:val="22"/>
-          <w:szCs w:val="22"/>
-        </w:rPr>
-        <w:t>(</w:t>
-      </w:r>
-      <w:r>
-        <w:rPr>
-          <w:rFonts w:cs="Lucidasans"/>
-          <w:sz w:val="22"/>
-          <w:szCs w:val="22"/>
-          <w:vertAlign w:val="superscript"/>
-        </w:rPr>
-        <w:t>$$n_nucl$$</w:t>
-      </w:r>
-      <w:r>
-        <w:rPr>
-          <w:rFonts w:cs="Lucidasans"/>
-          <w:sz w:val="2"/>
-          <w:szCs w:val="2"/>
-          <w:vertAlign w:val="superscript"/>
-        </w:rPr>
-        <w:t xml:space="preserve"> </w:t>
-      </w:r>
-      <w:r>
-        <w:rPr>
-          <w:rFonts w:cs="Lucidasans"/>
-          <w:sz w:val="22"/>
-          <w:szCs w:val="22"/>
-        </w:rPr>
-        <w:t>$$c_nucl$$</w:t>
-      </w:r>
-      <w:r>
-        <w:rPr>
-          <w:sz w:val="22"/>
-          <w:szCs w:val="22"/>
-        </w:rPr>
-        <w:t>)</w:t>
-      </w:r>
-      <w:r>
-        <w:rPr>
-          <w:sz w:val="22"/>
-          <w:szCs w:val="22"/>
-          <w:lang w:val="en-US"/>
-        </w:rPr>
-        <w:t xml:space="preserve">    </w:t>
-      </w:r>
-      <w:r>
-        <w:rPr>
-          <w:sz w:val="22"/>
-          <w:szCs w:val="22"/>
-          <w:lang w:val="en-US"/>
-        </w:rPr>
-        <w:t>$$MDA$$</w:t>
-      </w:r>
-      <w:r>
-        <w:rPr>
-          <w:sz w:val="22"/>
-          <w:szCs w:val="22"/>
-        </w:rPr>
-        <w:t xml:space="preserve">  </w:t>
-      </w:r>
-      <w:r>
-        <w:rPr>
-          <w:sz w:val="22"/>
-          <w:szCs w:val="22"/>
-        </w:rPr>
-        <w:t>$$razmernost$$</w:t>
-      </w:r>
-    </w:p>
-    <w:p>
-      <w:pPr>
-        <w:pStyle w:val="BodyText"/>
-        <w:ind w:firstLine="720"/>
-        <w:rPr>
           <w:sz w:val="22"/>
           <w:szCs w:val="22"/>
           <w:lang w:val="en-US"/>
@@ -1864,7 +2005,8 @@
     <w:tbl>
       <w:tblPr>
         <w:tblStyle w:val="TableGrid"/>
-        <w:tblW w:w="0" w:type="auto"/>
+        <w:tblW w:w="10207" w:type="dxa"/>
+        <w:tblInd w:w="817" w:type="dxa"/>
         <w:tblBorders>
           <w:top w:val="none" w:sz="0" w:space="0" w:color="auto"/>
           <w:left w:val="none" w:sz="0" w:space="0" w:color="auto"/>
@@ -1877,21 +2019,68 @@
         <w:tblLook w:val="04A0" w:firstRow="1" w:lastRow="0" w:firstColumn="1" w:lastColumn="0" w:noHBand="0" w:noVBand="1"/>
       </w:tblPr>
       <w:tblGrid>
-        <w:gridCol w:w="14709"/>
-        <w:gridCol w:w="302"/>
+        <w:gridCol w:w="9923"/>
+        <w:gridCol w:w="284"/>
       </w:tblGrid>
       <w:tr>
         <w:tc>
           <w:tcPr>
-            <w:tcW w:w="14709" w:type="dxa"/>
+            <w:tcW w:w="9923" w:type="dxa"/>
           </w:tcPr>
           <w:p>
             <w:pPr>
               <w:pStyle w:val="BodyText"/>
+              <w:spacing w:before="60"/>
               <w:ind w:firstLine="720"/>
               <w:rPr>
                 <w:sz w:val="22"/>
                 <w:szCs w:val="22"/>
+              </w:rPr>
+            </w:pPr>
+            <w:r>
+              <w:rPr>
+                <w:sz w:val="22"/>
+                <w:szCs w:val="22"/>
+              </w:rPr>
+              <w:t xml:space="preserve">Резултатите от изпитването се отнасят само за </w:t>
+            </w:r>
+            <w:r>
+              <w:rPr>
+                <w:sz w:val="22"/>
+                <w:szCs w:val="22"/>
+              </w:rPr>
+              <w:t xml:space="preserve">подложените на </w:t>
+            </w:r>
+            <w:r>
+              <w:rPr>
+                <w:sz w:val="22"/>
+                <w:szCs w:val="22"/>
+              </w:rPr>
+              <w:t>изпитване проби</w:t>
+            </w:r>
+            <w:r>
+              <w:rPr>
+                <w:sz w:val="22"/>
+                <w:szCs w:val="22"/>
+              </w:rPr>
+              <w:t>, които са предоставени от външен източник</w:t>
+            </w:r>
+            <w:r>
+              <w:rPr>
+                <w:sz w:val="22"/>
+                <w:szCs w:val="22"/>
+              </w:rPr>
+              <w:t>.</w:t>
+            </w:r>
+          </w:p>
+          <w:p>
+            <w:pPr>
+              <w:pStyle w:val="BodyText"/>
+              <w:spacing w:before="60"/>
+              <w:ind w:firstLine="720"/>
+              <w:rPr>
+                <w:sz w:val="22"/>
+                <w:szCs w:val="22"/>
                 <w:lang w:val="ru-RU"/>
               </w:rPr>
             </w:pPr>
@@ -1900,7 +2089,134 @@
                 <w:sz w:val="22"/>
                 <w:szCs w:val="22"/>
               </w:rPr>
-              <w:t>ЗАБЕЛЕЖКА 1</w:t>
+              <w:t>П</w:t>
+            </w:r>
+            <w:r>
+              <w:rPr>
+                <w:sz w:val="22"/>
+                <w:szCs w:val="22"/>
+              </w:rPr>
+              <w:t xml:space="preserve">ротоколът от изпитване може да включва </w:t>
+            </w:r>
+            <w:r>
+              <w:rPr>
+                <w:sz w:val="22"/>
+                <w:szCs w:val="22"/>
+              </w:rPr>
+              <w:t xml:space="preserve">обявяване на съответствие и/или </w:t>
+            </w:r>
+            <w:r>
+              <w:rPr>
+                <w:sz w:val="22"/>
+                <w:szCs w:val="22"/>
+              </w:rPr>
+              <w:t xml:space="preserve">мнения и </w:t>
+            </w:r>
+            <w:r>
+              <w:rPr>
+                <w:sz w:val="22"/>
+                <w:szCs w:val="22"/>
+              </w:rPr>
+              <w:t>тълкувания. В тези случаи</w:t>
+            </w:r>
+            <w:r>
+              <w:rPr>
+                <w:sz w:val="22"/>
+                <w:szCs w:val="22"/>
+              </w:rPr>
+              <w:t xml:space="preserve"> с</w:t>
+            </w:r>
+            <w:r>
+              <w:rPr>
+                <w:sz w:val="22"/>
+                <w:szCs w:val="22"/>
+              </w:rPr>
+              <w:t>е</w:t>
+            </w:r>
+            <w:r>
+              <w:rPr>
+                <w:sz w:val="22"/>
+                <w:szCs w:val="22"/>
+              </w:rPr>
+              <w:t xml:space="preserve"> </w:t>
+            </w:r>
+            <w:r>
+              <w:rPr>
+                <w:sz w:val="22"/>
+                <w:szCs w:val="22"/>
+              </w:rPr>
+              <w:t xml:space="preserve">спазват </w:t>
+            </w:r>
+            <w:r>
+              <w:rPr>
+                <w:sz w:val="22"/>
+                <w:szCs w:val="22"/>
+              </w:rPr>
+              <w:t xml:space="preserve">изискванията на </w:t>
+            </w:r>
+            <w:r>
+              <w:rPr>
+                <w:sz w:val="22"/>
+                <w:szCs w:val="22"/>
+              </w:rPr>
+              <w:t>т</w:t>
+            </w:r>
+            <w:r>
+              <w:rPr>
+                <w:sz w:val="22"/>
+                <w:szCs w:val="22"/>
+              </w:rPr>
+              <w:t xml:space="preserve">т. </w:t>
+            </w:r>
+            <w:r>
+              <w:rPr>
+                <w:sz w:val="22"/>
+                <w:szCs w:val="22"/>
+              </w:rPr>
+              <w:t>7</w:t>
+            </w:r>
+            <w:r>
+              <w:rPr>
+                <w:sz w:val="22"/>
+                <w:szCs w:val="22"/>
+              </w:rPr>
+              <w:t>.</w:t>
+            </w:r>
+            <w:r>
+              <w:rPr>
+                <w:sz w:val="22"/>
+                <w:szCs w:val="22"/>
+              </w:rPr>
+              <w:t>8</w:t>
+            </w:r>
+            <w:r>
+              <w:rPr>
+                <w:sz w:val="22"/>
+                <w:szCs w:val="22"/>
+              </w:rPr>
+              <w:t>.</w:t>
+            </w:r>
+            <w:r>
+              <w:rPr>
+                <w:sz w:val="22"/>
+                <w:szCs w:val="22"/>
+              </w:rPr>
+              <w:t>6 и 7.8.7</w:t>
+            </w:r>
+            <w:r>
+              <w:rPr>
+                <w:sz w:val="22"/>
+                <w:szCs w:val="22"/>
+              </w:rPr>
+              <w:t xml:space="preserve"> от БДС </w:t>
+            </w:r>
+            <w:r>
+              <w:rPr>
+                <w:sz w:val="22"/>
+                <w:szCs w:val="22"/>
+                <w:lang w:val="en-US"/>
+              </w:rPr>
+              <w:t>EN</w:t>
             </w:r>
             <w:r>
               <w:rPr>
@@ -1908,14 +2224,15 @@
                 <w:szCs w:val="22"/>
                 <w:lang w:val="ru-RU"/>
               </w:rPr>
-              <w:t>:</w:t>
-            </w:r>
-            <w:r>
-              <w:rPr>
-                <w:sz w:val="22"/>
-                <w:szCs w:val="22"/>
-              </w:rPr>
-              <w:t xml:space="preserve"> Ако е необходимо, протоколът от изпитване може да включва мнения и интерпретации за определени изпитвания </w:t>
+              <w:t xml:space="preserve"> </w:t>
+            </w:r>
+            <w:r>
+              <w:rPr>
+                <w:sz w:val="22"/>
+                <w:szCs w:val="22"/>
+                <w:lang w:val="en-US"/>
+              </w:rPr>
+              <w:t>ISO</w:t>
             </w:r>
             <w:r>
               <w:rPr>
@@ -1923,14 +2240,15 @@
                 <w:szCs w:val="22"/>
                 <w:lang w:val="ru-RU"/>
               </w:rPr>
-              <w:t>(</w:t>
-            </w:r>
-            <w:r>
-              <w:rPr>
-                <w:sz w:val="22"/>
-                <w:szCs w:val="22"/>
-              </w:rPr>
-              <w:t>заключения не се допускат</w:t>
+              <w:t>/</w:t>
+            </w:r>
+            <w:r>
+              <w:rPr>
+                <w:sz w:val="22"/>
+                <w:szCs w:val="22"/>
+                <w:lang w:val="en-US"/>
+              </w:rPr>
+              <w:t>IEC</w:t>
             </w:r>
             <w:r>
               <w:rPr>
@@ -1938,51 +2256,13 @@
                 <w:szCs w:val="22"/>
                 <w:lang w:val="ru-RU"/>
               </w:rPr>
-              <w:t>)</w:t>
-            </w:r>
-            <w:r>
-              <w:rPr>
-                <w:sz w:val="22"/>
-                <w:szCs w:val="22"/>
-              </w:rPr>
-              <w:t xml:space="preserve"> само в съответствие с изискванията на т. 5.10.5 от БДС </w:t>
-            </w:r>
-            <w:r>
-              <w:rPr>
-                <w:sz w:val="22"/>
-                <w:szCs w:val="22"/>
-                <w:lang w:val="en-US"/>
-              </w:rPr>
-              <w:t>ENISO</w:t>
-            </w:r>
-            <w:r>
-              <w:rPr>
-                <w:sz w:val="22"/>
-                <w:szCs w:val="22"/>
-                <w:lang w:val="ru-RU"/>
-              </w:rPr>
-              <w:t>/</w:t>
-            </w:r>
-            <w:r>
-              <w:rPr>
-                <w:sz w:val="22"/>
-                <w:szCs w:val="22"/>
-                <w:lang w:val="en-US"/>
-              </w:rPr>
-              <w:t>IEC</w:t>
-            </w:r>
-            <w:r>
-              <w:rPr>
-                <w:sz w:val="22"/>
-                <w:szCs w:val="22"/>
-                <w:lang w:val="ru-RU"/>
-              </w:rPr>
-              <w:t xml:space="preserve"> 17025.</w:t>
+              <w:t xml:space="preserve"> 17025:2018.</w:t>
             </w:r>
           </w:p>
           <w:p>
             <w:pPr>
               <w:pStyle w:val="BodyText"/>
+              <w:spacing w:before="120"/>
               <w:ind w:firstLine="720"/>
               <w:rPr>
                 <w:sz w:val="22"/>
@@ -1994,38 +2274,35 @@
                 <w:sz w:val="22"/>
                 <w:szCs w:val="22"/>
               </w:rPr>
-              <w:t xml:space="preserve">ЗАБЕЛЕЖКА </w:t>
-            </w:r>
-            <w:r>
-              <w:rPr>
-                <w:sz w:val="22"/>
-                <w:szCs w:val="22"/>
-              </w:rPr>
-              <w:t>2:</w:t>
-            </w:r>
-            <w:r>
-              <w:rPr>
-                <w:sz w:val="22"/>
-                <w:szCs w:val="22"/>
-              </w:rPr>
-              <w:t xml:space="preserve"> Резултатите от изпитването се отнасят само за изпитваните проби.</w:t>
-            </w:r>
-          </w:p>
-          <w:p>
-            <w:pPr>
-              <w:pStyle w:val="BodyText"/>
-              <w:jc w:val="left"/>
-              <w:rPr>
-                <w:sz w:val="22"/>
-                <w:szCs w:val="22"/>
-              </w:rPr>
-            </w:pPr>
-            <w:r>
-              <w:rPr>
-                <w:sz w:val="22"/>
-                <w:szCs w:val="22"/>
-              </w:rPr>
-              <w:t>Протоколът от изпитване не може да бъде възпроизвеждан, освен с писменото разрешение на лабораторията и само изцяло.</w:t>
+              <w:t>Протоколът от изпитване</w:t>
+            </w:r>
+            <w:r>
+              <w:rPr>
+                <w:sz w:val="22"/>
+                <w:szCs w:val="22"/>
+              </w:rPr>
+              <w:t>, ако не е в неговата цялост,</w:t>
+            </w:r>
+            <w:r>
+              <w:rPr>
+                <w:sz w:val="22"/>
+                <w:szCs w:val="22"/>
+              </w:rPr>
+              <w:t xml:space="preserve"> не може да бъде възпроизвеждан, освен с разрешение</w:t>
+            </w:r>
+            <w:r>
+              <w:rPr>
+                <w:sz w:val="22"/>
+                <w:szCs w:val="22"/>
+              </w:rPr>
+              <w:t>то</w:t>
+            </w:r>
+            <w:r>
+              <w:rPr>
+                <w:sz w:val="22"/>
+                <w:szCs w:val="22"/>
+              </w:rPr>
+              <w:t xml:space="preserve"> на лабораторията.</w:t>
             </w:r>
           </w:p>
           <w:p>
@@ -2041,7 +2318,7 @@
         </w:tc>
         <w:tc>
           <w:tcPr>
-            <w:tcW w:w="302" w:type="dxa"/>
+            <w:tcW w:w="284" w:type="dxa"/>
           </w:tcPr>
           <w:p>
             <w:pPr>
@@ -2090,8 +2367,8 @@
         <w:tblLook w:val="04A0" w:firstRow="1" w:lastRow="0" w:firstColumn="1" w:lastColumn="0" w:noHBand="0" w:noVBand="1"/>
       </w:tblPr>
       <w:tblGrid>
-        <w:gridCol w:w="10008"/>
-        <w:gridCol w:w="4927"/>
+        <w:gridCol w:w="4219"/>
+        <w:gridCol w:w="5954"/>
       </w:tblGrid>
       <w:tr>
         <w:trPr>
@@ -2099,7 +2376,7 @@
         </w:trPr>
         <w:tc>
           <w:tcPr>
-            <w:tcW w:w="10008" w:type="dxa"/>
+            <w:tcW w:w="4219" w:type="dxa"/>
           </w:tcPr>
           <w:p>
             <w:pPr>
@@ -2110,24 +2387,16 @@
                 <w:lang w:val="en-US"/>
               </w:rPr>
             </w:pPr>
-            <w:r>
-              <w:rPr>
-                <w:sz w:val="24"/>
-                <w:szCs w:val="24"/>
-                <w:lang w:val="bg-BG"/>
-              </w:rPr>
-              <w:t>Извършили изпитването:</w:t>
-            </w:r>
-          </w:p>
-        </w:tc>
-        <w:tc>
-          <w:tcPr>
-            <w:tcW w:w="4927" w:type="dxa"/>
+          </w:p>
+        </w:tc>
+        <w:tc>
+          <w:tcPr>
+            <w:tcW w:w="5954" w:type="dxa"/>
             <w:vMerge w:val="restart"/>
           </w:tcPr>
           <w:p>
             <w:pPr>
-              <w:spacing w:line="480" w:lineRule="auto"/>
+              <w:jc w:val="right"/>
               <w:rPr>
                 <w:sz w:val="24"/>
                 <w:szCs w:val="24"/>
@@ -2158,12 +2427,25 @@
               </w:rPr>
               <w:t>:</w:t>
             </w:r>
-          </w:p>
-          <w:p>
-            <w:pPr>
-              <w:tabs>
-                <w:tab w:val="left" w:pos="12150"/>
-              </w:tabs>
+            <w:r>
+              <w:rPr>
+                <w:sz w:val="24"/>
+                <w:szCs w:val="24"/>
+                <w:lang w:val="bg-BG"/>
+              </w:rPr>
+              <w:t xml:space="preserve"> </w:t>
+            </w:r>
+            <w:r>
+              <w:rPr>
+                <w:sz w:val="24"/>
+                <w:szCs w:val="24"/>
+                <w:lang w:val="bg-BG"/>
+              </w:rPr>
+              <w:t>...............................................</w:t>
+            </w:r>
+          </w:p>
+          <w:p>
+            <w:pPr>
               <w:jc w:val="right"/>
               <w:rPr>
                 <w:sz w:val="24"/>
@@ -2177,25 +2459,15 @@
                 <w:szCs w:val="24"/>
                 <w:lang w:val="bg-BG"/>
               </w:rPr>
-              <w:t>...............................................</w:t>
-            </w:r>
-          </w:p>
-          <w:p>
-            <w:pPr>
-              <w:jc w:val="right"/>
-              <w:rPr>
-                <w:sz w:val="24"/>
-                <w:szCs w:val="24"/>
-                <w:lang w:val="bg-BG"/>
-              </w:rPr>
-            </w:pPr>
-            <w:r>
-              <w:rPr>
-                <w:sz w:val="24"/>
-                <w:szCs w:val="24"/>
-                <w:lang w:val="bg-BG"/>
-              </w:rPr>
-              <w:t>(име, фамилия, подпис)</w:t>
+              <w:t>(</w:t>
+            </w:r>
+            <w:r>
+              <w:rPr>
+                <w:sz w:val="24"/>
+                <w:szCs w:val="24"/>
+                <w:lang w:val="bg-BG"/>
+              </w:rPr>
+              <w:t xml:space="preserve"> фамилия, подпис)</w:t>
             </w:r>
           </w:p>
         </w:tc>
@@ -2206,7 +2478,7 @@
         </w:trPr>
         <w:tc>
           <w:tcPr>
-            <w:tcW w:w="10008" w:type="dxa"/>
+            <w:tcW w:w="4219" w:type="dxa"/>
           </w:tcPr>
           <w:p>
             <w:pPr>
@@ -2217,53 +2489,11 @@
                 <w:lang w:val="bg-BG"/>
               </w:rPr>
             </w:pPr>
-            <w:r>
-              <w:rPr>
-                <w:sz w:val="24"/>
-                <w:szCs w:val="24"/>
-                <w:lang w:val="bg-BG"/>
-              </w:rPr>
-              <w:t>...............</w:t>
-            </w:r>
-            <w:r>
-              <w:rPr>
-                <w:sz w:val="24"/>
-                <w:szCs w:val="24"/>
-                <w:lang w:val="bg-BG"/>
-              </w:rPr>
-              <w:t>.............................</w:t>
-            </w:r>
-          </w:p>
-          <w:p>
-            <w:pPr>
-              <w:spacing w:line="480" w:lineRule="auto"/>
-              <w:rPr>
-                <w:sz w:val="24"/>
-                <w:szCs w:val="24"/>
-                <w:lang w:val="bg-BG"/>
-              </w:rPr>
-            </w:pPr>
-            <w:r>
-              <w:rPr>
-                <w:sz w:val="24"/>
-                <w:szCs w:val="24"/>
-                <w:lang w:val="bg-BG"/>
-              </w:rPr>
-              <w:t>...............</w:t>
-            </w:r>
-            <w:r>
-              <w:rPr>
-                <w:sz w:val="24"/>
-                <w:szCs w:val="24"/>
-                <w:lang w:val="bg-BG"/>
-              </w:rPr>
-              <w:t>.............................</w:t>
-            </w:r>
-          </w:p>
-        </w:tc>
-        <w:tc>
-          <w:tcPr>
-            <w:tcW w:w="4927" w:type="dxa"/>
+          </w:p>
+        </w:tc>
+        <w:tc>
+          <w:tcPr>
+            <w:tcW w:w="5954" w:type="dxa"/>
             <w:vMerge/>
           </w:tcPr>
           <w:p>
@@ -2292,14 +2522,12 @@
     </w:p>
     <w:p/>
     <w:sectPr>
-      <w:headerReference w:type="default" r:id="rId11"/>
-      <w:footerReference w:type="default" r:id="rId12"/>
       <w:footnotePr>
         <w:pos w:val="beneathText"/>
       </w:footnotePr>
       <w:type w:val="continuous"/>
-      <w:pgSz w:w="16837" w:h="11905" w:orient="landscape" w:code="9"/>
-      <w:pgMar w:top="709" w:right="1021" w:bottom="284" w:left="1021" w:header="567" w:footer="567" w:gutter="0"/>
+      <w:pgSz w:w="11905" w:h="16837" w:code="9"/>
+      <w:pgMar w:top="1021" w:right="848" w:bottom="1021" w:left="709" w:header="567" w:footer="567" w:gutter="0"/>
       <w:cols w:space="720"/>
       <w:docGrid w:linePitch="360"/>
     </w:sectPr>
@@ -2331,270 +2559,117 @@
   <w:p>
     <w:pPr>
       <w:pStyle w:val="Footer"/>
-      <w:rPr>
-        <w:lang w:val="en-US"/>
-      </w:rPr>
-    </w:pPr>
-  </w:p>
-  <w:p>
-    <w:pPr>
-      <w:pStyle w:val="Footer"/>
-      <w:rPr>
-        <w:lang w:val="bg-BG"/>
-      </w:rPr>
-    </w:pPr>
-  </w:p>
-</w:ftr>
-</file>
-
-<file path=word/footer2.xml><?xml version="1.0" encoding="utf-8"?>
-<w:ftr xmlns:wpc="http://schemas.microsoft.com/office/word/2010/wordprocessingCanvas" xmlns:mc="http://schemas.openxmlformats.org/markup-compatibility/2006" xmlns:o="urn:schemas-microsoft-com:office:office" xmlns:r="http://schemas.openxmlformats.org/officeDocument/2006/relationships" xmlns:m="http://schemas.openxmlformats.org/officeDocument/2006/math" xmlns:v="urn:schemas-microsoft-com:vml" xmlns:wp14="http://schemas.microsoft.com/office/word/2010/wordprocessingDrawing" xmlns:wp="http://schemas.openxmlformats.org/drawingml/2006/wordprocessingDrawing" xmlns:w10="urn:schemas-microsoft-com:office:word" xmlns:w="http://schemas.openxmlformats.org/wordprocessingml/2006/main" xmlns:w14="http://schemas.microsoft.com/office/word/2010/wordml" xmlns:wpg="http://schemas.microsoft.com/office/word/2010/wordprocessingGroup" xmlns:wpi="http://schemas.microsoft.com/office/word/2010/wordprocessingInk" xmlns:wne="http://schemas.microsoft.com/office/word/2006/wordml" xmlns:wps="http://schemas.microsoft.com/office/word/2010/wordprocessingShape" mc:Ignorable="w14 wp14">
-  <w:p>
-    <w:pPr>
       <w:jc w:val="right"/>
       <w:rPr>
-        <w:b/>
+        <w:sz w:val="24"/>
+        <w:szCs w:val="24"/>
         <w:lang w:val="bg-BG"/>
       </w:rPr>
     </w:pPr>
     <w:r>
       <w:rPr>
-        <w:b/>
+        <w:sz w:val="24"/>
+        <w:szCs w:val="24"/>
         <w:lang w:val="bg-BG"/>
       </w:rPr>
-      <w:t xml:space="preserve">Лист </w:t>
+      <w:t xml:space="preserve">Стр. </w:t>
     </w:r>
     <w:r>
       <w:rPr>
         <w:rStyle w:val="PageNumber"/>
-        <w:b/>
-        <w:sz w:val="22"/>
-        <w:szCs w:val="22"/>
+        <w:sz w:val="24"/>
+        <w:szCs w:val="24"/>
       </w:rPr>
       <w:fldChar w:fldCharType="begin"/>
     </w:r>
     <w:r>
       <w:rPr>
         <w:rStyle w:val="PageNumber"/>
-        <w:b/>
-        <w:sz w:val="22"/>
-        <w:szCs w:val="22"/>
+        <w:sz w:val="24"/>
+        <w:szCs w:val="24"/>
       </w:rPr>
       <w:instrText xml:space="preserve"> PAGE </w:instrText>
     </w:r>
     <w:r>
       <w:rPr>
         <w:rStyle w:val="PageNumber"/>
-        <w:b/>
-        <w:sz w:val="22"/>
-        <w:szCs w:val="22"/>
+        <w:sz w:val="24"/>
+        <w:szCs w:val="24"/>
       </w:rPr>
       <w:fldChar w:fldCharType="separate"/>
     </w:r>
     <w:r>
       <w:rPr>
         <w:rStyle w:val="PageNumber"/>
-        <w:b/>
         <w:noProof/>
-        <w:sz w:val="22"/>
-        <w:szCs w:val="22"/>
+        <w:sz w:val="24"/>
+        <w:szCs w:val="24"/>
       </w:rPr>
       <w:t>1</w:t>
     </w:r>
     <w:r>
       <w:rPr>
         <w:rStyle w:val="PageNumber"/>
-        <w:b/>
-        <w:sz w:val="22"/>
-        <w:szCs w:val="22"/>
+        <w:sz w:val="24"/>
+        <w:szCs w:val="24"/>
+      </w:rPr>
+      <w:fldChar w:fldCharType="end"/>
+    </w:r>
+    <w:r>
+      <w:rPr>
+        <w:rStyle w:val="PageNumber"/>
+        <w:sz w:val="24"/>
+        <w:szCs w:val="24"/>
+        <w:lang w:val="bg-BG"/>
+      </w:rPr>
+      <w:t>/</w:t>
+    </w:r>
+    <w:r>
+      <w:rPr>
+        <w:rStyle w:val="PageNumber"/>
+        <w:sz w:val="24"/>
+        <w:szCs w:val="24"/>
+      </w:rPr>
+      <w:fldChar w:fldCharType="begin"/>
+    </w:r>
+    <w:r>
+      <w:rPr>
+        <w:rStyle w:val="PageNumber"/>
+        <w:sz w:val="24"/>
+        <w:szCs w:val="24"/>
+      </w:rPr>
+      <w:instrText xml:space="preserve"> NUMPAGES </w:instrText>
+    </w:r>
+    <w:r>
+      <w:rPr>
+        <w:rStyle w:val="PageNumber"/>
+        <w:sz w:val="24"/>
+        <w:szCs w:val="24"/>
+      </w:rPr>
+      <w:fldChar w:fldCharType="separate"/>
+    </w:r>
+    <w:r>
+      <w:rPr>
+        <w:rStyle w:val="PageNumber"/>
+        <w:noProof/>
+        <w:sz w:val="24"/>
+        <w:szCs w:val="24"/>
+      </w:rPr>
+      <w:t>3</w:t>
+    </w:r>
+    <w:r>
+      <w:rPr>
+        <w:rStyle w:val="PageNumber"/>
+        <w:sz w:val="24"/>
+        <w:szCs w:val="24"/>
       </w:rPr>
       <w:fldChar w:fldCharType="end"/>
     </w:r>
   </w:p>
   <w:p>
     <w:pPr>
-      <w:jc w:val="right"/>
-      <w:rPr>
-        <w:b/>
-        <w:lang w:val="bg-BG"/>
-      </w:rPr>
+      <w:pStyle w:val="Footer"/>
     </w:pPr>
-    <w:r>
-      <w:rPr>
-        <w:b/>
-        <w:lang w:val="bg-BG"/>
-      </w:rPr>
-      <w:t>Всичко лист</w:t>
-    </w:r>
-    <w:r>
-      <w:rPr>
-        <w:b/>
-        <w:lang w:val="bg-BG"/>
-      </w:rPr>
-      <w:t xml:space="preserve">ове </w:t>
-    </w:r>
-    <w:r>
-      <w:rPr>
-        <w:rStyle w:val="PageNumber"/>
-        <w:b/>
-      </w:rPr>
-      <w:fldChar w:fldCharType="begin"/>
-    </w:r>
-    <w:r>
-      <w:rPr>
-        <w:rStyle w:val="PageNumber"/>
-        <w:b/>
-      </w:rPr>
-      <w:instrText xml:space="preserve"> NUMPAGES </w:instrText>
-    </w:r>
-    <w:r>
-      <w:rPr>
-        <w:rStyle w:val="PageNumber"/>
-        <w:b/>
-      </w:rPr>
-      <w:fldChar w:fldCharType="separate"/>
-    </w:r>
-    <w:r>
-      <w:rPr>
-        <w:rStyle w:val="PageNumber"/>
-        <w:b/>
-        <w:noProof/>
-      </w:rPr>
-      <w:t>3</w:t>
-    </w:r>
-    <w:r>
-      <w:rPr>
-        <w:rStyle w:val="PageNumber"/>
-        <w:b/>
-      </w:rPr>
-      <w:fldChar w:fldCharType="end"/>
-    </w:r>
-  </w:p>
-</w:ftr>
-</file>
-
-<file path=word/footer3.xml><?xml version="1.0" encoding="utf-8"?>
-<w:ftr xmlns:wpc="http://schemas.microsoft.com/office/word/2010/wordprocessingCanvas" xmlns:mc="http://schemas.openxmlformats.org/markup-compatibility/2006" xmlns:o="urn:schemas-microsoft-com:office:office" xmlns:r="http://schemas.openxmlformats.org/officeDocument/2006/relationships" xmlns:m="http://schemas.openxmlformats.org/officeDocument/2006/math" xmlns:v="urn:schemas-microsoft-com:vml" xmlns:wp14="http://schemas.microsoft.com/office/word/2010/wordprocessingDrawing" xmlns:wp="http://schemas.openxmlformats.org/drawingml/2006/wordprocessingDrawing" xmlns:w10="urn:schemas-microsoft-com:office:word" xmlns:w="http://schemas.openxmlformats.org/wordprocessingml/2006/main" xmlns:w14="http://schemas.microsoft.com/office/word/2010/wordml" xmlns:wpg="http://schemas.microsoft.com/office/word/2010/wordprocessingGroup" xmlns:wpi="http://schemas.microsoft.com/office/word/2010/wordprocessingInk" xmlns:wne="http://schemas.microsoft.com/office/word/2006/wordml" xmlns:wps="http://schemas.microsoft.com/office/word/2010/wordprocessingShape" mc:Ignorable="w14 wp14">
-  <w:p>
-    <w:pPr>
-      <w:jc w:val="right"/>
-      <w:rPr>
-        <w:b/>
-        <w:lang w:val="bg-BG"/>
-      </w:rPr>
-    </w:pPr>
-    <w:r>
-      <w:rPr>
-        <w:b/>
-        <w:lang w:val="bg-BG"/>
-      </w:rPr>
-      <w:t xml:space="preserve">Лист </w:t>
-    </w:r>
-    <w:r>
-      <w:rPr>
-        <w:rStyle w:val="PageNumber"/>
-        <w:b/>
-        <w:sz w:val="22"/>
-        <w:szCs w:val="22"/>
-      </w:rPr>
-      <w:fldChar w:fldCharType="begin"/>
-    </w:r>
-    <w:r>
-      <w:rPr>
-        <w:rStyle w:val="PageNumber"/>
-        <w:b/>
-        <w:sz w:val="22"/>
-        <w:szCs w:val="22"/>
-      </w:rPr>
-      <w:instrText xml:space="preserve"> PAGE </w:instrText>
-    </w:r>
-    <w:r>
-      <w:rPr>
-        <w:rStyle w:val="PageNumber"/>
-        <w:b/>
-        <w:sz w:val="22"/>
-        <w:szCs w:val="22"/>
-      </w:rPr>
-      <w:fldChar w:fldCharType="separate"/>
-    </w:r>
-    <w:r>
-      <w:rPr>
-        <w:rStyle w:val="PageNumber"/>
-        <w:b/>
-        <w:noProof/>
-        <w:sz w:val="22"/>
-        <w:szCs w:val="22"/>
-      </w:rPr>
-      <w:t>3</w:t>
-    </w:r>
-    <w:r>
-      <w:rPr>
-        <w:rStyle w:val="PageNumber"/>
-        <w:b/>
-        <w:sz w:val="22"/>
-        <w:szCs w:val="22"/>
-      </w:rPr>
-      <w:fldChar w:fldCharType="end"/>
-    </w:r>
-  </w:p>
-  <w:p>
-    <w:pPr>
-      <w:jc w:val="right"/>
-      <w:rPr>
-        <w:b/>
-        <w:lang w:val="bg-BG"/>
-      </w:rPr>
-    </w:pPr>
-    <w:r>
-      <w:rPr>
-        <w:b/>
-        <w:lang w:val="bg-BG"/>
-      </w:rPr>
-      <w:t>Всичко лист</w:t>
-    </w:r>
-    <w:r>
-      <w:rPr>
-        <w:b/>
-        <w:lang w:val="bg-BG"/>
-      </w:rPr>
-      <w:t xml:space="preserve">ове </w:t>
-    </w:r>
-    <w:r>
-      <w:rPr>
-        <w:rStyle w:val="PageNumber"/>
-        <w:b/>
-      </w:rPr>
-      <w:fldChar w:fldCharType="begin"/>
-    </w:r>
-    <w:r>
-      <w:rPr>
-        <w:rStyle w:val="PageNumber"/>
-        <w:b/>
-      </w:rPr>
-      <w:instrText xml:space="preserve"> NUMPAGES </w:instrText>
-    </w:r>
-    <w:r>
-      <w:rPr>
-        <w:rStyle w:val="PageNumber"/>
-        <w:b/>
-      </w:rPr>
-      <w:fldChar w:fldCharType="separate"/>
-    </w:r>
-    <w:r>
-      <w:rPr>
-        <w:rStyle w:val="PageNumber"/>
-        <w:b/>
-        <w:noProof/>
-      </w:rPr>
-      <w:t>3</w:t>
-    </w:r>
-    <w:r>
-      <w:rPr>
-        <w:rStyle w:val="PageNumber"/>
-        <w:b/>
-      </w:rPr>
-      <w:fldChar w:fldCharType="end"/>
-    </w:r>
   </w:p>
 </w:ftr>
 </file>
@@ -2619,195 +2694,6 @@
 </file>
 
 <file path=word/header1.xml><?xml version="1.0" encoding="utf-8"?>
-<w:hdr xmlns:wpc="http://schemas.microsoft.com/office/word/2010/wordprocessingCanvas" xmlns:mc="http://schemas.openxmlformats.org/markup-compatibility/2006" xmlns:o="urn:schemas-microsoft-com:office:office" xmlns:r="http://schemas.openxmlformats.org/officeDocument/2006/relationships" xmlns:m="http://schemas.openxmlformats.org/officeDocument/2006/math" xmlns:v="urn:schemas-microsoft-com:vml" xmlns:wp14="http://schemas.microsoft.com/office/word/2010/wordprocessingDrawing" xmlns:wp="http://schemas.openxmlformats.org/drawingml/2006/wordprocessingDrawing" xmlns:w10="urn:schemas-microsoft-com:office:word" xmlns:w="http://schemas.openxmlformats.org/wordprocessingml/2006/main" xmlns:w14="http://schemas.microsoft.com/office/word/2010/wordml" xmlns:wpg="http://schemas.microsoft.com/office/word/2010/wordprocessingGroup" xmlns:wpi="http://schemas.microsoft.com/office/word/2010/wordprocessingInk" xmlns:wne="http://schemas.microsoft.com/office/word/2006/wordml" xmlns:wps="http://schemas.microsoft.com/office/word/2010/wordprocessingShape" mc:Ignorable="w14 wp14">
-  <w:p>
-    <w:pPr>
-      <w:pStyle w:val="Header"/>
-      <w:rPr>
-        <w:lang w:val="ru-RU"/>
-      </w:rPr>
-    </w:pPr>
-  </w:p>
-  <w:p>
-    <w:pPr>
-      <w:pStyle w:val="Header"/>
-      <w:rPr>
-        <w:lang w:val="bg-BG"/>
-      </w:rPr>
-    </w:pPr>
-  </w:p>
-</w:hdr>
-</file>
-
-<file path=word/header2.xml><?xml version="1.0" encoding="utf-8"?>
-<w:hdr xmlns:wpc="http://schemas.microsoft.com/office/word/2010/wordprocessingCanvas" xmlns:mc="http://schemas.openxmlformats.org/markup-compatibility/2006" xmlns:o="urn:schemas-microsoft-com:office:office" xmlns:r="http://schemas.openxmlformats.org/officeDocument/2006/relationships" xmlns:m="http://schemas.openxmlformats.org/officeDocument/2006/math" xmlns:v="urn:schemas-microsoft-com:vml" xmlns:wp14="http://schemas.microsoft.com/office/word/2010/wordprocessingDrawing" xmlns:wp="http://schemas.openxmlformats.org/drawingml/2006/wordprocessingDrawing" xmlns:w10="urn:schemas-microsoft-com:office:word" xmlns:w="http://schemas.openxmlformats.org/wordprocessingml/2006/main" xmlns:w14="http://schemas.microsoft.com/office/word/2010/wordml" xmlns:wpg="http://schemas.microsoft.com/office/word/2010/wordprocessingGroup" xmlns:wpi="http://schemas.microsoft.com/office/word/2010/wordprocessingInk" xmlns:wne="http://schemas.microsoft.com/office/word/2006/wordml" xmlns:wps="http://schemas.microsoft.com/office/word/2010/wordprocessingShape" mc:Ignorable="w14 wp14">
-  <w:p>
-    <w:pPr>
-      <w:pStyle w:val="Heading2"/>
-      <w:rPr>
-        <w:sz w:val="28"/>
-        <w:szCs w:val="28"/>
-      </w:rPr>
-    </w:pPr>
-    <w:r>
-      <w:rPr>
-        <w:sz w:val="28"/>
-        <w:szCs w:val="28"/>
-      </w:rPr>
-      <w:t>ДЪРЖАВНО ПРЕДПРИЯТИЕ “РАДИОАКТИВНИ ОТПАДЪЦИ”</w:t>
-    </w:r>
-  </w:p>
-  <w:p>
-    <w:pPr>
-      <w:pStyle w:val="Header"/>
-      <w:jc w:val="center"/>
-      <w:rPr>
-        <w:b/>
-        <w:sz w:val="24"/>
-        <w:szCs w:val="24"/>
-        <w:lang w:val="bg-BG"/>
-      </w:rPr>
-    </w:pPr>
-  </w:p>
-  <w:p>
-    <w:pPr>
-      <w:pStyle w:val="Header"/>
-      <w:jc w:val="center"/>
-      <w:rPr>
-        <w:b/>
-        <w:sz w:val="24"/>
-        <w:szCs w:val="24"/>
-        <w:lang w:val="bg-BG"/>
-      </w:rPr>
-    </w:pPr>
-  </w:p>
-  <w:p>
-    <w:pPr>
-      <w:pStyle w:val="Header"/>
-      <w:jc w:val="center"/>
-      <w:rPr>
-        <w:b/>
-        <w:sz w:val="24"/>
-        <w:szCs w:val="24"/>
-        <w:lang w:val="bg-BG"/>
-      </w:rPr>
-    </w:pPr>
-    <w:r>
-      <w:rPr>
-        <w:b/>
-        <w:sz w:val="24"/>
-        <w:szCs w:val="24"/>
-        <w:lang w:val="bg-BG"/>
-      </w:rPr>
-      <w:t>ЛАБОРАТОРИЯ ЗА ИЗПИТВАНЕ</w:t>
-    </w:r>
-  </w:p>
-  <w:p>
-    <w:pPr>
-      <w:pStyle w:val="Header"/>
-      <w:jc w:val="center"/>
-      <w:rPr>
-        <w:b/>
-        <w:sz w:val="24"/>
-        <w:szCs w:val="24"/>
-        <w:lang w:val="bg-BG"/>
-      </w:rPr>
-    </w:pPr>
-    <w:r>
-      <w:rPr>
-        <w:b/>
-        <w:sz w:val="24"/>
-        <w:szCs w:val="24"/>
-        <w:lang w:val="en-US"/>
-      </w:rPr>
-      <w:t>C</w:t>
-    </w:r>
-    <w:r>
-      <w:rPr>
-        <w:b/>
-        <w:sz w:val="24"/>
-        <w:szCs w:val="24"/>
-        <w:lang w:val="bg-BG"/>
-      </w:rPr>
-      <w:t>ЕКТОР “РАДИОХИМИЯ”</w:t>
-    </w:r>
-  </w:p>
-  <w:p>
-    <w:pPr>
-      <w:pStyle w:val="Header"/>
-      <w:jc w:val="center"/>
-      <w:rPr>
-        <w:b/>
-        <w:sz w:val="24"/>
-        <w:szCs w:val="24"/>
-        <w:lang w:val="bg-BG"/>
-      </w:rPr>
-    </w:pPr>
-    <w:r>
-      <w:rPr>
-        <w:b/>
-        <w:sz w:val="24"/>
-        <w:szCs w:val="24"/>
-        <w:lang w:val="bg-BG"/>
-      </w:rPr>
-      <w:t xml:space="preserve">ЛИ – РХ </w:t>
-    </w:r>
-  </w:p>
-  <w:p>
-    <w:pPr>
-      <w:pStyle w:val="Header"/>
-      <w:jc w:val="center"/>
-      <w:rPr>
-        <w:b/>
-        <w:sz w:val="24"/>
-        <w:szCs w:val="24"/>
-        <w:lang w:val="bg-BG"/>
-      </w:rPr>
-    </w:pPr>
-    <w:r>
-      <w:rPr>
-        <w:b/>
-        <w:sz w:val="24"/>
-        <w:szCs w:val="24"/>
-        <w:lang w:val="bg-BG"/>
-      </w:rPr>
-      <w:t>гр. Козлодуй</w:t>
-    </w:r>
-  </w:p>
-  <w:p>
-    <w:pPr>
-      <w:pStyle w:val="Header"/>
-      <w:jc w:val="center"/>
-      <w:rPr>
-        <w:b/>
-        <w:sz w:val="24"/>
-        <w:szCs w:val="24"/>
-        <w:lang w:val="it-IT"/>
-      </w:rPr>
-    </w:pPr>
-    <w:r>
-      <w:rPr>
-        <w:b/>
-        <w:sz w:val="24"/>
-        <w:szCs w:val="24"/>
-        <w:lang w:val="bg-BG"/>
-      </w:rPr>
-      <w:t xml:space="preserve">тел.: (0973) 7 24 01  </w:t>
-    </w:r>
-    <w:r>
-      <w:rPr>
-        <w:b/>
-        <w:sz w:val="24"/>
-        <w:szCs w:val="24"/>
-        <w:lang w:val="it-IT"/>
-      </w:rPr>
-      <w:t>e-mail: LI-RH_DPRAO@mail.bg</w:t>
-    </w:r>
-  </w:p>
-</w:hdr>
-</file>
-
-<file path=word/header3.xml><?xml version="1.0" encoding="utf-8"?>
 <w:hdr xmlns:wpc="http://schemas.microsoft.com/office/word/2010/wordprocessingCanvas" xmlns:mc="http://schemas.openxmlformats.org/markup-compatibility/2006" xmlns:o="urn:schemas-microsoft-com:office:office" xmlns:r="http://schemas.openxmlformats.org/officeDocument/2006/relationships" xmlns:m="http://schemas.openxmlformats.org/officeDocument/2006/math" xmlns:v="urn:schemas-microsoft-com:vml" xmlns:wp14="http://schemas.microsoft.com/office/word/2010/wordprocessingDrawing" xmlns:wp="http://schemas.openxmlformats.org/drawingml/2006/wordprocessingDrawing" xmlns:w10="urn:schemas-microsoft-com:office:word" xmlns:w="http://schemas.openxmlformats.org/wordprocessingml/2006/main" xmlns:w14="http://schemas.microsoft.com/office/word/2010/wordml" xmlns:wpg="http://schemas.microsoft.com/office/word/2010/wordprocessingGroup" xmlns:wpi="http://schemas.microsoft.com/office/word/2010/wordprocessingInk" xmlns:wne="http://schemas.microsoft.com/office/word/2006/wordml" xmlns:wps="http://schemas.microsoft.com/office/word/2010/wordprocessingShape" mc:Ignorable="w14 wp14">
   <w:p>
     <w:pPr>
@@ -3256,6 +3142,23 @@
       </w:tblCellMar>
     </w:tblPr>
   </w:style>
+  <w:style w:type="paragraph" w:customStyle="1" w:styleId="Char2CharCharCharCharCharCharCharCharCharCharCharCharCharCharCharCharChar">
+    <w:name w:val="Char2 Char Char Char Char Char Char Char Char Char Char Char Char Char Char Char Char Char"/>
+    <w:basedOn w:val="Normal"/>
+    <w:rsid w:val="00DD6876"/>
+    <w:pPr>
+      <w:tabs>
+        <w:tab w:val="left" w:pos="709"/>
+      </w:tabs>
+      <w:suppressAutoHyphens w:val="0"/>
+    </w:pPr>
+    <w:rPr>
+      <w:rFonts w:ascii="Tahoma" w:hAnsi="Tahoma"/>
+      <w:sz w:val="24"/>
+      <w:szCs w:val="24"/>
+      <w:lang w:val="pl-PL" w:eastAsia="pl-PL"/>
+    </w:rPr>
+  </w:style>
 </w:styles>
 </file>
 
@@ -3694,6 +3597,23 @@
         <w:right w:w="108" w:type="dxa"/>
       </w:tblCellMar>
     </w:tblPr>
+  </w:style>
+  <w:style w:type="paragraph" w:customStyle="1" w:styleId="Char2CharCharCharCharCharCharCharCharCharCharCharCharCharCharCharCharChar">
+    <w:name w:val="Char2 Char Char Char Char Char Char Char Char Char Char Char Char Char Char Char Char Char"/>
+    <w:basedOn w:val="Normal"/>
+    <w:rsid w:val="00DD6876"/>
+    <w:pPr>
+      <w:tabs>
+        <w:tab w:val="left" w:pos="709"/>
+      </w:tabs>
+      <w:suppressAutoHyphens w:val="0"/>
+    </w:pPr>
+    <w:rPr>
+      <w:rFonts w:ascii="Tahoma" w:hAnsi="Tahoma"/>
+      <w:sz w:val="24"/>
+      <w:szCs w:val="24"/>
+      <w:lang w:val="pl-PL" w:eastAsia="pl-PL"/>
+    </w:rPr>
   </w:style>
 </w:styles>
 </file>

</xml_diff>